<commit_message>
added prototype layout and added to report
</commit_message>
<xml_diff>
--- a/Report/Simulations.docx
+++ b/Report/Simulations.docx
@@ -27,15 +27,7 @@
         <w:t xml:space="preserve">were to accelerate </w:t>
       </w:r>
       <w:r>
-        <w:t xml:space="preserve">an 18g projectile to a velocity of 30 m/s with a kinetic energy of 8J. </w:t>
-      </w:r>
-      <w:proofErr w:type="gramStart"/>
-      <w:r>
-        <w:t>Through the use of</w:t>
-      </w:r>
-      <w:proofErr w:type="gramEnd"/>
-      <w:r>
-        <w:t xml:space="preserve"> magnetic simulators and circuit simulators we will investigate the requirements for such a device and build off of the knowledge gained last year. </w:t>
+        <w:t xml:space="preserve">an 18g projectile to a velocity of 30 m/s with a kinetic energy of 8J. Through the use of magnetic simulators and circuit simulators we will investigate the requirements for such a device and build off of the knowledge gained last year. </w:t>
       </w:r>
     </w:p>
     <w:p>
@@ -120,15 +112,7 @@
       </w:r>
       <w:proofErr w:type="spellEnd"/>
       <w:r>
-        <w:t xml:space="preserve">. </w:t>
-      </w:r>
-      <w:proofErr w:type="gramStart"/>
-      <w:r>
-        <w:t>So</w:t>
-      </w:r>
-      <w:proofErr w:type="gramEnd"/>
-      <w:r>
-        <w:t xml:space="preserve"> it </w:t>
+        <w:t xml:space="preserve">. So it </w:t>
       </w:r>
       <w:proofErr w:type="spellStart"/>
       <w:r>
@@ -160,12 +144,10 @@
         <w:t xml:space="preserve"> thing is certain: by using IGBTs you waste 2-3V of your Battery-Voltage in your IGBT. This is </w:t>
       </w:r>
       <w:proofErr w:type="spellStart"/>
-      <w:proofErr w:type="gramStart"/>
       <w:r>
         <w:t>a</w:t>
       </w:r>
       <w:proofErr w:type="spellEnd"/>
-      <w:proofErr w:type="gramEnd"/>
       <w:r>
         <w:t xml:space="preserve"> expected loss &gt;10%. This will lower your effective Voltage at the coils -&gt; you need lower inductance -&gt; less turns -&gt; less force -&gt; less speed.</w:t>
       </w:r>
@@ -223,7 +205,7 @@
           <w:noProof/>
         </w:rPr>
         <w:drawing>
-          <wp:inline distT="0" distB="0" distL="0" distR="0">
+          <wp:inline distT="0" distB="0" distL="0" distR="0" wp14:anchorId="4FA3D8B0" wp14:editId="5BBCBAD7">
             <wp:extent cx="5943600" cy="2491740"/>
             <wp:effectExtent l="0" t="0" r="0" b="3810"/>
             <wp:docPr id="1" name="Picture 1"/>
@@ -272,7 +254,7 @@
         </w:rPr>
         <w:lastRenderedPageBreak/>
         <w:drawing>
-          <wp:inline distT="0" distB="0" distL="0" distR="0">
+          <wp:inline distT="0" distB="0" distL="0" distR="0" wp14:anchorId="7258C150" wp14:editId="51FD19E4">
             <wp:extent cx="5943600" cy="2856865"/>
             <wp:effectExtent l="0" t="0" r="0" b="635"/>
             <wp:docPr id="2" name="Picture 2"/>
@@ -329,13 +311,8 @@
           <w:rFonts w:eastAsiaTheme="minorEastAsia"/>
         </w:rPr>
       </w:pPr>
-      <w:proofErr w:type="gramStart"/>
-      <w:r>
-        <w:t>It can be seen that the</w:t>
-      </w:r>
-      <w:proofErr w:type="gramEnd"/>
-      <w:r>
-        <w:t xml:space="preserve"> inductor current (green) ramps to its final value (set by resistances) as defined by the equation V = L di/dt</w:t>
+      <w:r>
+        <w:t>It can be seen that the inductor current (green) ramps to its final value (set by resistances) as defined by the equation V = L di/dt</w:t>
       </w:r>
       <w:r>
         <w:t xml:space="preserve"> </w:t>
@@ -451,7 +428,6 @@
         </w:rPr>
         <w:t xml:space="preserve"> switch ‘opens’ there is a very large change in current in a small window of time (large di/dt), resulting in a very large voltage spike. The simulator shows this voltage spike as clipping at 110V because that is the voltage breakdown of the FET. This is bad. </w:t>
       </w:r>
-      <w:proofErr w:type="gramStart"/>
       <w:r>
         <w:rPr>
           <w:rFonts w:eastAsiaTheme="minorEastAsia"/>
@@ -468,14 +444,7 @@
         <w:rPr>
           <w:rFonts w:eastAsiaTheme="minorEastAsia"/>
         </w:rPr>
-        <w:t xml:space="preserve"> goes</w:t>
-      </w:r>
-      <w:proofErr w:type="gramEnd"/>
-      <w:r>
-        <w:rPr>
-          <w:rFonts w:eastAsiaTheme="minorEastAsia"/>
-        </w:rPr>
-        <w:t xml:space="preserve"> bye </w:t>
+        <w:t xml:space="preserve"> goes bye </w:t>
       </w:r>
       <w:proofErr w:type="spellStart"/>
       <w:r>
@@ -563,7 +532,7 @@
         </w:rPr>
         <w:lastRenderedPageBreak/>
         <w:drawing>
-          <wp:inline distT="0" distB="0" distL="0" distR="0">
+          <wp:inline distT="0" distB="0" distL="0" distR="0" wp14:anchorId="75D7152B" wp14:editId="57540E8D">
             <wp:extent cx="5943600" cy="2350770"/>
             <wp:effectExtent l="0" t="0" r="0" b="0"/>
             <wp:docPr id="3" name="Picture 3"/>
@@ -609,7 +578,7 @@
           <w:noProof/>
         </w:rPr>
         <w:drawing>
-          <wp:inline distT="0" distB="0" distL="0" distR="0">
+          <wp:inline distT="0" distB="0" distL="0" distR="0" wp14:anchorId="4EBF21D8" wp14:editId="15824785">
             <wp:extent cx="5943600" cy="2860040"/>
             <wp:effectExtent l="0" t="0" r="0" b="0"/>
             <wp:docPr id="4" name="Picture 4"/>
@@ -681,15 +650,7 @@
         <w:t xml:space="preserve">The problem of delayed turn off </w:t>
       </w:r>
       <w:r>
-        <w:t xml:space="preserve">can be combatted </w:t>
-      </w:r>
-      <w:proofErr w:type="gramStart"/>
-      <w:r>
-        <w:t>through the use of</w:t>
-      </w:r>
-      <w:proofErr w:type="gramEnd"/>
-      <w:r>
-        <w:t xml:space="preserve"> a Zener diode </w:t>
+        <w:t xml:space="preserve">can be combatted through the use of a Zener diode </w:t>
       </w:r>
       <w:r>
         <w:t xml:space="preserve">to clamp the </w:t>
@@ -710,7 +671,7 @@
         </w:rPr>
         <w:lastRenderedPageBreak/>
         <w:drawing>
-          <wp:inline distT="0" distB="0" distL="0" distR="0">
+          <wp:inline distT="0" distB="0" distL="0" distR="0" wp14:anchorId="41FE69F2" wp14:editId="58333E55">
             <wp:extent cx="5943600" cy="2013585"/>
             <wp:effectExtent l="0" t="0" r="0" b="5715"/>
             <wp:docPr id="5" name="Picture 5"/>
@@ -756,7 +717,7 @@
           <w:noProof/>
         </w:rPr>
         <w:drawing>
-          <wp:inline distT="0" distB="0" distL="0" distR="0">
+          <wp:inline distT="0" distB="0" distL="0" distR="0" wp14:anchorId="40EB1F6A" wp14:editId="17210BDD">
             <wp:extent cx="5943600" cy="2860040"/>
             <wp:effectExtent l="0" t="0" r="0" b="0"/>
             <wp:docPr id="6" name="Picture 6"/>
@@ -832,7 +793,7 @@
         </w:rPr>
         <w:lastRenderedPageBreak/>
         <w:drawing>
-          <wp:inline distT="0" distB="0" distL="0" distR="0">
+          <wp:inline distT="0" distB="0" distL="0" distR="0" wp14:anchorId="69D0D567" wp14:editId="0B97D27F">
             <wp:extent cx="5943600" cy="2291080"/>
             <wp:effectExtent l="0" t="0" r="0" b="0"/>
             <wp:docPr id="7" name="Picture 7"/>
@@ -878,7 +839,7 @@
           <w:noProof/>
         </w:rPr>
         <w:drawing>
-          <wp:inline distT="0" distB="0" distL="0" distR="0">
+          <wp:inline distT="0" distB="0" distL="0" distR="0" wp14:anchorId="5A731233" wp14:editId="0B8E13FC">
             <wp:extent cx="5943600" cy="2865120"/>
             <wp:effectExtent l="0" t="0" r="0" b="0"/>
             <wp:docPr id="8" name="Picture 8"/>
@@ -997,7 +958,7 @@
           <w:noProof/>
         </w:rPr>
         <w:drawing>
-          <wp:anchor distT="0" distB="0" distL="114300" distR="114300" simplePos="0" relativeHeight="251658240" behindDoc="0" locked="0" layoutInCell="1" allowOverlap="1">
+          <wp:anchor distT="0" distB="0" distL="114300" distR="114300" simplePos="0" relativeHeight="251658240" behindDoc="0" locked="0" layoutInCell="1" allowOverlap="1" wp14:anchorId="64A15BC6" wp14:editId="1D4AA1BC">
             <wp:simplePos x="0" y="0"/>
             <wp:positionH relativeFrom="column">
               <wp:posOffset>1188720</wp:posOffset>
@@ -1143,15 +1104,7 @@
         <w:t>, we can extrapolate the pulse length lines on the graph to reach a maximum saturation current of approximately 300 Amps! It is important to turn the FET on and off as quickly as possible to minimize the heat generated during the switching cycle</w:t>
       </w:r>
       <w:r>
-        <w:t xml:space="preserve"> (especially at turn off!) </w:t>
-      </w:r>
-      <w:proofErr w:type="gramStart"/>
-      <w:r>
-        <w:t>As long as</w:t>
-      </w:r>
-      <w:proofErr w:type="gramEnd"/>
-      <w:r>
-        <w:t xml:space="preserve"> we do not exceed this current for a duration longer than 10 </w:t>
+        <w:t xml:space="preserve"> (especially at turn off!) As long as we do not exceed this current for a duration longer than 10 </w:t>
       </w:r>
       <w:proofErr w:type="spellStart"/>
       <w:r>
@@ -1176,15 +1129,7 @@
         <w:t xml:space="preserve">The purpose of the Zener diode is to prevent massive voltage spikes from killing the MOSFET when the current is switched off in the coils. </w:t>
       </w:r>
       <w:r>
-        <w:t xml:space="preserve">An appropriate Zener diode must be selected to ensure that it prevents voltage breakdown of the MOSFET, it only conducts when the coil is switched off, and that it </w:t>
-      </w:r>
-      <w:proofErr w:type="gramStart"/>
-      <w:r>
-        <w:t>is capable of handling</w:t>
-      </w:r>
-      <w:proofErr w:type="gramEnd"/>
-      <w:r>
-        <w:t xml:space="preserve"> the large surge currents flowing through the coil at turn off. In order to prevent breakdown of the MOSFET, the Zener voltage needs to be below the breakdown voltage of the MOSFET. To ensure the Zener diode only conducts when the coil is switched off, the Zener voltage must be greater than the battery voltage used in the circuit. If a Zener voltage lower than the battery voltage is selected, the Zener diode provides an alternate current path through the coil meaning that it will always be energized and will likely result in the failure of the diode as well as poor performance of the </w:t>
+        <w:t xml:space="preserve">An appropriate Zener diode must be selected to ensure that it prevents voltage breakdown of the MOSFET, it only conducts when the coil is switched off, and that it is capable of handling the large surge currents flowing through the coil at turn off. In order to prevent breakdown of the MOSFET, the Zener voltage needs to be below the breakdown voltage of the MOSFET. To ensure the Zener diode only conducts when the coil is switched off, the Zener voltage must be greater than the battery voltage used in the circuit. If a Zener voltage lower than the battery voltage is selected, the Zener diode provides an alternate current path through the coil meaning that it will always be energized and will likely result in the failure of the diode as well as poor performance of the </w:t>
       </w:r>
       <w:proofErr w:type="spellStart"/>
       <w:r>
@@ -1206,15 +1151,7 @@
       </w:r>
       <w:proofErr w:type="spellEnd"/>
       <w:r>
-        <w:t xml:space="preserve"> Fun fact they don’t make Zener diodes that can handle this kind of current </w:t>
-      </w:r>
-      <w:proofErr w:type="gramStart"/>
-      <w:r>
-        <w:t>LOL..</w:t>
-      </w:r>
-      <w:proofErr w:type="gramEnd"/>
-      <w:r>
-        <w:t xml:space="preserve"> </w:t>
+        <w:t xml:space="preserve"> Fun fact they don’t make Zener diodes that can handle this kind of current LOL.. </w:t>
       </w:r>
     </w:p>
     <w:p>
@@ -1313,7 +1250,7 @@
         </w:rPr>
         <w:lastRenderedPageBreak/>
         <w:drawing>
-          <wp:inline distT="0" distB="0" distL="0" distR="0" wp14:anchorId="6FFA669C" wp14:editId="4EDE8948">
+          <wp:inline distT="0" distB="0" distL="0" distR="0" wp14:anchorId="532B64DD" wp14:editId="42C95BA2">
             <wp:extent cx="3286125" cy="2676525"/>
             <wp:effectExtent l="0" t="0" r="9525" b="9525"/>
             <wp:docPr id="10" name="Picture 10"/>
@@ -1363,7 +1300,7 @@
           <w:noProof/>
         </w:rPr>
         <w:drawing>
-          <wp:anchor distT="0" distB="0" distL="114300" distR="114300" simplePos="0" relativeHeight="251659264" behindDoc="0" locked="0" layoutInCell="1" allowOverlap="1" wp14:anchorId="57ADBF7F">
+          <wp:anchor distT="0" distB="0" distL="114300" distR="114300" simplePos="0" relativeHeight="251659264" behindDoc="0" locked="0" layoutInCell="1" allowOverlap="1" wp14:anchorId="41CD3E87" wp14:editId="79E4915D">
             <wp:simplePos x="0" y="0"/>
             <wp:positionH relativeFrom="margin">
               <wp:align>center</wp:align>
@@ -1453,6 +1390,184 @@
         <w:lastRenderedPageBreak/>
         <w:t>Completed Circuit</w:t>
       </w:r>
+    </w:p>
+    <w:p>
+      <w:r>
+        <w:rPr>
+          <w:noProof/>
+        </w:rPr>
+        <w:drawing>
+          <wp:inline distT="0" distB="0" distL="0" distR="0" wp14:anchorId="522E67C7" wp14:editId="595016D5">
+            <wp:extent cx="4291229" cy="2279715"/>
+            <wp:effectExtent l="0" t="0" r="0" b="6350"/>
+            <wp:docPr id="13" name="Picture 13" descr="A close up of a map&#10;&#10;Description automatically generated"/>
+            <wp:cNvGraphicFramePr>
+              <a:graphicFrameLocks xmlns:a="http://schemas.openxmlformats.org/drawingml/2006/main" noChangeAspect="1"/>
+            </wp:cNvGraphicFramePr>
+            <a:graphic xmlns:a="http://schemas.openxmlformats.org/drawingml/2006/main">
+              <a:graphicData uri="http://schemas.openxmlformats.org/drawingml/2006/picture">
+                <pic:pic xmlns:pic="http://schemas.openxmlformats.org/drawingml/2006/picture">
+                  <pic:nvPicPr>
+                    <pic:cNvPr id="13" name="SwitchV1 schematic.png"/>
+                    <pic:cNvPicPr/>
+                  </pic:nvPicPr>
+                  <pic:blipFill>
+                    <a:blip r:embed="rId20">
+                      <a:extLst>
+                        <a:ext uri="{28A0092B-C50C-407E-A947-70E740481C1C}">
+                          <a14:useLocalDpi xmlns:a14="http://schemas.microsoft.com/office/drawing/2010/main" val="0"/>
+                        </a:ext>
+                      </a:extLst>
+                    </a:blip>
+                    <a:stretch>
+                      <a:fillRect/>
+                    </a:stretch>
+                  </pic:blipFill>
+                  <pic:spPr>
+                    <a:xfrm>
+                      <a:off x="0" y="0"/>
+                      <a:ext cx="4291229" cy="2279715"/>
+                    </a:xfrm>
+                    <a:prstGeom prst="rect">
+                      <a:avLst/>
+                    </a:prstGeom>
+                  </pic:spPr>
+                </pic:pic>
+              </a:graphicData>
+            </a:graphic>
+          </wp:inline>
+        </w:drawing>
+      </w:r>
+      <w:r>
+        <w:rPr>
+          <w:noProof/>
+        </w:rPr>
+        <w:drawing>
+          <wp:inline distT="0" distB="0" distL="0" distR="0" wp14:anchorId="3DE36D45" wp14:editId="73C7C698">
+            <wp:extent cx="4281488" cy="3355363"/>
+            <wp:effectExtent l="0" t="0" r="5080" b="0"/>
+            <wp:docPr id="12" name="Picture 12" descr="A circuit board&#10;&#10;Description automatically generated"/>
+            <wp:cNvGraphicFramePr>
+              <a:graphicFrameLocks xmlns:a="http://schemas.openxmlformats.org/drawingml/2006/main" noChangeAspect="1"/>
+            </wp:cNvGraphicFramePr>
+            <a:graphic xmlns:a="http://schemas.openxmlformats.org/drawingml/2006/main">
+              <a:graphicData uri="http://schemas.openxmlformats.org/drawingml/2006/picture">
+                <pic:pic xmlns:pic="http://schemas.openxmlformats.org/drawingml/2006/picture">
+                  <pic:nvPicPr>
+                    <pic:cNvPr id="12" name="SwitchV1 layout.png"/>
+                    <pic:cNvPicPr/>
+                  </pic:nvPicPr>
+                  <pic:blipFill>
+                    <a:blip r:embed="rId21" cstate="print">
+                      <a:extLst>
+                        <a:ext uri="{28A0092B-C50C-407E-A947-70E740481C1C}">
+                          <a14:useLocalDpi xmlns:a14="http://schemas.microsoft.com/office/drawing/2010/main" val="0"/>
+                        </a:ext>
+                      </a:extLst>
+                    </a:blip>
+                    <a:stretch>
+                      <a:fillRect/>
+                    </a:stretch>
+                  </pic:blipFill>
+                  <pic:spPr>
+                    <a:xfrm>
+                      <a:off x="0" y="0"/>
+                      <a:ext cx="4300754" cy="3370462"/>
+                    </a:xfrm>
+                    <a:prstGeom prst="rect">
+                      <a:avLst/>
+                    </a:prstGeom>
+                  </pic:spPr>
+                </pic:pic>
+              </a:graphicData>
+            </a:graphic>
+          </wp:inline>
+        </w:drawing>
+      </w:r>
+    </w:p>
+    <w:p>
+      <w:r>
+        <w:t xml:space="preserve">The schematic and associated PCB layout for the prototype circuit can be seen above. The design was simulated with a few modifications in </w:t>
+      </w:r>
+      <w:proofErr w:type="spellStart"/>
+      <w:r>
+        <w:t>LTSpice</w:t>
+      </w:r>
+      <w:proofErr w:type="spellEnd"/>
+      <w:r>
+        <w:t>.</w:t>
+      </w:r>
+      <w:r>
+        <w:t xml:space="preserve"> Firstly, the gate driver IC is idealized and replaced with a voltage source with the same output impedance. The simulation also does not account for any parasitic capacitance or inductance along any of the PCB traces and may lose some accuracy when it comes to voltage overshoot and ringing within the circuit. It should however serve to provide a solid understanding about what is going on in the circuit and its potential limitations.</w:t>
+      </w:r>
+    </w:p>
+    <w:p>
+      <w:r>
+        <w:rPr>
+          <w:noProof/>
+        </w:rPr>
+        <w:lastRenderedPageBreak/>
+        <w:drawing>
+          <wp:inline distT="0" distB="0" distL="0" distR="0" wp14:anchorId="082085D3" wp14:editId="085A0872">
+            <wp:extent cx="5943600" cy="2212975"/>
+            <wp:effectExtent l="0" t="0" r="0" b="0"/>
+            <wp:docPr id="14" name="Picture 14" descr="A screenshot of a computer&#10;&#10;Description automatically generated"/>
+            <wp:cNvGraphicFramePr>
+              <a:graphicFrameLocks xmlns:a="http://schemas.openxmlformats.org/drawingml/2006/main" noChangeAspect="1"/>
+            </wp:cNvGraphicFramePr>
+            <a:graphic xmlns:a="http://schemas.openxmlformats.org/drawingml/2006/main">
+              <a:graphicData uri="http://schemas.openxmlformats.org/drawingml/2006/picture">
+                <pic:pic xmlns:pic="http://schemas.openxmlformats.org/drawingml/2006/picture">
+                  <pic:nvPicPr>
+                    <pic:cNvPr id="14" name="PowerSwitchV1 sim schematic.PNG"/>
+                    <pic:cNvPicPr/>
+                  </pic:nvPicPr>
+                  <pic:blipFill>
+                    <a:blip r:embed="rId22" cstate="print">
+                      <a:extLst>
+                        <a:ext uri="{28A0092B-C50C-407E-A947-70E740481C1C}">
+                          <a14:useLocalDpi xmlns:a14="http://schemas.microsoft.com/office/drawing/2010/main" val="0"/>
+                        </a:ext>
+                      </a:extLst>
+                    </a:blip>
+                    <a:stretch>
+                      <a:fillRect/>
+                    </a:stretch>
+                  </pic:blipFill>
+                  <pic:spPr>
+                    <a:xfrm>
+                      <a:off x="0" y="0"/>
+                      <a:ext cx="5943600" cy="2212975"/>
+                    </a:xfrm>
+                    <a:prstGeom prst="rect">
+                      <a:avLst/>
+                    </a:prstGeom>
+                  </pic:spPr>
+                </pic:pic>
+              </a:graphicData>
+            </a:graphic>
+          </wp:inline>
+        </w:drawing>
+      </w:r>
+    </w:p>
+    <w:p>
+      <w:r>
+        <w:t xml:space="preserve">The figure above shows the circuit schematic simulated in </w:t>
+      </w:r>
+      <w:proofErr w:type="spellStart"/>
+      <w:r>
+        <w:t>LTSpice</w:t>
+      </w:r>
+      <w:proofErr w:type="spellEnd"/>
+      <w:r>
+        <w:t xml:space="preserve">. </w:t>
+      </w:r>
+      <w:r>
+        <w:t xml:space="preserve">The </w:t>
+      </w:r>
+      <w:r>
+        <w:t xml:space="preserve">model simulates both electrical and thermal properties of the circuit. </w:t>
+      </w:r>
       <w:bookmarkStart w:id="0" w:name="_GoBack"/>
       <w:bookmarkEnd w:id="0"/>
     </w:p>
@@ -1483,7 +1598,7 @@
       </w:pPr>
     </w:pPrDefault>
   </w:docDefaults>
-  <w:latentStyles w:defLockedState="0" w:defUIPriority="99" w:defSemiHidden="0" w:defUnhideWhenUsed="0" w:defQFormat="0" w:count="375">
+  <w:latentStyles w:defLockedState="0" w:defUIPriority="99" w:defSemiHidden="0" w:defUnhideWhenUsed="0" w:defQFormat="0" w:count="377">
     <w:lsdException w:name="Normal" w:uiPriority="0" w:qFormat="1"/>
     <w:lsdException w:name="heading 1" w:uiPriority="9" w:qFormat="1"/>
     <w:lsdException w:name="heading 2" w:semiHidden="1" w:uiPriority="9" w:unhideWhenUsed="1" w:qFormat="1"/>
@@ -1589,7 +1704,6 @@
     <w:lsdException w:name="HTML Sample" w:semiHidden="1" w:unhideWhenUsed="1"/>
     <w:lsdException w:name="HTML Typewriter" w:semiHidden="1" w:unhideWhenUsed="1"/>
     <w:lsdException w:name="HTML Variable" w:semiHidden="1" w:unhideWhenUsed="1"/>
-    <w:lsdException w:name="Normal Table" w:semiHidden="1" w:unhideWhenUsed="1"/>
     <w:lsdException w:name="annotation subject" w:semiHidden="1" w:unhideWhenUsed="1"/>
     <w:lsdException w:name="No List" w:semiHidden="1" w:unhideWhenUsed="1"/>
     <w:lsdException w:name="Outline List 1" w:semiHidden="1" w:unhideWhenUsed="1"/>
@@ -1635,11 +1749,9 @@
     <w:lsdException w:name="Table Subtle 1" w:semiHidden="1" w:unhideWhenUsed="1"/>
     <w:lsdException w:name="Table Subtle 2" w:semiHidden="1" w:unhideWhenUsed="1"/>
     <w:lsdException w:name="Table Web 1" w:semiHidden="1" w:unhideWhenUsed="1"/>
-    <w:lsdException w:name="Table Web 2" w:semiHidden="1" w:unhideWhenUsed="1"/>
     <w:lsdException w:name="Table Web 3" w:semiHidden="1" w:unhideWhenUsed="1"/>
     <w:lsdException w:name="Balloon Text" w:semiHidden="1" w:unhideWhenUsed="1"/>
     <w:lsdException w:name="Table Grid" w:uiPriority="39"/>
-    <w:lsdException w:name="Table Theme" w:semiHidden="1" w:unhideWhenUsed="1"/>
     <w:lsdException w:name="Placeholder Text" w:semiHidden="1"/>
     <w:lsdException w:name="No Spacing" w:uiPriority="1" w:qFormat="1"/>
     <w:lsdException w:name="Light Shading" w:uiPriority="60"/>
@@ -1859,6 +1971,8 @@
     <w:lsdException w:name="Smart Hyperlink" w:semiHidden="1" w:unhideWhenUsed="1"/>
     <w:lsdException w:name="Hashtag" w:semiHidden="1" w:unhideWhenUsed="1"/>
     <w:lsdException w:name="Unresolved Mention" w:semiHidden="1" w:unhideWhenUsed="1"/>
+    <w:lsdException w:name="Smart Link" w:semiHidden="1" w:unhideWhenUsed="1"/>
+    <w:lsdException w:name="Smart Link Error" w:semiHidden="1" w:unhideWhenUsed="1"/>
   </w:latentStyles>
   <w:style w:type="paragraph" w:default="1" w:styleId="Normal">
     <w:name w:val="Normal"/>
@@ -2338,7 +2452,7 @@
 </file>
 
 <file path=customXml/itemProps1.xml><?xml version="1.0" encoding="utf-8"?>
-<ds:datastoreItem xmlns:ds="http://schemas.openxmlformats.org/officeDocument/2006/customXml" ds:itemID="{76F42DCF-53A9-4AC9-9236-52E58A25799F}">
+<ds:datastoreItem xmlns:ds="http://schemas.openxmlformats.org/officeDocument/2006/customXml" ds:itemID="{8F478AFE-F16C-4280-B5B8-70FB4DC1B099}">
   <ds:schemaRefs>
     <ds:schemaRef ds:uri="http://schemas.openxmlformats.org/officeDocument/2006/bibliography"/>
   </ds:schemaRefs>

</xml_diff>

<commit_message>
added fixed resistance mode for FEMM sims
</commit_message>
<xml_diff>
--- a/Report/Simulations.docx
+++ b/Report/Simulations.docx
@@ -2448,16 +2448,21 @@
         <w:t xml:space="preserve"> </w:t>
       </w:r>
       <w:r>
-        <w:t>Furthermore, the figure assumes that the coil can be switched off at the exact moment the projectile reaches its maximum energy which would be difficult using armatures with lengths not equal to that of the coil.</w:t>
+        <w:t xml:space="preserve">Furthermore, the figure assumes that the coil can be switched off at the exact moment the projectile reaches its maximum energy which would be difficult using armatures with lengths not equal to that of the coil. </w:t>
+      </w:r>
+      <w:r>
+        <w:t>This confirms that our best option is to use projectiles with the same length as the coil.</w:t>
+      </w:r>
+    </w:p>
+    <w:p>
+      <w:pPr>
+        <w:pStyle w:val="Heading3"/>
+      </w:pPr>
+      <w:r>
+        <w:t>Projectile Dimensions</w:t>
       </w:r>
       <w:bookmarkStart w:id="0" w:name="_GoBack"/>
       <w:bookmarkEnd w:id="0"/>
-      <w:r>
-        <w:t xml:space="preserve"> </w:t>
-      </w:r>
-      <w:r>
-        <w:t>This confirms that our best option is to use projectiles with the same length as the coil.</w:t>
-      </w:r>
       <w:r>
         <w:br w:type="page"/>
       </w:r>
@@ -7808,6 +7813,7 @@
         <c:axId val="679521736"/>
         <c:scaling>
           <c:orientation val="minMax"/>
+          <c:min val="10"/>
         </c:scaling>
         <c:delete val="0"/>
         <c:axPos val="l"/>
@@ -10107,7 +10113,7 @@
 </file>
 
 <file path=customXml/itemProps1.xml><?xml version="1.0" encoding="utf-8"?>
-<ds:datastoreItem xmlns:ds="http://schemas.openxmlformats.org/officeDocument/2006/customXml" ds:itemID="{06DB5806-DF79-4F90-ABC6-29BD059AF398}">
+<ds:datastoreItem xmlns:ds="http://schemas.openxmlformats.org/officeDocument/2006/customXml" ds:itemID="{0AD7F44E-4345-4281-991C-074B7A32A47E}">
   <ds:schemaRefs>
     <ds:schemaRef ds:uri="http://schemas.openxmlformats.org/officeDocument/2006/bibliography"/>
   </ds:schemaRefs>

</xml_diff>

<commit_message>
fixed fixedresistance mode. captured length dimension sweep with constant resistance. wrote some stuff. hi thomas
</commit_message>
<xml_diff>
--- a/Report/Simulations.docx
+++ b/Report/Simulations.docx
@@ -27,15 +27,7 @@
         <w:t xml:space="preserve">were to accelerate </w:t>
       </w:r>
       <w:r>
-        <w:t xml:space="preserve">an 18g projectile to a velocity of 30 m/s with a kinetic energy of 8J. </w:t>
-      </w:r>
-      <w:proofErr w:type="gramStart"/>
-      <w:r>
-        <w:t>Through the use of</w:t>
-      </w:r>
-      <w:proofErr w:type="gramEnd"/>
-      <w:r>
-        <w:t xml:space="preserve"> magnetic simulators and circuit simulators we will investigate the requirements for such a device and build off of the knowledge gained last year. </w:t>
+        <w:t xml:space="preserve">an 18g projectile to a velocity of 30 m/s with a kinetic energy of 8J. Through the use of magnetic simulators and circuit simulators we will investigate the requirements for such a device and build off of the knowledge gained last year. </w:t>
       </w:r>
     </w:p>
     <w:p>
@@ -125,15 +117,7 @@
       </w:r>
       <w:proofErr w:type="spellEnd"/>
       <w:r>
-        <w:t xml:space="preserve">. </w:t>
-      </w:r>
-      <w:proofErr w:type="gramStart"/>
-      <w:r>
-        <w:t>So</w:t>
-      </w:r>
-      <w:proofErr w:type="gramEnd"/>
-      <w:r>
-        <w:t xml:space="preserve"> it </w:t>
+        <w:t xml:space="preserve">. So it </w:t>
       </w:r>
       <w:proofErr w:type="spellStart"/>
       <w:r>
@@ -165,12 +149,10 @@
         <w:t xml:space="preserve"> thing is certain: by using IGBTs you waste 2-3V of your Battery-Voltage in your IGBT. This is </w:t>
       </w:r>
       <w:proofErr w:type="spellStart"/>
-      <w:proofErr w:type="gramStart"/>
       <w:r>
         <w:t>a</w:t>
       </w:r>
       <w:proofErr w:type="spellEnd"/>
-      <w:proofErr w:type="gramEnd"/>
       <w:r>
         <w:t xml:space="preserve"> expected loss &gt;10%. This will lower your effective Voltage at the coils -&gt; you need lower inductance -&gt; less turns -&gt; less force -&gt; less speed.</w:t>
       </w:r>
@@ -340,13 +322,8 @@
           <w:rFonts w:eastAsiaTheme="minorEastAsia"/>
         </w:rPr>
       </w:pPr>
-      <w:proofErr w:type="gramStart"/>
-      <w:r>
-        <w:t>It can be seen that the</w:t>
-      </w:r>
-      <w:proofErr w:type="gramEnd"/>
-      <w:r>
-        <w:t xml:space="preserve"> inductor current (green) ramps to its final value (set by resistances) as defined by the equation V = L di/dt</w:t>
+      <w:r>
+        <w:t>It can be seen that the inductor current (green) ramps to its final value (set by resistances) as defined by the equation V = L di/dt</w:t>
       </w:r>
       <w:r>
         <w:t xml:space="preserve"> </w:t>
@@ -462,7 +439,6 @@
         </w:rPr>
         <w:t xml:space="preserve"> switch ‘opens’ there is a very large change in current in a small window of time (large di/dt), resulting in a very large voltage spike. The simulator shows this voltage spike as clipping at 110V because that is the voltage breakdown of the FET. This is bad. </w:t>
       </w:r>
-      <w:proofErr w:type="gramStart"/>
       <w:r>
         <w:rPr>
           <w:rFonts w:eastAsiaTheme="minorEastAsia"/>
@@ -479,14 +455,7 @@
         <w:rPr>
           <w:rFonts w:eastAsiaTheme="minorEastAsia"/>
         </w:rPr>
-        <w:t xml:space="preserve"> goes</w:t>
-      </w:r>
-      <w:proofErr w:type="gramEnd"/>
-      <w:r>
-        <w:rPr>
-          <w:rFonts w:eastAsiaTheme="minorEastAsia"/>
-        </w:rPr>
-        <w:t xml:space="preserve"> bye </w:t>
+        <w:t xml:space="preserve"> goes bye </w:t>
       </w:r>
       <w:proofErr w:type="spellStart"/>
       <w:r>
@@ -692,15 +661,7 @@
         <w:t xml:space="preserve">The problem of delayed turn off </w:t>
       </w:r>
       <w:r>
-        <w:t xml:space="preserve">can be combatted </w:t>
-      </w:r>
-      <w:proofErr w:type="gramStart"/>
-      <w:r>
-        <w:t>through the use of</w:t>
-      </w:r>
-      <w:proofErr w:type="gramEnd"/>
-      <w:r>
-        <w:t xml:space="preserve"> a Zener diode </w:t>
+        <w:t xml:space="preserve">can be combatted through the use of a Zener diode </w:t>
       </w:r>
       <w:r>
         <w:t xml:space="preserve">to clamp the </w:t>
@@ -1154,15 +1115,7 @@
         <w:t>, we can extrapolate the pulse length lines on the graph to reach a maximum saturation current of approximately 300 Amps! It is important to turn the FET on and off as quickly as possible to minimize the heat generated during the switching cycle</w:t>
       </w:r>
       <w:r>
-        <w:t xml:space="preserve"> (especially at turn off!) </w:t>
-      </w:r>
-      <w:proofErr w:type="gramStart"/>
-      <w:r>
-        <w:t>As long as</w:t>
-      </w:r>
-      <w:proofErr w:type="gramEnd"/>
-      <w:r>
-        <w:t xml:space="preserve"> we do not exceed this current for a duration longer than 10 </w:t>
+        <w:t xml:space="preserve"> (especially at turn off!) As long as we do not exceed this current for a duration longer than 10 </w:t>
       </w:r>
       <w:proofErr w:type="spellStart"/>
       <w:r>
@@ -1187,15 +1140,7 @@
         <w:t xml:space="preserve">The purpose of the Zener diode is to prevent massive voltage spikes from killing the MOSFET when the current is switched off in the coils. </w:t>
       </w:r>
       <w:r>
-        <w:t xml:space="preserve">An appropriate Zener diode must be selected to ensure that it prevents voltage breakdown of the MOSFET, it only conducts when the coil is switched off, and that it </w:t>
-      </w:r>
-      <w:proofErr w:type="gramStart"/>
-      <w:r>
-        <w:t>is capable of handling</w:t>
-      </w:r>
-      <w:proofErr w:type="gramEnd"/>
-      <w:r>
-        <w:t xml:space="preserve"> the large surge currents flowing through the coil at turn off. In order to prevent breakdown of the MOSFET, the Zener voltage needs to be below the breakdown voltage of the MOSFET. To ensure the Zener diode only conducts when the coil is switched off, the Zener voltage must be greater than the battery voltage used in the circuit. If a Zener voltage lower than the battery voltage is selected, the Zener diode provides an alternate current path through the coil meaning that it will always be energized and will likely result in the failure of the diode as well as poor performance of the </w:t>
+        <w:t xml:space="preserve">An appropriate Zener diode must be selected to ensure that it prevents voltage breakdown of the MOSFET, it only conducts when the coil is switched off, and that it is capable of handling the large surge currents flowing through the coil at turn off. In order to prevent breakdown of the MOSFET, the Zener voltage needs to be below the breakdown voltage of the MOSFET. To ensure the Zener diode only conducts when the coil is switched off, the Zener voltage must be greater than the battery voltage used in the circuit. If a Zener voltage lower than the battery voltage is selected, the Zener diode provides an alternate current path through the coil meaning that it will always be energized and will likely result in the failure of the diode as well as poor performance of the </w:t>
       </w:r>
       <w:proofErr w:type="spellStart"/>
       <w:r>
@@ -1217,15 +1162,7 @@
       </w:r>
       <w:proofErr w:type="spellEnd"/>
       <w:r>
-        <w:t xml:space="preserve"> Fun fact they don’t make Zener diodes that can handle this kind of current </w:t>
-      </w:r>
-      <w:proofErr w:type="gramStart"/>
-      <w:r>
-        <w:t>LOL..</w:t>
-      </w:r>
-      <w:proofErr w:type="gramEnd"/>
-      <w:r>
-        <w:t xml:space="preserve"> </w:t>
+        <w:t xml:space="preserve"> Fun fact they don’t make Zener diodes that can handle this kind of current LOL.. </w:t>
       </w:r>
     </w:p>
     <w:p>
@@ -1984,15 +1921,7 @@
         <w:t>-</w:t>
       </w:r>
       <w:r>
-        <w:t xml:space="preserve">world data to base further decisions </w:t>
-      </w:r>
-      <w:proofErr w:type="gramStart"/>
-      <w:r>
-        <w:t>off of</w:t>
-      </w:r>
-      <w:proofErr w:type="gramEnd"/>
-      <w:r>
-        <w:t>.</w:t>
+        <w:t>world data to base further decisions off of.</w:t>
       </w:r>
     </w:p>
     <w:p>
@@ -2109,15 +2038,7 @@
         <w:t xml:space="preserve">First, FEMM was configured to run an axisymmetric magnetic simulation meaning that the geometry we define is rotated 360 degrees about the z-axis. </w:t>
       </w:r>
       <w:r>
-        <w:t xml:space="preserve">Next, boxes were drawn defining the coil and projectile regions with the dimensions decided upon in our </w:t>
-      </w:r>
-      <w:proofErr w:type="gramStart"/>
-      <w:r>
-        <w:t>390 final</w:t>
-      </w:r>
-      <w:proofErr w:type="gramEnd"/>
-      <w:r>
-        <w:t xml:space="preserve"> report. Material properties were defined for each region; pure iron for the projectile, air for the surroundings, and a coil of 18AWG wire with 156 A flowing through 192 turns of wire. The circular boundaries surrounding the simulation area define the interior and exterior regions of the simulation (we cannot simulate infinite space).</w:t>
+        <w:t>Next, boxes were drawn defining the coil and projectile regions with the dimensions decided upon in our 390 final report. Material properties were defined for each region; pure iron for the projectile, air for the surroundings, and a coil of 18AWG wire with 156 A flowing through 192 turns of wire. The circular boundaries surrounding the simulation area define the interior and exterior regions of the simulation (we cannot simulate infinite space).</w:t>
       </w:r>
     </w:p>
     <w:p>
@@ -2376,16 +2297,11 @@
       <w:r>
         <w:t xml:space="preserve"> </w:t>
       </w:r>
-      <w:proofErr w:type="gramStart"/>
       <w:r>
         <w:t>i</w:t>
       </w:r>
       <w:r>
-        <w:t>t is clear that the</w:t>
-      </w:r>
-      <w:proofErr w:type="gramEnd"/>
-      <w:r>
-        <w:t xml:space="preserve"> peak velocity is reached with a projectile slightly shorter than the coil length. </w:t>
+        <w:t xml:space="preserve">t is clear that the peak velocity is reached with a projectile slightly shorter than the coil length. </w:t>
       </w:r>
       <w:r>
         <w:t xml:space="preserve">This configuration is optimal to the optically triggered design as we will shut down the coil when the projectile passes the light sensor. </w:t>
@@ -2426,23 +2342,7 @@
         <w:t>The maximum velocities and energies were calculated for each coil length</w:t>
       </w:r>
       <w:r>
-        <w:t xml:space="preserve">, producing the figure above. Based on this data </w:t>
-      </w:r>
-      <w:proofErr w:type="gramStart"/>
-      <w:r>
-        <w:t>it can be seen that the</w:t>
-      </w:r>
-      <w:proofErr w:type="gramEnd"/>
-      <w:r>
-        <w:t xml:space="preserve"> kinetic energy gained increases linearly with length until the projectile is slightly longer than the coil. Using a </w:t>
-      </w:r>
-      <w:proofErr w:type="gramStart"/>
-      <w:r>
-        <w:t>shorter projectile results</w:t>
-      </w:r>
-      <w:proofErr w:type="gramEnd"/>
-      <w:r>
-        <w:t xml:space="preserve"> in a small increase in velocity with a large decrease in kinetic energy.</w:t>
+        <w:t>, producing the figure above. Based on this data it can be seen that the kinetic energy gained increases linearly with length until the projectile is slightly longer than the coil. Using a shorter projectile results in a small increase in velocity with a large decrease in kinetic energy.</w:t>
       </w:r>
       <w:r>
         <w:t xml:space="preserve"> </w:t>
@@ -2459,10 +2359,94 @@
         <w:pStyle w:val="Heading3"/>
       </w:pPr>
       <w:r>
+        <w:t>Coil/</w:t>
+      </w:r>
+      <w:r>
         <w:t>Projectile Dimensions</w:t>
       </w:r>
+    </w:p>
+    <w:p>
+      <w:r>
+        <w:t>The length and inner radius of the coil (radius of projectile) are swept to determine the optimum configuration to meet the project goals.</w:t>
+      </w:r>
+    </w:p>
+    <w:p>
+      <w:pPr>
+        <w:pStyle w:val="Heading3"/>
+      </w:pPr>
+      <w:r>
+        <w:rPr>
+          <w:noProof/>
+        </w:rPr>
+        <w:lastRenderedPageBreak/>
+        <w:drawing>
+          <wp:inline distT="0" distB="0" distL="0" distR="0" wp14:anchorId="4336DBCD" wp14:editId="77A51795">
+            <wp:extent cx="5943600" cy="4455160"/>
+            <wp:effectExtent l="0" t="0" r="0" b="2540"/>
+            <wp:docPr id="27" name="Chart 27">
+              <a:extLst xmlns:a="http://schemas.openxmlformats.org/drawingml/2006/main">
+                <a:ext uri="{FF2B5EF4-FFF2-40B4-BE49-F238E27FC236}">
+                  <a16:creationId xmlns:a16="http://schemas.microsoft.com/office/drawing/2014/main" id="{A227650A-0CE6-493A-A725-7F0CAD7064C9}"/>
+                </a:ext>
+              </a:extLst>
+            </wp:docPr>
+            <wp:cNvGraphicFramePr/>
+            <a:graphic xmlns:a="http://schemas.openxmlformats.org/drawingml/2006/main">
+              <a:graphicData uri="http://schemas.openxmlformats.org/drawingml/2006/chart">
+                <c:chart xmlns:c="http://schemas.openxmlformats.org/drawingml/2006/chart" xmlns:r="http://schemas.openxmlformats.org/officeDocument/2006/relationships" r:id="rId37"/>
+              </a:graphicData>
+            </a:graphic>
+          </wp:inline>
+        </w:drawing>
+      </w:r>
+    </w:p>
+    <w:p>
+      <w:r>
+        <w:t xml:space="preserve">As can be seen in the figure above, very long coils transfer the most energy to the projectile while shorter projectiles have a higher peak force. Longer coils are more suited to applications where efficiency is not a priority and where projectile energy and simplicity are most important. Filling the same area with many smaller coils (2-3cm) would result in a higher efficiency and energy output but at the cost of added complexity. </w:t>
+      </w:r>
+    </w:p>
+    <w:p>
+      <w:r>
+        <w:rPr>
+          <w:noProof/>
+        </w:rPr>
+        <w:lastRenderedPageBreak/>
+        <w:drawing>
+          <wp:inline distT="0" distB="0" distL="0" distR="0" wp14:anchorId="42860242" wp14:editId="1F880414">
+            <wp:extent cx="5943600" cy="3304540"/>
+            <wp:effectExtent l="0" t="0" r="0" b="10160"/>
+            <wp:docPr id="28" name="Chart 28">
+              <a:extLst xmlns:a="http://schemas.openxmlformats.org/drawingml/2006/main">
+                <a:ext uri="{FF2B5EF4-FFF2-40B4-BE49-F238E27FC236}">
+                  <a16:creationId xmlns:a16="http://schemas.microsoft.com/office/drawing/2014/main" id="{FCA5A602-3BAA-4AD6-89CD-CCB8048CC8B7}"/>
+                </a:ext>
+              </a:extLst>
+            </wp:docPr>
+            <wp:cNvGraphicFramePr/>
+            <a:graphic xmlns:a="http://schemas.openxmlformats.org/drawingml/2006/main">
+              <a:graphicData uri="http://schemas.openxmlformats.org/drawingml/2006/chart">
+                <c:chart xmlns:c="http://schemas.openxmlformats.org/drawingml/2006/chart" xmlns:r="http://schemas.openxmlformats.org/officeDocument/2006/relationships" r:id="rId38"/>
+              </a:graphicData>
+            </a:graphic>
+          </wp:inline>
+        </w:drawing>
+      </w:r>
+    </w:p>
+    <w:p>
+      <w:r>
+        <w:t xml:space="preserve">This is confirmed in the above figure showing the maximum velocity and energy for each coil/projectile length. </w:t>
+      </w:r>
+    </w:p>
+    <w:p>
+      <w:r>
+        <w:t>Based on these results, the width will be swept while holding the length constant at 40mm.</w:t>
+      </w:r>
+    </w:p>
+    <w:p>
       <w:bookmarkStart w:id="0" w:name="_GoBack"/>
       <w:bookmarkEnd w:id="0"/>
+    </w:p>
+    <w:p>
       <w:r>
         <w:br w:type="page"/>
       </w:r>
@@ -2532,7 +2516,7 @@
                     <pic:cNvPicPr/>
                   </pic:nvPicPr>
                   <pic:blipFill>
-                    <a:blip r:embed="rId37">
+                    <a:blip r:embed="rId39">
                       <a:extLst>
                         <a:ext uri="{28A0092B-C50C-407E-A947-70E740481C1C}">
                           <a14:useLocalDpi xmlns:a14="http://schemas.microsoft.com/office/drawing/2010/main" val="0"/>
@@ -2586,7 +2570,7 @@
       </w:pPr>
     </w:pPrDefault>
   </w:docDefaults>
-  <w:latentStyles w:defLockedState="0" w:defUIPriority="99" w:defSemiHidden="0" w:defUnhideWhenUsed="0" w:defQFormat="0" w:count="375">
+  <w:latentStyles w:defLockedState="0" w:defUIPriority="99" w:defSemiHidden="0" w:defUnhideWhenUsed="0" w:defQFormat="0" w:count="377">
     <w:lsdException w:name="Normal" w:uiPriority="0" w:qFormat="1"/>
     <w:lsdException w:name="heading 1" w:uiPriority="9" w:qFormat="1"/>
     <w:lsdException w:name="heading 2" w:semiHidden="1" w:uiPriority="9" w:unhideWhenUsed="1" w:qFormat="1"/>
@@ -2692,7 +2676,6 @@
     <w:lsdException w:name="HTML Sample" w:semiHidden="1" w:unhideWhenUsed="1"/>
     <w:lsdException w:name="HTML Typewriter" w:semiHidden="1" w:unhideWhenUsed="1"/>
     <w:lsdException w:name="HTML Variable" w:semiHidden="1" w:unhideWhenUsed="1"/>
-    <w:lsdException w:name="Normal Table" w:semiHidden="1" w:unhideWhenUsed="1"/>
     <w:lsdException w:name="annotation subject" w:semiHidden="1" w:unhideWhenUsed="1"/>
     <w:lsdException w:name="No List" w:semiHidden="1" w:unhideWhenUsed="1"/>
     <w:lsdException w:name="Outline List 1" w:semiHidden="1" w:unhideWhenUsed="1"/>
@@ -2738,11 +2721,9 @@
     <w:lsdException w:name="Table Subtle 1" w:semiHidden="1" w:unhideWhenUsed="1"/>
     <w:lsdException w:name="Table Subtle 2" w:semiHidden="1" w:unhideWhenUsed="1"/>
     <w:lsdException w:name="Table Web 1" w:semiHidden="1" w:unhideWhenUsed="1"/>
-    <w:lsdException w:name="Table Web 2" w:semiHidden="1" w:unhideWhenUsed="1"/>
     <w:lsdException w:name="Table Web 3" w:semiHidden="1" w:unhideWhenUsed="1"/>
     <w:lsdException w:name="Balloon Text" w:semiHidden="1" w:unhideWhenUsed="1"/>
     <w:lsdException w:name="Table Grid" w:uiPriority="39"/>
-    <w:lsdException w:name="Table Theme" w:semiHidden="1" w:unhideWhenUsed="1"/>
     <w:lsdException w:name="Placeholder Text" w:semiHidden="1"/>
     <w:lsdException w:name="No Spacing" w:uiPriority="1" w:qFormat="1"/>
     <w:lsdException w:name="Light Shading" w:uiPriority="60"/>
@@ -2962,6 +2943,8 @@
     <w:lsdException w:name="Smart Hyperlink" w:semiHidden="1" w:unhideWhenUsed="1"/>
     <w:lsdException w:name="Hashtag" w:semiHidden="1" w:unhideWhenUsed="1"/>
     <w:lsdException w:name="Unresolved Mention" w:semiHidden="1" w:unhideWhenUsed="1"/>
+    <w:lsdException w:name="Smart Link" w:semiHidden="1" w:unhideWhenUsed="1"/>
+    <w:lsdException w:name="Smart Link Error" w:semiHidden="1" w:unhideWhenUsed="1"/>
   </w:latentStyles>
   <w:style w:type="paragraph" w:default="1" w:styleId="Normal">
     <w:name w:val="Normal"/>
@@ -8145,6 +8128,2490 @@
 </c:chartSpace>
 </file>
 
+<file path=word/charts/chart4.xml><?xml version="1.0" encoding="utf-8"?>
+<c:chartSpace xmlns:c="http://schemas.openxmlformats.org/drawingml/2006/chart" xmlns:a="http://schemas.openxmlformats.org/drawingml/2006/main" xmlns:r="http://schemas.openxmlformats.org/officeDocument/2006/relationships" xmlns:c16r2="http://schemas.microsoft.com/office/drawing/2015/06/chart">
+  <c:date1904 val="0"/>
+  <c:lang val="en-US"/>
+  <c:roundedCorners val="0"/>
+  <mc:AlternateContent xmlns:mc="http://schemas.openxmlformats.org/markup-compatibility/2006">
+    <mc:Choice xmlns:c14="http://schemas.microsoft.com/office/drawing/2007/8/2/chart" Requires="c14">
+      <c14:style val="102"/>
+    </mc:Choice>
+    <mc:Fallback>
+      <c:style val="2"/>
+    </mc:Fallback>
+  </mc:AlternateContent>
+  <c:chart>
+    <c:title>
+      <c:tx>
+        <c:rich>
+          <a:bodyPr rot="0" spcFirstLastPara="1" vertOverflow="ellipsis" vert="horz" wrap="square" anchor="ctr" anchorCtr="1"/>
+          <a:lstStyle/>
+          <a:p>
+            <a:pPr>
+              <a:defRPr sz="1400" b="0" i="0" u="none" strike="noStrike" kern="1200" spc="0" baseline="0">
+                <a:solidFill>
+                  <a:schemeClr val="tx1">
+                    <a:lumMod val="65000"/>
+                    <a:lumOff val="35000"/>
+                  </a:schemeClr>
+                </a:solidFill>
+                <a:latin typeface="+mn-lt"/>
+                <a:ea typeface="+mn-ea"/>
+                <a:cs typeface="+mn-cs"/>
+              </a:defRPr>
+            </a:pPr>
+            <a:r>
+              <a:rPr lang="en-CA"/>
+              <a:t>Projectile</a:t>
+            </a:r>
+            <a:r>
+              <a:rPr lang="en-CA" baseline="0"/>
+              <a:t> Force vs. Position</a:t>
+            </a:r>
+          </a:p>
+          <a:p>
+            <a:pPr>
+              <a:defRPr/>
+            </a:pPr>
+            <a:r>
+              <a:rPr lang="en-CA" baseline="0"/>
+              <a:t>Swept: Length</a:t>
+            </a:r>
+            <a:endParaRPr lang="en-CA"/>
+          </a:p>
+        </c:rich>
+      </c:tx>
+      <c:overlay val="0"/>
+      <c:spPr>
+        <a:noFill/>
+        <a:ln>
+          <a:noFill/>
+        </a:ln>
+        <a:effectLst/>
+      </c:spPr>
+      <c:txPr>
+        <a:bodyPr rot="0" spcFirstLastPara="1" vertOverflow="ellipsis" vert="horz" wrap="square" anchor="ctr" anchorCtr="1"/>
+        <a:lstStyle/>
+        <a:p>
+          <a:pPr>
+            <a:defRPr sz="1400" b="0" i="0" u="none" strike="noStrike" kern="1200" spc="0" baseline="0">
+              <a:solidFill>
+                <a:schemeClr val="tx1">
+                  <a:lumMod val="65000"/>
+                  <a:lumOff val="35000"/>
+                </a:schemeClr>
+              </a:solidFill>
+              <a:latin typeface="+mn-lt"/>
+              <a:ea typeface="+mn-ea"/>
+              <a:cs typeface="+mn-cs"/>
+            </a:defRPr>
+          </a:pPr>
+          <a:endParaRPr lang="en-US"/>
+        </a:p>
+      </c:txPr>
+    </c:title>
+    <c:autoTitleDeleted val="0"/>
+    <c:plotArea>
+      <c:layout>
+        <c:manualLayout>
+          <c:layoutTarget val="inner"/>
+          <c:xMode val="edge"/>
+          <c:yMode val="edge"/>
+          <c:x val="5.5993673867689615E-2"/>
+          <c:y val="0.15444697833523374"/>
+          <c:w val="0.79519213944410794"/>
+          <c:h val="0.77085222528483821"/>
+        </c:manualLayout>
+      </c:layout>
+      <c:scatterChart>
+        <c:scatterStyle val="smoothMarker"/>
+        <c:varyColors val="0"/>
+        <c:ser>
+          <c:idx val="0"/>
+          <c:order val="0"/>
+          <c:tx>
+            <c:strRef>
+              <c:f>Sheet1!$B$1</c:f>
+              <c:strCache>
+                <c:ptCount val="1"/>
+                <c:pt idx="0">
+                  <c:v>10.0 mm</c:v>
+                </c:pt>
+              </c:strCache>
+            </c:strRef>
+          </c:tx>
+          <c:spPr>
+            <a:ln w="19050" cap="rnd">
+              <a:solidFill>
+                <a:schemeClr val="accent1"/>
+              </a:solidFill>
+              <a:round/>
+            </a:ln>
+            <a:effectLst/>
+          </c:spPr>
+          <c:marker>
+            <c:symbol val="circle"/>
+            <c:size val="5"/>
+            <c:spPr>
+              <a:solidFill>
+                <a:schemeClr val="accent1"/>
+              </a:solidFill>
+              <a:ln w="9525">
+                <a:solidFill>
+                  <a:schemeClr val="accent1"/>
+                </a:solidFill>
+              </a:ln>
+              <a:effectLst/>
+            </c:spPr>
+          </c:marker>
+          <c:xVal>
+            <c:numRef>
+              <c:f>Sheet1!$A$2:$A$12</c:f>
+              <c:numCache>
+                <c:formatCode>General</c:formatCode>
+                <c:ptCount val="11"/>
+                <c:pt idx="0">
+                  <c:v>-2</c:v>
+                </c:pt>
+                <c:pt idx="1">
+                  <c:v>-1</c:v>
+                </c:pt>
+                <c:pt idx="2">
+                  <c:v>0</c:v>
+                </c:pt>
+                <c:pt idx="3">
+                  <c:v>1</c:v>
+                </c:pt>
+                <c:pt idx="4">
+                  <c:v>2</c:v>
+                </c:pt>
+                <c:pt idx="5">
+                  <c:v>3</c:v>
+                </c:pt>
+                <c:pt idx="6">
+                  <c:v>4</c:v>
+                </c:pt>
+                <c:pt idx="7">
+                  <c:v>5</c:v>
+                </c:pt>
+                <c:pt idx="8">
+                  <c:v>6</c:v>
+                </c:pt>
+                <c:pt idx="9">
+                  <c:v>7</c:v>
+                </c:pt>
+                <c:pt idx="10">
+                  <c:v>8</c:v>
+                </c:pt>
+              </c:numCache>
+            </c:numRef>
+          </c:xVal>
+          <c:yVal>
+            <c:numRef>
+              <c:f>Sheet1!$B$2:$B$12</c:f>
+              <c:numCache>
+                <c:formatCode>General</c:formatCode>
+                <c:ptCount val="11"/>
+                <c:pt idx="0">
+                  <c:v>0.38073211804344659</c:v>
+                </c:pt>
+                <c:pt idx="1">
+                  <c:v>3.8194991233539888</c:v>
+                </c:pt>
+                <c:pt idx="2">
+                  <c:v>63.827683858337437</c:v>
+                </c:pt>
+                <c:pt idx="3">
+                  <c:v>-1.063022505351662E-2</c:v>
+                </c:pt>
+                <c:pt idx="4">
+                  <c:v>-63.986962684074769</c:v>
+                </c:pt>
+                <c:pt idx="5">
+                  <c:v>-3.8803417639979312</c:v>
+                </c:pt>
+                <c:pt idx="6">
+                  <c:v>-0.37077621035673242</c:v>
+                </c:pt>
+                <c:pt idx="7">
+                  <c:v>-5.8964299408484147E-2</c:v>
+                </c:pt>
+                <c:pt idx="8">
+                  <c:v>-1.382333790980168E-2</c:v>
+                </c:pt>
+                <c:pt idx="9">
+                  <c:v>-4.1183561316905318E-3</c:v>
+                </c:pt>
+                <c:pt idx="10">
+                  <c:v>-1.459490008292347E-3</c:v>
+                </c:pt>
+              </c:numCache>
+            </c:numRef>
+          </c:yVal>
+          <c:smooth val="1"/>
+          <c:extLst>
+            <c:ext xmlns:c16="http://schemas.microsoft.com/office/drawing/2014/chart" uri="{C3380CC4-5D6E-409C-BE32-E72D297353CC}">
+              <c16:uniqueId val="{00000000-C655-4EAD-9F5B-476808AAD661}"/>
+            </c:ext>
+          </c:extLst>
+        </c:ser>
+        <c:ser>
+          <c:idx val="1"/>
+          <c:order val="1"/>
+          <c:tx>
+            <c:strRef>
+              <c:f>Sheet1!$C$1</c:f>
+              <c:strCache>
+                <c:ptCount val="1"/>
+                <c:pt idx="0">
+                  <c:v>20 mm</c:v>
+                </c:pt>
+              </c:strCache>
+            </c:strRef>
+          </c:tx>
+          <c:spPr>
+            <a:ln w="19050" cap="rnd">
+              <a:solidFill>
+                <a:schemeClr val="accent2"/>
+              </a:solidFill>
+              <a:round/>
+            </a:ln>
+            <a:effectLst/>
+          </c:spPr>
+          <c:marker>
+            <c:symbol val="circle"/>
+            <c:size val="5"/>
+            <c:spPr>
+              <a:solidFill>
+                <a:schemeClr val="accent2"/>
+              </a:solidFill>
+              <a:ln w="9525">
+                <a:solidFill>
+                  <a:schemeClr val="accent2"/>
+                </a:solidFill>
+              </a:ln>
+              <a:effectLst/>
+            </c:spPr>
+          </c:marker>
+          <c:xVal>
+            <c:numRef>
+              <c:f>Sheet1!$A$2:$A$12</c:f>
+              <c:numCache>
+                <c:formatCode>General</c:formatCode>
+                <c:ptCount val="11"/>
+                <c:pt idx="0">
+                  <c:v>-2</c:v>
+                </c:pt>
+                <c:pt idx="1">
+                  <c:v>-1</c:v>
+                </c:pt>
+                <c:pt idx="2">
+                  <c:v>0</c:v>
+                </c:pt>
+                <c:pt idx="3">
+                  <c:v>1</c:v>
+                </c:pt>
+                <c:pt idx="4">
+                  <c:v>2</c:v>
+                </c:pt>
+                <c:pt idx="5">
+                  <c:v>3</c:v>
+                </c:pt>
+                <c:pt idx="6">
+                  <c:v>4</c:v>
+                </c:pt>
+                <c:pt idx="7">
+                  <c:v>5</c:v>
+                </c:pt>
+                <c:pt idx="8">
+                  <c:v>6</c:v>
+                </c:pt>
+                <c:pt idx="9">
+                  <c:v>7</c:v>
+                </c:pt>
+                <c:pt idx="10">
+                  <c:v>8</c:v>
+                </c:pt>
+              </c:numCache>
+            </c:numRef>
+          </c:xVal>
+          <c:yVal>
+            <c:numRef>
+              <c:f>Sheet1!$C$2:$C$12</c:f>
+              <c:numCache>
+                <c:formatCode>General</c:formatCode>
+                <c:ptCount val="11"/>
+                <c:pt idx="0">
+                  <c:v>0.23508960682320551</c:v>
+                </c:pt>
+                <c:pt idx="1">
+                  <c:v>2.2301812880573531</c:v>
+                </c:pt>
+                <c:pt idx="2">
+                  <c:v>53.039935648306439</c:v>
+                </c:pt>
+                <c:pt idx="3">
+                  <c:v>106.0832088065283</c:v>
+                </c:pt>
+                <c:pt idx="4">
+                  <c:v>-0.27349339779221671</c:v>
+                </c:pt>
+                <c:pt idx="5">
+                  <c:v>-106.0022869377262</c:v>
+                </c:pt>
+                <c:pt idx="6">
+                  <c:v>-53.278602976142182</c:v>
+                </c:pt>
+                <c:pt idx="7">
+                  <c:v>-2.235845372477717</c:v>
+                </c:pt>
+                <c:pt idx="8">
+                  <c:v>-0.23715220053393479</c:v>
+                </c:pt>
+                <c:pt idx="9">
+                  <c:v>-4.0842581106416732E-2</c:v>
+                </c:pt>
+                <c:pt idx="10">
+                  <c:v>-1.0843246527100611E-2</c:v>
+                </c:pt>
+              </c:numCache>
+            </c:numRef>
+          </c:yVal>
+          <c:smooth val="1"/>
+          <c:extLst>
+            <c:ext xmlns:c16="http://schemas.microsoft.com/office/drawing/2014/chart" uri="{C3380CC4-5D6E-409C-BE32-E72D297353CC}">
+              <c16:uniqueId val="{00000001-C655-4EAD-9F5B-476808AAD661}"/>
+            </c:ext>
+          </c:extLst>
+        </c:ser>
+        <c:ser>
+          <c:idx val="2"/>
+          <c:order val="2"/>
+          <c:tx>
+            <c:strRef>
+              <c:f>Sheet1!$D$1</c:f>
+              <c:strCache>
+                <c:ptCount val="1"/>
+                <c:pt idx="0">
+                  <c:v>30 mm</c:v>
+                </c:pt>
+              </c:strCache>
+            </c:strRef>
+          </c:tx>
+          <c:spPr>
+            <a:ln w="19050" cap="rnd">
+              <a:solidFill>
+                <a:schemeClr val="accent3"/>
+              </a:solidFill>
+              <a:round/>
+            </a:ln>
+            <a:effectLst/>
+          </c:spPr>
+          <c:marker>
+            <c:symbol val="circle"/>
+            <c:size val="5"/>
+            <c:spPr>
+              <a:solidFill>
+                <a:schemeClr val="accent3"/>
+              </a:solidFill>
+              <a:ln w="9525">
+                <a:solidFill>
+                  <a:schemeClr val="accent3"/>
+                </a:solidFill>
+              </a:ln>
+              <a:effectLst/>
+            </c:spPr>
+          </c:marker>
+          <c:xVal>
+            <c:numRef>
+              <c:f>Sheet1!$A$2:$A$12</c:f>
+              <c:numCache>
+                <c:formatCode>General</c:formatCode>
+                <c:ptCount val="11"/>
+                <c:pt idx="0">
+                  <c:v>-2</c:v>
+                </c:pt>
+                <c:pt idx="1">
+                  <c:v>-1</c:v>
+                </c:pt>
+                <c:pt idx="2">
+                  <c:v>0</c:v>
+                </c:pt>
+                <c:pt idx="3">
+                  <c:v>1</c:v>
+                </c:pt>
+                <c:pt idx="4">
+                  <c:v>2</c:v>
+                </c:pt>
+                <c:pt idx="5">
+                  <c:v>3</c:v>
+                </c:pt>
+                <c:pt idx="6">
+                  <c:v>4</c:v>
+                </c:pt>
+                <c:pt idx="7">
+                  <c:v>5</c:v>
+                </c:pt>
+                <c:pt idx="8">
+                  <c:v>6</c:v>
+                </c:pt>
+                <c:pt idx="9">
+                  <c:v>7</c:v>
+                </c:pt>
+                <c:pt idx="10">
+                  <c:v>8</c:v>
+                </c:pt>
+              </c:numCache>
+            </c:numRef>
+          </c:xVal>
+          <c:yVal>
+            <c:numRef>
+              <c:f>Sheet1!$D$2:$D$12</c:f>
+              <c:numCache>
+                <c:formatCode>General</c:formatCode>
+                <c:ptCount val="11"/>
+                <c:pt idx="0">
+                  <c:v>0.12866456418851299</c:v>
+                </c:pt>
+                <c:pt idx="1">
+                  <c:v>1.1697629249217989</c:v>
+                </c:pt>
+                <c:pt idx="2">
+                  <c:v>32.258897186677963</c:v>
+                </c:pt>
+                <c:pt idx="3">
+                  <c:v>92.938701462437436</c:v>
+                </c:pt>
+                <c:pt idx="4">
+                  <c:v>86.927582927548244</c:v>
+                </c:pt>
+                <c:pt idx="5">
+                  <c:v>0.20495166856983379</c:v>
+                </c:pt>
+                <c:pt idx="6">
+                  <c:v>-86.698475537850456</c:v>
+                </c:pt>
+                <c:pt idx="7">
+                  <c:v>-93.307655777075254</c:v>
+                </c:pt>
+                <c:pt idx="8">
+                  <c:v>-32.76922359478349</c:v>
+                </c:pt>
+                <c:pt idx="9">
+                  <c:v>-1.1746262201175459</c:v>
+                </c:pt>
+                <c:pt idx="10">
+                  <c:v>-0.1247456964444183</c:v>
+                </c:pt>
+              </c:numCache>
+            </c:numRef>
+          </c:yVal>
+          <c:smooth val="1"/>
+          <c:extLst>
+            <c:ext xmlns:c16="http://schemas.microsoft.com/office/drawing/2014/chart" uri="{C3380CC4-5D6E-409C-BE32-E72D297353CC}">
+              <c16:uniqueId val="{00000002-C655-4EAD-9F5B-476808AAD661}"/>
+            </c:ext>
+          </c:extLst>
+        </c:ser>
+        <c:ser>
+          <c:idx val="3"/>
+          <c:order val="3"/>
+          <c:tx>
+            <c:strRef>
+              <c:f>Sheet1!$E$1</c:f>
+              <c:strCache>
+                <c:ptCount val="1"/>
+                <c:pt idx="0">
+                  <c:v>40 mm</c:v>
+                </c:pt>
+              </c:strCache>
+            </c:strRef>
+          </c:tx>
+          <c:spPr>
+            <a:ln w="19050" cap="rnd">
+              <a:solidFill>
+                <a:schemeClr val="accent4"/>
+              </a:solidFill>
+              <a:round/>
+            </a:ln>
+            <a:effectLst/>
+          </c:spPr>
+          <c:marker>
+            <c:symbol val="circle"/>
+            <c:size val="5"/>
+            <c:spPr>
+              <a:solidFill>
+                <a:schemeClr val="accent4"/>
+              </a:solidFill>
+              <a:ln w="9525">
+                <a:solidFill>
+                  <a:schemeClr val="accent4"/>
+                </a:solidFill>
+              </a:ln>
+              <a:effectLst/>
+            </c:spPr>
+          </c:marker>
+          <c:xVal>
+            <c:numRef>
+              <c:f>Sheet1!$A$2:$A$12</c:f>
+              <c:numCache>
+                <c:formatCode>General</c:formatCode>
+                <c:ptCount val="11"/>
+                <c:pt idx="0">
+                  <c:v>-2</c:v>
+                </c:pt>
+                <c:pt idx="1">
+                  <c:v>-1</c:v>
+                </c:pt>
+                <c:pt idx="2">
+                  <c:v>0</c:v>
+                </c:pt>
+                <c:pt idx="3">
+                  <c:v>1</c:v>
+                </c:pt>
+                <c:pt idx="4">
+                  <c:v>2</c:v>
+                </c:pt>
+                <c:pt idx="5">
+                  <c:v>3</c:v>
+                </c:pt>
+                <c:pt idx="6">
+                  <c:v>4</c:v>
+                </c:pt>
+                <c:pt idx="7">
+                  <c:v>5</c:v>
+                </c:pt>
+                <c:pt idx="8">
+                  <c:v>6</c:v>
+                </c:pt>
+                <c:pt idx="9">
+                  <c:v>7</c:v>
+                </c:pt>
+                <c:pt idx="10">
+                  <c:v>8</c:v>
+                </c:pt>
+              </c:numCache>
+            </c:numRef>
+          </c:xVal>
+          <c:yVal>
+            <c:numRef>
+              <c:f>Sheet1!$E$2:$E$12</c:f>
+              <c:numCache>
+                <c:formatCode>General</c:formatCode>
+                <c:ptCount val="11"/>
+                <c:pt idx="0">
+                  <c:v>8.3129421907328541E-2</c:v>
+                </c:pt>
+                <c:pt idx="1">
+                  <c:v>0.69102404036150156</c:v>
+                </c:pt>
+                <c:pt idx="2">
+                  <c:v>21.065931770362731</c:v>
+                </c:pt>
+                <c:pt idx="3">
+                  <c:v>75.903110483414167</c:v>
+                </c:pt>
+                <c:pt idx="4">
+                  <c:v>78.117043411890236</c:v>
+                </c:pt>
+                <c:pt idx="5">
+                  <c:v>69.631847603690403</c:v>
+                </c:pt>
+                <c:pt idx="6">
+                  <c:v>0.17934680396416749</c:v>
+                </c:pt>
+                <c:pt idx="7">
+                  <c:v>-70.225947696917601</c:v>
+                </c:pt>
+                <c:pt idx="8">
+                  <c:v>-78.18093640325641</c:v>
+                </c:pt>
+                <c:pt idx="9">
+                  <c:v>-75.904187562070362</c:v>
+                </c:pt>
+                <c:pt idx="10">
+                  <c:v>-21.17551879058367</c:v>
+                </c:pt>
+              </c:numCache>
+            </c:numRef>
+          </c:yVal>
+          <c:smooth val="1"/>
+          <c:extLst>
+            <c:ext xmlns:c16="http://schemas.microsoft.com/office/drawing/2014/chart" uri="{C3380CC4-5D6E-409C-BE32-E72D297353CC}">
+              <c16:uniqueId val="{00000003-C655-4EAD-9F5B-476808AAD661}"/>
+            </c:ext>
+          </c:extLst>
+        </c:ser>
+        <c:ser>
+          <c:idx val="4"/>
+          <c:order val="4"/>
+          <c:tx>
+            <c:strRef>
+              <c:f>Sheet1!$F$1</c:f>
+              <c:strCache>
+                <c:ptCount val="1"/>
+                <c:pt idx="0">
+                  <c:v>50 mm</c:v>
+                </c:pt>
+              </c:strCache>
+            </c:strRef>
+          </c:tx>
+          <c:spPr>
+            <a:ln w="19050" cap="rnd">
+              <a:solidFill>
+                <a:schemeClr val="accent5"/>
+              </a:solidFill>
+              <a:round/>
+            </a:ln>
+            <a:effectLst/>
+          </c:spPr>
+          <c:marker>
+            <c:symbol val="circle"/>
+            <c:size val="5"/>
+            <c:spPr>
+              <a:solidFill>
+                <a:schemeClr val="accent5"/>
+              </a:solidFill>
+              <a:ln w="9525">
+                <a:solidFill>
+                  <a:schemeClr val="accent5"/>
+                </a:solidFill>
+              </a:ln>
+              <a:effectLst/>
+            </c:spPr>
+          </c:marker>
+          <c:xVal>
+            <c:numRef>
+              <c:f>Sheet1!$A$2:$A$12</c:f>
+              <c:numCache>
+                <c:formatCode>General</c:formatCode>
+                <c:ptCount val="11"/>
+                <c:pt idx="0">
+                  <c:v>-2</c:v>
+                </c:pt>
+                <c:pt idx="1">
+                  <c:v>-1</c:v>
+                </c:pt>
+                <c:pt idx="2">
+                  <c:v>0</c:v>
+                </c:pt>
+                <c:pt idx="3">
+                  <c:v>1</c:v>
+                </c:pt>
+                <c:pt idx="4">
+                  <c:v>2</c:v>
+                </c:pt>
+                <c:pt idx="5">
+                  <c:v>3</c:v>
+                </c:pt>
+                <c:pt idx="6">
+                  <c:v>4</c:v>
+                </c:pt>
+                <c:pt idx="7">
+                  <c:v>5</c:v>
+                </c:pt>
+                <c:pt idx="8">
+                  <c:v>6</c:v>
+                </c:pt>
+                <c:pt idx="9">
+                  <c:v>7</c:v>
+                </c:pt>
+                <c:pt idx="10">
+                  <c:v>8</c:v>
+                </c:pt>
+              </c:numCache>
+            </c:numRef>
+          </c:xVal>
+          <c:yVal>
+            <c:numRef>
+              <c:f>Sheet1!$F$2:$F$12</c:f>
+              <c:numCache>
+                <c:formatCode>General</c:formatCode>
+                <c:ptCount val="11"/>
+                <c:pt idx="0">
+                  <c:v>5.5991473294560279E-2</c:v>
+                </c:pt>
+                <c:pt idx="1">
+                  <c:v>0.42415783242653171</c:v>
+                </c:pt>
+                <c:pt idx="2">
+                  <c:v>14.55157918500449</c:v>
+                </c:pt>
+                <c:pt idx="3">
+                  <c:v>64.906631232309849</c:v>
+                </c:pt>
+                <c:pt idx="4">
+                  <c:v>68.171930258400536</c:v>
+                </c:pt>
+                <c:pt idx="5">
+                  <c:v>67.134014185507382</c:v>
+                </c:pt>
+                <c:pt idx="6">
+                  <c:v>60.092101356016542</c:v>
+                </c:pt>
+                <c:pt idx="7">
+                  <c:v>-0.27393386015250543</c:v>
+                </c:pt>
+                <c:pt idx="8">
+                  <c:v>-59.953741247614687</c:v>
+                </c:pt>
+                <c:pt idx="9">
+                  <c:v>-66.777049646796371</c:v>
+                </c:pt>
+                <c:pt idx="10">
+                  <c:v>-67.941456658609695</c:v>
+                </c:pt>
+              </c:numCache>
+            </c:numRef>
+          </c:yVal>
+          <c:smooth val="1"/>
+          <c:extLst>
+            <c:ext xmlns:c16="http://schemas.microsoft.com/office/drawing/2014/chart" uri="{C3380CC4-5D6E-409C-BE32-E72D297353CC}">
+              <c16:uniqueId val="{00000004-C655-4EAD-9F5B-476808AAD661}"/>
+            </c:ext>
+          </c:extLst>
+        </c:ser>
+        <c:ser>
+          <c:idx val="5"/>
+          <c:order val="5"/>
+          <c:tx>
+            <c:strRef>
+              <c:f>Sheet1!$G$1</c:f>
+              <c:strCache>
+                <c:ptCount val="1"/>
+                <c:pt idx="0">
+                  <c:v>60 mm</c:v>
+                </c:pt>
+              </c:strCache>
+            </c:strRef>
+          </c:tx>
+          <c:spPr>
+            <a:ln w="19050" cap="rnd">
+              <a:solidFill>
+                <a:schemeClr val="accent6"/>
+              </a:solidFill>
+              <a:round/>
+            </a:ln>
+            <a:effectLst/>
+          </c:spPr>
+          <c:marker>
+            <c:symbol val="circle"/>
+            <c:size val="5"/>
+            <c:spPr>
+              <a:solidFill>
+                <a:schemeClr val="accent6"/>
+              </a:solidFill>
+              <a:ln w="9525">
+                <a:solidFill>
+                  <a:schemeClr val="accent6"/>
+                </a:solidFill>
+              </a:ln>
+              <a:effectLst/>
+            </c:spPr>
+          </c:marker>
+          <c:xVal>
+            <c:numRef>
+              <c:f>Sheet1!$A$2:$A$12</c:f>
+              <c:numCache>
+                <c:formatCode>General</c:formatCode>
+                <c:ptCount val="11"/>
+                <c:pt idx="0">
+                  <c:v>-2</c:v>
+                </c:pt>
+                <c:pt idx="1">
+                  <c:v>-1</c:v>
+                </c:pt>
+                <c:pt idx="2">
+                  <c:v>0</c:v>
+                </c:pt>
+                <c:pt idx="3">
+                  <c:v>1</c:v>
+                </c:pt>
+                <c:pt idx="4">
+                  <c:v>2</c:v>
+                </c:pt>
+                <c:pt idx="5">
+                  <c:v>3</c:v>
+                </c:pt>
+                <c:pt idx="6">
+                  <c:v>4</c:v>
+                </c:pt>
+                <c:pt idx="7">
+                  <c:v>5</c:v>
+                </c:pt>
+                <c:pt idx="8">
+                  <c:v>6</c:v>
+                </c:pt>
+                <c:pt idx="9">
+                  <c:v>7</c:v>
+                </c:pt>
+                <c:pt idx="10">
+                  <c:v>8</c:v>
+                </c:pt>
+              </c:numCache>
+            </c:numRef>
+          </c:xVal>
+          <c:yVal>
+            <c:numRef>
+              <c:f>Sheet1!$G$2:$G$12</c:f>
+              <c:numCache>
+                <c:formatCode>General</c:formatCode>
+                <c:ptCount val="11"/>
+                <c:pt idx="0">
+                  <c:v>4.6065620955560299E-2</c:v>
+                </c:pt>
+                <c:pt idx="1">
+                  <c:v>0.33238687801279371</c:v>
+                </c:pt>
+                <c:pt idx="2">
+                  <c:v>10.645329343922921</c:v>
+                </c:pt>
+                <c:pt idx="3">
+                  <c:v>54.536197288839283</c:v>
+                </c:pt>
+                <c:pt idx="4">
+                  <c:v>57.482069401126751</c:v>
+                </c:pt>
+                <c:pt idx="5">
+                  <c:v>57.615049803325491</c:v>
+                </c:pt>
+                <c:pt idx="6">
+                  <c:v>55.963749140594977</c:v>
+                </c:pt>
+                <c:pt idx="7">
+                  <c:v>49.615813843890152</c:v>
+                </c:pt>
+                <c:pt idx="8">
+                  <c:v>-0.1113032289709957</c:v>
+                </c:pt>
+                <c:pt idx="9">
+                  <c:v>-49.717905511098493</c:v>
+                </c:pt>
+                <c:pt idx="10">
+                  <c:v>-56.032601236084851</c:v>
+                </c:pt>
+              </c:numCache>
+            </c:numRef>
+          </c:yVal>
+          <c:smooth val="1"/>
+          <c:extLst>
+            <c:ext xmlns:c16="http://schemas.microsoft.com/office/drawing/2014/chart" uri="{C3380CC4-5D6E-409C-BE32-E72D297353CC}">
+              <c16:uniqueId val="{00000005-C655-4EAD-9F5B-476808AAD661}"/>
+            </c:ext>
+          </c:extLst>
+        </c:ser>
+        <c:ser>
+          <c:idx val="6"/>
+          <c:order val="6"/>
+          <c:tx>
+            <c:strRef>
+              <c:f>Sheet1!$H$1</c:f>
+              <c:strCache>
+                <c:ptCount val="1"/>
+                <c:pt idx="0">
+                  <c:v>70 mm</c:v>
+                </c:pt>
+              </c:strCache>
+            </c:strRef>
+          </c:tx>
+          <c:spPr>
+            <a:ln w="19050" cap="rnd">
+              <a:solidFill>
+                <a:schemeClr val="accent1">
+                  <a:lumMod val="60000"/>
+                </a:schemeClr>
+              </a:solidFill>
+              <a:round/>
+            </a:ln>
+            <a:effectLst/>
+          </c:spPr>
+          <c:marker>
+            <c:symbol val="circle"/>
+            <c:size val="5"/>
+            <c:spPr>
+              <a:solidFill>
+                <a:schemeClr val="accent1">
+                  <a:lumMod val="60000"/>
+                </a:schemeClr>
+              </a:solidFill>
+              <a:ln w="9525">
+                <a:solidFill>
+                  <a:schemeClr val="accent1">
+                    <a:lumMod val="60000"/>
+                  </a:schemeClr>
+                </a:solidFill>
+              </a:ln>
+              <a:effectLst/>
+            </c:spPr>
+          </c:marker>
+          <c:xVal>
+            <c:numRef>
+              <c:f>Sheet1!$A$2:$A$12</c:f>
+              <c:numCache>
+                <c:formatCode>General</c:formatCode>
+                <c:ptCount val="11"/>
+                <c:pt idx="0">
+                  <c:v>-2</c:v>
+                </c:pt>
+                <c:pt idx="1">
+                  <c:v>-1</c:v>
+                </c:pt>
+                <c:pt idx="2">
+                  <c:v>0</c:v>
+                </c:pt>
+                <c:pt idx="3">
+                  <c:v>1</c:v>
+                </c:pt>
+                <c:pt idx="4">
+                  <c:v>2</c:v>
+                </c:pt>
+                <c:pt idx="5">
+                  <c:v>3</c:v>
+                </c:pt>
+                <c:pt idx="6">
+                  <c:v>4</c:v>
+                </c:pt>
+                <c:pt idx="7">
+                  <c:v>5</c:v>
+                </c:pt>
+                <c:pt idx="8">
+                  <c:v>6</c:v>
+                </c:pt>
+                <c:pt idx="9">
+                  <c:v>7</c:v>
+                </c:pt>
+                <c:pt idx="10">
+                  <c:v>8</c:v>
+                </c:pt>
+              </c:numCache>
+            </c:numRef>
+          </c:xVal>
+          <c:yVal>
+            <c:numRef>
+              <c:f>Sheet1!$H$2:$H$12</c:f>
+              <c:numCache>
+                <c:formatCode>General</c:formatCode>
+                <c:ptCount val="11"/>
+                <c:pt idx="0">
+                  <c:v>3.58126820672591E-2</c:v>
+                </c:pt>
+                <c:pt idx="1">
+                  <c:v>0.25296065142691632</c:v>
+                </c:pt>
+                <c:pt idx="2">
+                  <c:v>8.0789224832651314</c:v>
+                </c:pt>
+                <c:pt idx="3">
+                  <c:v>46.625676168462348</c:v>
+                </c:pt>
+                <c:pt idx="4">
+                  <c:v>49.550265221850651</c:v>
+                </c:pt>
+                <c:pt idx="5">
+                  <c:v>50.172337482127233</c:v>
+                </c:pt>
+                <c:pt idx="6">
+                  <c:v>49.786723334513837</c:v>
+                </c:pt>
+                <c:pt idx="7">
+                  <c:v>48.083872421716073</c:v>
+                </c:pt>
+                <c:pt idx="8">
+                  <c:v>42.317769300843089</c:v>
+                </c:pt>
+                <c:pt idx="9">
+                  <c:v>2.7181840234301379E-2</c:v>
+                </c:pt>
+                <c:pt idx="10">
+                  <c:v>-42.431095600300182</c:v>
+                </c:pt>
+              </c:numCache>
+            </c:numRef>
+          </c:yVal>
+          <c:smooth val="1"/>
+          <c:extLst>
+            <c:ext xmlns:c16="http://schemas.microsoft.com/office/drawing/2014/chart" uri="{C3380CC4-5D6E-409C-BE32-E72D297353CC}">
+              <c16:uniqueId val="{00000006-C655-4EAD-9F5B-476808AAD661}"/>
+            </c:ext>
+          </c:extLst>
+        </c:ser>
+        <c:ser>
+          <c:idx val="7"/>
+          <c:order val="7"/>
+          <c:tx>
+            <c:strRef>
+              <c:f>Sheet1!$I$1</c:f>
+              <c:strCache>
+                <c:ptCount val="1"/>
+                <c:pt idx="0">
+                  <c:v>80 mm</c:v>
+                </c:pt>
+              </c:strCache>
+            </c:strRef>
+          </c:tx>
+          <c:spPr>
+            <a:ln w="19050" cap="rnd">
+              <a:solidFill>
+                <a:schemeClr val="accent2">
+                  <a:lumMod val="60000"/>
+                </a:schemeClr>
+              </a:solidFill>
+              <a:round/>
+            </a:ln>
+            <a:effectLst/>
+          </c:spPr>
+          <c:marker>
+            <c:symbol val="circle"/>
+            <c:size val="5"/>
+            <c:spPr>
+              <a:solidFill>
+                <a:schemeClr val="accent2">
+                  <a:lumMod val="60000"/>
+                </a:schemeClr>
+              </a:solidFill>
+              <a:ln w="9525">
+                <a:solidFill>
+                  <a:schemeClr val="accent2">
+                    <a:lumMod val="60000"/>
+                  </a:schemeClr>
+                </a:solidFill>
+              </a:ln>
+              <a:effectLst/>
+            </c:spPr>
+          </c:marker>
+          <c:xVal>
+            <c:numRef>
+              <c:f>Sheet1!$A$2:$A$12</c:f>
+              <c:numCache>
+                <c:formatCode>General</c:formatCode>
+                <c:ptCount val="11"/>
+                <c:pt idx="0">
+                  <c:v>-2</c:v>
+                </c:pt>
+                <c:pt idx="1">
+                  <c:v>-1</c:v>
+                </c:pt>
+                <c:pt idx="2">
+                  <c:v>0</c:v>
+                </c:pt>
+                <c:pt idx="3">
+                  <c:v>1</c:v>
+                </c:pt>
+                <c:pt idx="4">
+                  <c:v>2</c:v>
+                </c:pt>
+                <c:pt idx="5">
+                  <c:v>3</c:v>
+                </c:pt>
+                <c:pt idx="6">
+                  <c:v>4</c:v>
+                </c:pt>
+                <c:pt idx="7">
+                  <c:v>5</c:v>
+                </c:pt>
+                <c:pt idx="8">
+                  <c:v>6</c:v>
+                </c:pt>
+                <c:pt idx="9">
+                  <c:v>7</c:v>
+                </c:pt>
+                <c:pt idx="10">
+                  <c:v>8</c:v>
+                </c:pt>
+              </c:numCache>
+            </c:numRef>
+          </c:xVal>
+          <c:yVal>
+            <c:numRef>
+              <c:f>Sheet1!$I$2:$I$12</c:f>
+              <c:numCache>
+                <c:formatCode>General</c:formatCode>
+                <c:ptCount val="11"/>
+                <c:pt idx="0">
+                  <c:v>2.4430697625077762E-2</c:v>
+                </c:pt>
+                <c:pt idx="1">
+                  <c:v>0.1740965460325348</c:v>
+                </c:pt>
+                <c:pt idx="2">
+                  <c:v>6.3529103337245543</c:v>
+                </c:pt>
+                <c:pt idx="3">
+                  <c:v>43.522939918726777</c:v>
+                </c:pt>
+                <c:pt idx="4">
+                  <c:v>46.157670726395317</c:v>
+                </c:pt>
+                <c:pt idx="5">
+                  <c:v>46.591437976880272</c:v>
+                </c:pt>
+                <c:pt idx="6">
+                  <c:v>46.702756946085543</c:v>
+                </c:pt>
+                <c:pt idx="7">
+                  <c:v>45.978564520515263</c:v>
+                </c:pt>
+                <c:pt idx="8">
+                  <c:v>44.318150327372962</c:v>
+                </c:pt>
+                <c:pt idx="9">
+                  <c:v>39.784791785759637</c:v>
+                </c:pt>
+                <c:pt idx="10">
+                  <c:v>0.16374615974473611</c:v>
+                </c:pt>
+              </c:numCache>
+            </c:numRef>
+          </c:yVal>
+          <c:smooth val="1"/>
+          <c:extLst>
+            <c:ext xmlns:c16="http://schemas.microsoft.com/office/drawing/2014/chart" uri="{C3380CC4-5D6E-409C-BE32-E72D297353CC}">
+              <c16:uniqueId val="{00000007-C655-4EAD-9F5B-476808AAD661}"/>
+            </c:ext>
+          </c:extLst>
+        </c:ser>
+        <c:ser>
+          <c:idx val="8"/>
+          <c:order val="8"/>
+          <c:tx>
+            <c:strRef>
+              <c:f>Sheet1!$J$1</c:f>
+              <c:strCache>
+                <c:ptCount val="1"/>
+                <c:pt idx="0">
+                  <c:v>90 mm</c:v>
+                </c:pt>
+              </c:strCache>
+            </c:strRef>
+          </c:tx>
+          <c:spPr>
+            <a:ln w="19050" cap="rnd">
+              <a:solidFill>
+                <a:schemeClr val="accent3">
+                  <a:lumMod val="60000"/>
+                </a:schemeClr>
+              </a:solidFill>
+              <a:round/>
+            </a:ln>
+            <a:effectLst/>
+          </c:spPr>
+          <c:marker>
+            <c:symbol val="circle"/>
+            <c:size val="5"/>
+            <c:spPr>
+              <a:solidFill>
+                <a:schemeClr val="accent3">
+                  <a:lumMod val="60000"/>
+                </a:schemeClr>
+              </a:solidFill>
+              <a:ln w="9525">
+                <a:solidFill>
+                  <a:schemeClr val="accent3">
+                    <a:lumMod val="60000"/>
+                  </a:schemeClr>
+                </a:solidFill>
+              </a:ln>
+              <a:effectLst/>
+            </c:spPr>
+          </c:marker>
+          <c:xVal>
+            <c:numRef>
+              <c:f>Sheet1!$A$2:$A$12</c:f>
+              <c:numCache>
+                <c:formatCode>General</c:formatCode>
+                <c:ptCount val="11"/>
+                <c:pt idx="0">
+                  <c:v>-2</c:v>
+                </c:pt>
+                <c:pt idx="1">
+                  <c:v>-1</c:v>
+                </c:pt>
+                <c:pt idx="2">
+                  <c:v>0</c:v>
+                </c:pt>
+                <c:pt idx="3">
+                  <c:v>1</c:v>
+                </c:pt>
+                <c:pt idx="4">
+                  <c:v>2</c:v>
+                </c:pt>
+                <c:pt idx="5">
+                  <c:v>3</c:v>
+                </c:pt>
+                <c:pt idx="6">
+                  <c:v>4</c:v>
+                </c:pt>
+                <c:pt idx="7">
+                  <c:v>5</c:v>
+                </c:pt>
+                <c:pt idx="8">
+                  <c:v>6</c:v>
+                </c:pt>
+                <c:pt idx="9">
+                  <c:v>7</c:v>
+                </c:pt>
+                <c:pt idx="10">
+                  <c:v>8</c:v>
+                </c:pt>
+              </c:numCache>
+            </c:numRef>
+          </c:xVal>
+          <c:yVal>
+            <c:numRef>
+              <c:f>Sheet1!$J$2:$J$12</c:f>
+              <c:numCache>
+                <c:formatCode>General</c:formatCode>
+                <c:ptCount val="11"/>
+                <c:pt idx="0">
+                  <c:v>2.0544654058603309E-2</c:v>
+                </c:pt>
+                <c:pt idx="1">
+                  <c:v>0.14020748756814611</c:v>
+                </c:pt>
+                <c:pt idx="2">
+                  <c:v>5.1100922672521056</c:v>
+                </c:pt>
+                <c:pt idx="3">
+                  <c:v>37.98861421490146</c:v>
+                </c:pt>
+                <c:pt idx="4">
+                  <c:v>41.043915199895579</c:v>
+                </c:pt>
+                <c:pt idx="5">
+                  <c:v>41.378196740576023</c:v>
+                </c:pt>
+                <c:pt idx="6">
+                  <c:v>41.737712095418757</c:v>
+                </c:pt>
+                <c:pt idx="7">
+                  <c:v>41.519950636693252</c:v>
+                </c:pt>
+                <c:pt idx="8">
+                  <c:v>40.775133712800013</c:v>
+                </c:pt>
+                <c:pt idx="9">
+                  <c:v>39.348344407437573</c:v>
+                </c:pt>
+                <c:pt idx="10">
+                  <c:v>34.787073712368631</c:v>
+                </c:pt>
+              </c:numCache>
+            </c:numRef>
+          </c:yVal>
+          <c:smooth val="1"/>
+          <c:extLst>
+            <c:ext xmlns:c16="http://schemas.microsoft.com/office/drawing/2014/chart" uri="{C3380CC4-5D6E-409C-BE32-E72D297353CC}">
+              <c16:uniqueId val="{00000008-C655-4EAD-9F5B-476808AAD661}"/>
+            </c:ext>
+          </c:extLst>
+        </c:ser>
+        <c:ser>
+          <c:idx val="9"/>
+          <c:order val="9"/>
+          <c:tx>
+            <c:strRef>
+              <c:f>Sheet1!$K$1</c:f>
+              <c:strCache>
+                <c:ptCount val="1"/>
+                <c:pt idx="0">
+                  <c:v>100 mm</c:v>
+                </c:pt>
+              </c:strCache>
+            </c:strRef>
+          </c:tx>
+          <c:spPr>
+            <a:ln w="19050" cap="rnd">
+              <a:solidFill>
+                <a:schemeClr val="accent4">
+                  <a:lumMod val="60000"/>
+                </a:schemeClr>
+              </a:solidFill>
+              <a:round/>
+            </a:ln>
+            <a:effectLst/>
+          </c:spPr>
+          <c:marker>
+            <c:symbol val="circle"/>
+            <c:size val="5"/>
+            <c:spPr>
+              <a:solidFill>
+                <a:schemeClr val="accent4">
+                  <a:lumMod val="60000"/>
+                </a:schemeClr>
+              </a:solidFill>
+              <a:ln w="9525">
+                <a:solidFill>
+                  <a:schemeClr val="accent4">
+                    <a:lumMod val="60000"/>
+                  </a:schemeClr>
+                </a:solidFill>
+              </a:ln>
+              <a:effectLst/>
+            </c:spPr>
+          </c:marker>
+          <c:xVal>
+            <c:numRef>
+              <c:f>Sheet1!$A$2:$A$12</c:f>
+              <c:numCache>
+                <c:formatCode>General</c:formatCode>
+                <c:ptCount val="11"/>
+                <c:pt idx="0">
+                  <c:v>-2</c:v>
+                </c:pt>
+                <c:pt idx="1">
+                  <c:v>-1</c:v>
+                </c:pt>
+                <c:pt idx="2">
+                  <c:v>0</c:v>
+                </c:pt>
+                <c:pt idx="3">
+                  <c:v>1</c:v>
+                </c:pt>
+                <c:pt idx="4">
+                  <c:v>2</c:v>
+                </c:pt>
+                <c:pt idx="5">
+                  <c:v>3</c:v>
+                </c:pt>
+                <c:pt idx="6">
+                  <c:v>4</c:v>
+                </c:pt>
+                <c:pt idx="7">
+                  <c:v>5</c:v>
+                </c:pt>
+                <c:pt idx="8">
+                  <c:v>6</c:v>
+                </c:pt>
+                <c:pt idx="9">
+                  <c:v>7</c:v>
+                </c:pt>
+                <c:pt idx="10">
+                  <c:v>8</c:v>
+                </c:pt>
+              </c:numCache>
+            </c:numRef>
+          </c:xVal>
+          <c:yVal>
+            <c:numRef>
+              <c:f>Sheet1!$K$2:$K$12</c:f>
+              <c:numCache>
+                <c:formatCode>General</c:formatCode>
+                <c:ptCount val="11"/>
+                <c:pt idx="0">
+                  <c:v>1.8339784352603791E-2</c:v>
+                </c:pt>
+                <c:pt idx="1">
+                  <c:v>0.1153148505727849</c:v>
+                </c:pt>
+                <c:pt idx="2">
+                  <c:v>4.1588473329984632</c:v>
+                </c:pt>
+                <c:pt idx="3">
+                  <c:v>33.937935282452322</c:v>
+                </c:pt>
+                <c:pt idx="4">
+                  <c:v>36.869492010558602</c:v>
+                </c:pt>
+                <c:pt idx="5">
+                  <c:v>37.43400287405175</c:v>
+                </c:pt>
+                <c:pt idx="6">
+                  <c:v>37.37246407057178</c:v>
+                </c:pt>
+                <c:pt idx="7">
+                  <c:v>37.236614751510267</c:v>
+                </c:pt>
+                <c:pt idx="8">
+                  <c:v>36.634543853839901</c:v>
+                </c:pt>
+                <c:pt idx="9">
+                  <c:v>36.415627291054953</c:v>
+                </c:pt>
+                <c:pt idx="10">
+                  <c:v>35.089770238955573</c:v>
+                </c:pt>
+              </c:numCache>
+            </c:numRef>
+          </c:yVal>
+          <c:smooth val="1"/>
+          <c:extLst>
+            <c:ext xmlns:c16="http://schemas.microsoft.com/office/drawing/2014/chart" uri="{C3380CC4-5D6E-409C-BE32-E72D297353CC}">
+              <c16:uniqueId val="{00000009-C655-4EAD-9F5B-476808AAD661}"/>
+            </c:ext>
+          </c:extLst>
+        </c:ser>
+        <c:dLbls>
+          <c:showLegendKey val="0"/>
+          <c:showVal val="0"/>
+          <c:showCatName val="0"/>
+          <c:showSerName val="0"/>
+          <c:showPercent val="0"/>
+          <c:showBubbleSize val="0"/>
+        </c:dLbls>
+        <c:axId val="702648680"/>
+        <c:axId val="702649008"/>
+      </c:scatterChart>
+      <c:valAx>
+        <c:axId val="702648680"/>
+        <c:scaling>
+          <c:orientation val="minMax"/>
+          <c:max val="6"/>
+          <c:min val="-1"/>
+        </c:scaling>
+        <c:delete val="0"/>
+        <c:axPos val="b"/>
+        <c:majorGridlines>
+          <c:spPr>
+            <a:ln w="9525" cap="flat" cmpd="sng" algn="ctr">
+              <a:solidFill>
+                <a:schemeClr val="tx1">
+                  <a:lumMod val="15000"/>
+                  <a:lumOff val="85000"/>
+                </a:schemeClr>
+              </a:solidFill>
+              <a:round/>
+            </a:ln>
+            <a:effectLst/>
+          </c:spPr>
+        </c:majorGridlines>
+        <c:title>
+          <c:tx>
+            <c:rich>
+              <a:bodyPr rot="0" spcFirstLastPara="1" vertOverflow="ellipsis" vert="horz" wrap="square" anchor="ctr" anchorCtr="1"/>
+              <a:lstStyle/>
+              <a:p>
+                <a:pPr>
+                  <a:defRPr sz="1000" b="0" i="0" u="none" strike="noStrike" kern="1200" baseline="0">
+                    <a:solidFill>
+                      <a:schemeClr val="tx1">
+                        <a:lumMod val="65000"/>
+                        <a:lumOff val="35000"/>
+                      </a:schemeClr>
+                    </a:solidFill>
+                    <a:latin typeface="+mn-lt"/>
+                    <a:ea typeface="+mn-ea"/>
+                    <a:cs typeface="+mn-cs"/>
+                  </a:defRPr>
+                </a:pPr>
+                <a:r>
+                  <a:rPr lang="en-CA"/>
+                  <a:t>Front Position [cm]</a:t>
+                </a:r>
+              </a:p>
+            </c:rich>
+          </c:tx>
+          <c:layout>
+            <c:manualLayout>
+              <c:xMode val="edge"/>
+              <c:yMode val="edge"/>
+              <c:x val="0.40717642013312982"/>
+              <c:y val="0.95804928989760896"/>
+            </c:manualLayout>
+          </c:layout>
+          <c:overlay val="0"/>
+          <c:spPr>
+            <a:noFill/>
+            <a:ln>
+              <a:noFill/>
+            </a:ln>
+            <a:effectLst/>
+          </c:spPr>
+          <c:txPr>
+            <a:bodyPr rot="0" spcFirstLastPara="1" vertOverflow="ellipsis" vert="horz" wrap="square" anchor="ctr" anchorCtr="1"/>
+            <a:lstStyle/>
+            <a:p>
+              <a:pPr>
+                <a:defRPr sz="1000" b="0" i="0" u="none" strike="noStrike" kern="1200" baseline="0">
+                  <a:solidFill>
+                    <a:schemeClr val="tx1">
+                      <a:lumMod val="65000"/>
+                      <a:lumOff val="35000"/>
+                    </a:schemeClr>
+                  </a:solidFill>
+                  <a:latin typeface="+mn-lt"/>
+                  <a:ea typeface="+mn-ea"/>
+                  <a:cs typeface="+mn-cs"/>
+                </a:defRPr>
+              </a:pPr>
+              <a:endParaRPr lang="en-US"/>
+            </a:p>
+          </c:txPr>
+        </c:title>
+        <c:numFmt formatCode="General" sourceLinked="1"/>
+        <c:majorTickMark val="none"/>
+        <c:minorTickMark val="none"/>
+        <c:tickLblPos val="nextTo"/>
+        <c:spPr>
+          <a:noFill/>
+          <a:ln w="9525" cap="flat" cmpd="sng" algn="ctr">
+            <a:solidFill>
+              <a:schemeClr val="tx1">
+                <a:lumMod val="25000"/>
+                <a:lumOff val="75000"/>
+              </a:schemeClr>
+            </a:solidFill>
+            <a:round/>
+          </a:ln>
+          <a:effectLst/>
+        </c:spPr>
+        <c:txPr>
+          <a:bodyPr rot="-60000000" spcFirstLastPara="1" vertOverflow="ellipsis" vert="horz" wrap="square" anchor="ctr" anchorCtr="1"/>
+          <a:lstStyle/>
+          <a:p>
+            <a:pPr>
+              <a:defRPr sz="900" b="0" i="0" u="none" strike="noStrike" kern="1200" baseline="0">
+                <a:solidFill>
+                  <a:schemeClr val="tx1">
+                    <a:lumMod val="65000"/>
+                    <a:lumOff val="35000"/>
+                  </a:schemeClr>
+                </a:solidFill>
+                <a:latin typeface="+mn-lt"/>
+                <a:ea typeface="+mn-ea"/>
+                <a:cs typeface="+mn-cs"/>
+              </a:defRPr>
+            </a:pPr>
+            <a:endParaRPr lang="en-US"/>
+          </a:p>
+        </c:txPr>
+        <c:crossAx val="702649008"/>
+        <c:crossesAt val="0"/>
+        <c:crossBetween val="midCat"/>
+      </c:valAx>
+      <c:valAx>
+        <c:axId val="702649008"/>
+        <c:scaling>
+          <c:orientation val="minMax"/>
+        </c:scaling>
+        <c:delete val="0"/>
+        <c:axPos val="l"/>
+        <c:majorGridlines>
+          <c:spPr>
+            <a:ln w="9525" cap="flat" cmpd="sng" algn="ctr">
+              <a:solidFill>
+                <a:schemeClr val="tx1">
+                  <a:lumMod val="15000"/>
+                  <a:lumOff val="85000"/>
+                </a:schemeClr>
+              </a:solidFill>
+              <a:round/>
+            </a:ln>
+            <a:effectLst/>
+          </c:spPr>
+        </c:majorGridlines>
+        <c:title>
+          <c:tx>
+            <c:rich>
+              <a:bodyPr rot="-5400000" spcFirstLastPara="1" vertOverflow="ellipsis" vert="horz" wrap="square" anchor="ctr" anchorCtr="1"/>
+              <a:lstStyle/>
+              <a:p>
+                <a:pPr>
+                  <a:defRPr sz="1000" b="0" i="0" u="none" strike="noStrike" kern="1200" baseline="0">
+                    <a:solidFill>
+                      <a:schemeClr val="tx1">
+                        <a:lumMod val="65000"/>
+                        <a:lumOff val="35000"/>
+                      </a:schemeClr>
+                    </a:solidFill>
+                    <a:latin typeface="+mn-lt"/>
+                    <a:ea typeface="+mn-ea"/>
+                    <a:cs typeface="+mn-cs"/>
+                  </a:defRPr>
+                </a:pPr>
+                <a:r>
+                  <a:rPr lang="en-CA"/>
+                  <a:t>Force [N]</a:t>
+                </a:r>
+              </a:p>
+            </c:rich>
+          </c:tx>
+          <c:layout>
+            <c:manualLayout>
+              <c:xMode val="edge"/>
+              <c:yMode val="edge"/>
+              <c:x val="7.0809004585970269E-3"/>
+              <c:y val="0.46928076378961275"/>
+            </c:manualLayout>
+          </c:layout>
+          <c:overlay val="0"/>
+          <c:spPr>
+            <a:noFill/>
+            <a:ln>
+              <a:noFill/>
+            </a:ln>
+            <a:effectLst/>
+          </c:spPr>
+          <c:txPr>
+            <a:bodyPr rot="-5400000" spcFirstLastPara="1" vertOverflow="ellipsis" vert="horz" wrap="square" anchor="ctr" anchorCtr="1"/>
+            <a:lstStyle/>
+            <a:p>
+              <a:pPr>
+                <a:defRPr sz="1000" b="0" i="0" u="none" strike="noStrike" kern="1200" baseline="0">
+                  <a:solidFill>
+                    <a:schemeClr val="tx1">
+                      <a:lumMod val="65000"/>
+                      <a:lumOff val="35000"/>
+                    </a:schemeClr>
+                  </a:solidFill>
+                  <a:latin typeface="+mn-lt"/>
+                  <a:ea typeface="+mn-ea"/>
+                  <a:cs typeface="+mn-cs"/>
+                </a:defRPr>
+              </a:pPr>
+              <a:endParaRPr lang="en-US"/>
+            </a:p>
+          </c:txPr>
+        </c:title>
+        <c:numFmt formatCode="General" sourceLinked="1"/>
+        <c:majorTickMark val="none"/>
+        <c:minorTickMark val="none"/>
+        <c:tickLblPos val="nextTo"/>
+        <c:spPr>
+          <a:noFill/>
+          <a:ln w="9525" cap="flat" cmpd="sng" algn="ctr">
+            <a:solidFill>
+              <a:schemeClr val="tx1">
+                <a:lumMod val="25000"/>
+                <a:lumOff val="75000"/>
+              </a:schemeClr>
+            </a:solidFill>
+            <a:round/>
+          </a:ln>
+          <a:effectLst/>
+        </c:spPr>
+        <c:txPr>
+          <a:bodyPr rot="-60000000" spcFirstLastPara="1" vertOverflow="ellipsis" vert="horz" wrap="square" anchor="ctr" anchorCtr="1"/>
+          <a:lstStyle/>
+          <a:p>
+            <a:pPr>
+              <a:defRPr sz="900" b="0" i="0" u="none" strike="noStrike" kern="1200" baseline="0">
+                <a:solidFill>
+                  <a:schemeClr val="tx1">
+                    <a:lumMod val="65000"/>
+                    <a:lumOff val="35000"/>
+                  </a:schemeClr>
+                </a:solidFill>
+                <a:latin typeface="+mn-lt"/>
+                <a:ea typeface="+mn-ea"/>
+                <a:cs typeface="+mn-cs"/>
+              </a:defRPr>
+            </a:pPr>
+            <a:endParaRPr lang="en-US"/>
+          </a:p>
+        </c:txPr>
+        <c:crossAx val="702648680"/>
+        <c:crosses val="autoZero"/>
+        <c:crossBetween val="midCat"/>
+      </c:valAx>
+      <c:spPr>
+        <a:noFill/>
+        <a:ln>
+          <a:noFill/>
+        </a:ln>
+        <a:effectLst/>
+      </c:spPr>
+    </c:plotArea>
+    <c:legend>
+      <c:legendPos val="r"/>
+      <c:layout>
+        <c:manualLayout>
+          <c:xMode val="edge"/>
+          <c:yMode val="edge"/>
+          <c:x val="0.85951241671714118"/>
+          <c:y val="0.20654273035745366"/>
+          <c:w val="0.13765529308836397"/>
+          <c:h val="0.49262228384161905"/>
+        </c:manualLayout>
+      </c:layout>
+      <c:overlay val="0"/>
+      <c:spPr>
+        <a:noFill/>
+        <a:ln>
+          <a:noFill/>
+        </a:ln>
+        <a:effectLst/>
+      </c:spPr>
+      <c:txPr>
+        <a:bodyPr rot="0" spcFirstLastPara="1" vertOverflow="ellipsis" vert="horz" wrap="square" anchor="ctr" anchorCtr="1"/>
+        <a:lstStyle/>
+        <a:p>
+          <a:pPr>
+            <a:defRPr sz="900" b="0" i="0" u="none" strike="noStrike" kern="1200" baseline="0">
+              <a:solidFill>
+                <a:schemeClr val="tx1">
+                  <a:lumMod val="65000"/>
+                  <a:lumOff val="35000"/>
+                </a:schemeClr>
+              </a:solidFill>
+              <a:latin typeface="+mn-lt"/>
+              <a:ea typeface="+mn-ea"/>
+              <a:cs typeface="+mn-cs"/>
+            </a:defRPr>
+          </a:pPr>
+          <a:endParaRPr lang="en-US"/>
+        </a:p>
+      </c:txPr>
+    </c:legend>
+    <c:plotVisOnly val="1"/>
+    <c:dispBlanksAs val="gap"/>
+    <c:extLst>
+      <c:ext xmlns:c16r3="http://schemas.microsoft.com/office/drawing/2017/03/chart" uri="{56B9EC1D-385E-4148-901F-78D8002777C0}">
+        <c16r3:dataDisplayOptions16>
+          <c16r3:dispNaAsBlank val="1"/>
+        </c16r3:dataDisplayOptions16>
+      </c:ext>
+    </c:extLst>
+    <c:showDLblsOverMax val="0"/>
+  </c:chart>
+  <c:spPr>
+    <a:solidFill>
+      <a:schemeClr val="bg1"/>
+    </a:solidFill>
+    <a:ln w="9525" cap="flat" cmpd="sng" algn="ctr">
+      <a:solidFill>
+        <a:schemeClr val="tx1">
+          <a:lumMod val="15000"/>
+          <a:lumOff val="85000"/>
+        </a:schemeClr>
+      </a:solidFill>
+      <a:round/>
+    </a:ln>
+    <a:effectLst/>
+  </c:spPr>
+  <c:txPr>
+    <a:bodyPr/>
+    <a:lstStyle/>
+    <a:p>
+      <a:pPr>
+        <a:defRPr/>
+      </a:pPr>
+      <a:endParaRPr lang="en-US"/>
+    </a:p>
+  </c:txPr>
+  <c:externalData r:id="rId3">
+    <c:autoUpdate val="0"/>
+  </c:externalData>
+</c:chartSpace>
+</file>
+
+<file path=word/charts/chart5.xml><?xml version="1.0" encoding="utf-8"?>
+<c:chartSpace xmlns:c="http://schemas.openxmlformats.org/drawingml/2006/chart" xmlns:a="http://schemas.openxmlformats.org/drawingml/2006/main" xmlns:r="http://schemas.openxmlformats.org/officeDocument/2006/relationships" xmlns:c16r2="http://schemas.microsoft.com/office/drawing/2015/06/chart">
+  <c:date1904 val="0"/>
+  <c:lang val="en-US"/>
+  <c:roundedCorners val="0"/>
+  <mc:AlternateContent xmlns:mc="http://schemas.openxmlformats.org/markup-compatibility/2006">
+    <mc:Choice xmlns:c14="http://schemas.microsoft.com/office/drawing/2007/8/2/chart" Requires="c14">
+      <c14:style val="102"/>
+    </mc:Choice>
+    <mc:Fallback>
+      <c:style val="2"/>
+    </mc:Fallback>
+  </mc:AlternateContent>
+  <c:chart>
+    <c:title>
+      <c:tx>
+        <c:rich>
+          <a:bodyPr rot="0" spcFirstLastPara="1" vertOverflow="ellipsis" vert="horz" wrap="square" anchor="ctr" anchorCtr="1"/>
+          <a:lstStyle/>
+          <a:p>
+            <a:pPr>
+              <a:defRPr sz="1400" b="0" i="0" u="none" strike="noStrike" kern="1200" spc="0" baseline="0">
+                <a:solidFill>
+                  <a:schemeClr val="tx1">
+                    <a:lumMod val="65000"/>
+                    <a:lumOff val="35000"/>
+                  </a:schemeClr>
+                </a:solidFill>
+                <a:latin typeface="+mn-lt"/>
+                <a:ea typeface="+mn-ea"/>
+                <a:cs typeface="+mn-cs"/>
+              </a:defRPr>
+            </a:pPr>
+            <a:r>
+              <a:rPr lang="en-US" sz="1800" b="0" i="0" baseline="0">
+                <a:effectLst/>
+              </a:rPr>
+              <a:t>Max Velocity &amp; Energy vs. Length</a:t>
+            </a:r>
+          </a:p>
+        </c:rich>
+      </c:tx>
+      <c:layout>
+        <c:manualLayout>
+          <c:xMode val="edge"/>
+          <c:yMode val="edge"/>
+          <c:x val="0.17206531853227544"/>
+          <c:y val="3.6629763322896108E-2"/>
+        </c:manualLayout>
+      </c:layout>
+      <c:overlay val="0"/>
+      <c:spPr>
+        <a:noFill/>
+        <a:ln>
+          <a:noFill/>
+        </a:ln>
+        <a:effectLst/>
+      </c:spPr>
+    </c:title>
+    <c:autoTitleDeleted val="0"/>
+    <c:plotArea>
+      <c:layout>
+        <c:manualLayout>
+          <c:layoutTarget val="inner"/>
+          <c:xMode val="edge"/>
+          <c:yMode val="edge"/>
+          <c:x val="8.3670878349508634E-2"/>
+          <c:y val="0.14374236874236876"/>
+          <c:w val="0.82192015791605066"/>
+          <c:h val="0.65593513980363038"/>
+        </c:manualLayout>
+      </c:layout>
+      <c:scatterChart>
+        <c:scatterStyle val="smoothMarker"/>
+        <c:varyColors val="0"/>
+        <c:ser>
+          <c:idx val="0"/>
+          <c:order val="0"/>
+          <c:tx>
+            <c:strRef>
+              <c:f>Sheet1!$B$58</c:f>
+              <c:strCache>
+                <c:ptCount val="1"/>
+                <c:pt idx="0">
+                  <c:v>Velocity [m/s]</c:v>
+                </c:pt>
+              </c:strCache>
+            </c:strRef>
+          </c:tx>
+          <c:spPr>
+            <a:ln w="19050" cap="rnd">
+              <a:solidFill>
+                <a:schemeClr val="accent1"/>
+              </a:solidFill>
+              <a:round/>
+            </a:ln>
+            <a:effectLst/>
+          </c:spPr>
+          <c:marker>
+            <c:symbol val="circle"/>
+            <c:size val="5"/>
+            <c:spPr>
+              <a:solidFill>
+                <a:schemeClr val="accent1"/>
+              </a:solidFill>
+              <a:ln w="9525">
+                <a:solidFill>
+                  <a:schemeClr val="accent1"/>
+                </a:solidFill>
+              </a:ln>
+              <a:effectLst/>
+            </c:spPr>
+          </c:marker>
+          <c:xVal>
+            <c:strRef>
+              <c:f>Sheet1!$A$59:$A$68</c:f>
+              <c:strCache>
+                <c:ptCount val="10"/>
+                <c:pt idx="0">
+                  <c:v>1 cm </c:v>
+                </c:pt>
+                <c:pt idx="1">
+                  <c:v>2 cm </c:v>
+                </c:pt>
+                <c:pt idx="2">
+                  <c:v>3 cm</c:v>
+                </c:pt>
+                <c:pt idx="3">
+                  <c:v>4 cm </c:v>
+                </c:pt>
+                <c:pt idx="4">
+                  <c:v>5 cm </c:v>
+                </c:pt>
+                <c:pt idx="5">
+                  <c:v>6 cm </c:v>
+                </c:pt>
+                <c:pt idx="6">
+                  <c:v>7 cm</c:v>
+                </c:pt>
+                <c:pt idx="7">
+                  <c:v>8 cm </c:v>
+                </c:pt>
+                <c:pt idx="8">
+                  <c:v>9 cm </c:v>
+                </c:pt>
+                <c:pt idx="9">
+                  <c:v>10 cm </c:v>
+                </c:pt>
+              </c:strCache>
+            </c:strRef>
+          </c:xVal>
+          <c:yVal>
+            <c:numRef>
+              <c:f>Sheet1!$B$59:$B$68</c:f>
+              <c:numCache>
+                <c:formatCode>General</c:formatCode>
+                <c:ptCount val="10"/>
+                <c:pt idx="0">
+                  <c:v>16.309592400672528</c:v>
+                </c:pt>
+                <c:pt idx="1">
+                  <c:v>17.77418271001536</c:v>
+                </c:pt>
+                <c:pt idx="2">
+                  <c:v>16.68662695343896</c:v>
+                </c:pt>
+                <c:pt idx="3">
+                  <c:v>15.496972465098079</c:v>
+                </c:pt>
+                <c:pt idx="4">
+                  <c:v>14.673926658460351</c:v>
+                </c:pt>
+                <c:pt idx="5">
+                  <c:v>13.657981831306655</c:v>
+                </c:pt>
+                <c:pt idx="6">
+                  <c:v>12.835450102361198</c:v>
+                </c:pt>
+                <c:pt idx="7">
+                  <c:v>12.501853570169482</c:v>
+                </c:pt>
+                <c:pt idx="8">
+                  <c:v>11.861785845251587</c:v>
+                </c:pt>
+                <c:pt idx="9">
+                  <c:v>10.745304184196016</c:v>
+                </c:pt>
+              </c:numCache>
+            </c:numRef>
+          </c:yVal>
+          <c:smooth val="1"/>
+          <c:extLst>
+            <c:ext xmlns:c16="http://schemas.microsoft.com/office/drawing/2014/chart" uri="{C3380CC4-5D6E-409C-BE32-E72D297353CC}">
+              <c16:uniqueId val="{00000000-57C3-4B8C-BB57-E42AE7BB10D1}"/>
+            </c:ext>
+          </c:extLst>
+        </c:ser>
+        <c:dLbls>
+          <c:showLegendKey val="0"/>
+          <c:showVal val="0"/>
+          <c:showCatName val="0"/>
+          <c:showSerName val="0"/>
+          <c:showPercent val="0"/>
+          <c:showBubbleSize val="0"/>
+        </c:dLbls>
+        <c:axId val="679521408"/>
+        <c:axId val="679521736"/>
+      </c:scatterChart>
+      <c:scatterChart>
+        <c:scatterStyle val="smoothMarker"/>
+        <c:varyColors val="0"/>
+        <c:ser>
+          <c:idx val="1"/>
+          <c:order val="1"/>
+          <c:tx>
+            <c:strRef>
+              <c:f>Sheet1!$C$58</c:f>
+              <c:strCache>
+                <c:ptCount val="1"/>
+                <c:pt idx="0">
+                  <c:v>Energy [J]</c:v>
+                </c:pt>
+              </c:strCache>
+            </c:strRef>
+          </c:tx>
+          <c:spPr>
+            <a:ln w="19050" cap="rnd">
+              <a:solidFill>
+                <a:schemeClr val="accent2"/>
+              </a:solidFill>
+              <a:round/>
+            </a:ln>
+            <a:effectLst/>
+          </c:spPr>
+          <c:marker>
+            <c:symbol val="circle"/>
+            <c:size val="5"/>
+            <c:spPr>
+              <a:solidFill>
+                <a:schemeClr val="accent2"/>
+              </a:solidFill>
+              <a:ln w="9525">
+                <a:solidFill>
+                  <a:schemeClr val="accent2"/>
+                </a:solidFill>
+              </a:ln>
+              <a:effectLst/>
+            </c:spPr>
+          </c:marker>
+          <c:xVal>
+            <c:strRef>
+              <c:f>Sheet1!$A$59:$A$68</c:f>
+              <c:strCache>
+                <c:ptCount val="10"/>
+                <c:pt idx="0">
+                  <c:v>1 cm </c:v>
+                </c:pt>
+                <c:pt idx="1">
+                  <c:v>2 cm </c:v>
+                </c:pt>
+                <c:pt idx="2">
+                  <c:v>3 cm</c:v>
+                </c:pt>
+                <c:pt idx="3">
+                  <c:v>4 cm </c:v>
+                </c:pt>
+                <c:pt idx="4">
+                  <c:v>5 cm </c:v>
+                </c:pt>
+                <c:pt idx="5">
+                  <c:v>6 cm </c:v>
+                </c:pt>
+                <c:pt idx="6">
+                  <c:v>7 cm</c:v>
+                </c:pt>
+                <c:pt idx="7">
+                  <c:v>8 cm </c:v>
+                </c:pt>
+                <c:pt idx="8">
+                  <c:v>9 cm </c:v>
+                </c:pt>
+                <c:pt idx="9">
+                  <c:v>10 cm </c:v>
+                </c:pt>
+              </c:strCache>
+            </c:strRef>
+          </c:xVal>
+          <c:yVal>
+            <c:numRef>
+              <c:f>Sheet1!$C$59:$C$68</c:f>
+              <c:numCache>
+                <c:formatCode>General</c:formatCode>
+                <c:ptCount val="10"/>
+                <c:pt idx="0">
+                  <c:v>0.68027915099734881</c:v>
+                </c:pt>
+                <c:pt idx="1">
+                  <c:v>1.6158841534971533</c:v>
+                </c:pt>
+                <c:pt idx="2">
+                  <c:v>2.1362856073434378</c:v>
+                </c:pt>
+                <c:pt idx="3">
+                  <c:v>2.4567143353559051</c:v>
+                </c:pt>
+                <c:pt idx="4">
+                  <c:v>2.7533640552295995</c:v>
+                </c:pt>
+                <c:pt idx="5">
+                  <c:v>2.8623666132066798</c:v>
+                </c:pt>
+                <c:pt idx="6">
+                  <c:v>2.949315215865068</c:v>
+                </c:pt>
+                <c:pt idx="7">
+                  <c:v>3.1977149593886267</c:v>
+                </c:pt>
+                <c:pt idx="8">
+                  <c:v>3.2384978512897011</c:v>
+                </c:pt>
+                <c:pt idx="9">
+                  <c:v>2.9528295234091897</c:v>
+                </c:pt>
+              </c:numCache>
+            </c:numRef>
+          </c:yVal>
+          <c:smooth val="1"/>
+          <c:extLst>
+            <c:ext xmlns:c16="http://schemas.microsoft.com/office/drawing/2014/chart" uri="{C3380CC4-5D6E-409C-BE32-E72D297353CC}">
+              <c16:uniqueId val="{00000001-57C3-4B8C-BB57-E42AE7BB10D1}"/>
+            </c:ext>
+          </c:extLst>
+        </c:ser>
+        <c:dLbls>
+          <c:showLegendKey val="0"/>
+          <c:showVal val="0"/>
+          <c:showCatName val="0"/>
+          <c:showSerName val="0"/>
+          <c:showPercent val="0"/>
+          <c:showBubbleSize val="0"/>
+        </c:dLbls>
+        <c:axId val="679536824"/>
+        <c:axId val="679538464"/>
+      </c:scatterChart>
+      <c:valAx>
+        <c:axId val="679521408"/>
+        <c:scaling>
+          <c:orientation val="minMax"/>
+          <c:max val="10"/>
+          <c:min val="1"/>
+        </c:scaling>
+        <c:delete val="0"/>
+        <c:axPos val="b"/>
+        <c:majorGridlines>
+          <c:spPr>
+            <a:ln w="9525" cap="flat" cmpd="sng" algn="ctr">
+              <a:solidFill>
+                <a:schemeClr val="tx1">
+                  <a:lumMod val="15000"/>
+                  <a:lumOff val="85000"/>
+                </a:schemeClr>
+              </a:solidFill>
+              <a:round/>
+            </a:ln>
+            <a:effectLst/>
+          </c:spPr>
+        </c:majorGridlines>
+        <c:title>
+          <c:tx>
+            <c:rich>
+              <a:bodyPr rot="0" spcFirstLastPara="1" vertOverflow="ellipsis" vert="horz" wrap="square" anchor="ctr" anchorCtr="1"/>
+              <a:lstStyle/>
+              <a:p>
+                <a:pPr>
+                  <a:defRPr sz="1000" b="0" i="0" u="none" strike="noStrike" kern="1200" baseline="0">
+                    <a:solidFill>
+                      <a:schemeClr val="tx1">
+                        <a:lumMod val="65000"/>
+                        <a:lumOff val="35000"/>
+                      </a:schemeClr>
+                    </a:solidFill>
+                    <a:latin typeface="+mn-lt"/>
+                    <a:ea typeface="+mn-ea"/>
+                    <a:cs typeface="+mn-cs"/>
+                  </a:defRPr>
+                </a:pPr>
+                <a:r>
+                  <a:rPr lang="en-US"/>
+                  <a:t>Projectile Length [cm]</a:t>
+                </a:r>
+              </a:p>
+            </c:rich>
+          </c:tx>
+          <c:layout>
+            <c:manualLayout>
+              <c:xMode val="edge"/>
+              <c:yMode val="edge"/>
+              <c:x val="0.37562612602133011"/>
+              <c:y val="0.86577617667225515"/>
+            </c:manualLayout>
+          </c:layout>
+          <c:overlay val="0"/>
+          <c:spPr>
+            <a:noFill/>
+            <a:ln>
+              <a:noFill/>
+            </a:ln>
+            <a:effectLst/>
+          </c:spPr>
+        </c:title>
+        <c:majorTickMark val="none"/>
+        <c:minorTickMark val="none"/>
+        <c:tickLblPos val="nextTo"/>
+        <c:spPr>
+          <a:noFill/>
+          <a:ln w="9525" cap="flat" cmpd="sng" algn="ctr">
+            <a:solidFill>
+              <a:schemeClr val="tx1">
+                <a:lumMod val="25000"/>
+                <a:lumOff val="75000"/>
+              </a:schemeClr>
+            </a:solidFill>
+            <a:round/>
+          </a:ln>
+          <a:effectLst/>
+        </c:spPr>
+        <c:txPr>
+          <a:bodyPr rot="-60000000" spcFirstLastPara="1" vertOverflow="ellipsis" vert="horz" wrap="square" anchor="ctr" anchorCtr="1"/>
+          <a:lstStyle/>
+          <a:p>
+            <a:pPr>
+              <a:defRPr sz="900" b="0" i="0" u="none" strike="noStrike" kern="1200" baseline="0">
+                <a:solidFill>
+                  <a:schemeClr val="tx1">
+                    <a:lumMod val="65000"/>
+                    <a:lumOff val="35000"/>
+                  </a:schemeClr>
+                </a:solidFill>
+                <a:latin typeface="+mn-lt"/>
+                <a:ea typeface="+mn-ea"/>
+                <a:cs typeface="+mn-cs"/>
+              </a:defRPr>
+            </a:pPr>
+            <a:endParaRPr lang="en-US"/>
+          </a:p>
+        </c:txPr>
+        <c:crossAx val="679521736"/>
+        <c:crosses val="autoZero"/>
+        <c:crossBetween val="midCat"/>
+      </c:valAx>
+      <c:valAx>
+        <c:axId val="679521736"/>
+        <c:scaling>
+          <c:orientation val="minMax"/>
+        </c:scaling>
+        <c:delete val="0"/>
+        <c:axPos val="l"/>
+        <c:majorGridlines>
+          <c:spPr>
+            <a:ln w="9525" cap="flat" cmpd="sng" algn="ctr">
+              <a:solidFill>
+                <a:schemeClr val="tx1">
+                  <a:lumMod val="15000"/>
+                  <a:lumOff val="85000"/>
+                </a:schemeClr>
+              </a:solidFill>
+              <a:round/>
+            </a:ln>
+            <a:effectLst/>
+          </c:spPr>
+        </c:majorGridlines>
+        <c:title>
+          <c:tx>
+            <c:rich>
+              <a:bodyPr rot="-5400000" spcFirstLastPara="1" vertOverflow="ellipsis" vert="horz" wrap="square" anchor="ctr" anchorCtr="1"/>
+              <a:lstStyle/>
+              <a:p>
+                <a:pPr>
+                  <a:defRPr sz="1000" b="0" i="0" u="none" strike="noStrike" kern="1200" baseline="0">
+                    <a:solidFill>
+                      <a:schemeClr val="tx1">
+                        <a:lumMod val="65000"/>
+                        <a:lumOff val="35000"/>
+                      </a:schemeClr>
+                    </a:solidFill>
+                    <a:latin typeface="+mn-lt"/>
+                    <a:ea typeface="+mn-ea"/>
+                    <a:cs typeface="+mn-cs"/>
+                  </a:defRPr>
+                </a:pPr>
+                <a:r>
+                  <a:rPr lang="en-US"/>
+                  <a:t>Maximum</a:t>
+                </a:r>
+                <a:r>
+                  <a:rPr lang="en-US" baseline="0"/>
+                  <a:t> Velocity [m/s]</a:t>
+                </a:r>
+                <a:endParaRPr lang="en-US"/>
+              </a:p>
+            </c:rich>
+          </c:tx>
+          <c:overlay val="0"/>
+          <c:spPr>
+            <a:noFill/>
+            <a:ln>
+              <a:noFill/>
+            </a:ln>
+            <a:effectLst/>
+          </c:spPr>
+        </c:title>
+        <c:numFmt formatCode="General" sourceLinked="1"/>
+        <c:majorTickMark val="none"/>
+        <c:minorTickMark val="none"/>
+        <c:tickLblPos val="nextTo"/>
+        <c:spPr>
+          <a:noFill/>
+          <a:ln w="9525" cap="flat" cmpd="sng" algn="ctr">
+            <a:solidFill>
+              <a:schemeClr val="tx1">
+                <a:lumMod val="25000"/>
+                <a:lumOff val="75000"/>
+              </a:schemeClr>
+            </a:solidFill>
+            <a:round/>
+          </a:ln>
+          <a:effectLst/>
+        </c:spPr>
+        <c:txPr>
+          <a:bodyPr rot="-60000000" spcFirstLastPara="1" vertOverflow="ellipsis" vert="horz" wrap="square" anchor="ctr" anchorCtr="1"/>
+          <a:lstStyle/>
+          <a:p>
+            <a:pPr>
+              <a:defRPr sz="900" b="0" i="0" u="none" strike="noStrike" kern="1200" baseline="0">
+                <a:solidFill>
+                  <a:schemeClr val="tx1">
+                    <a:lumMod val="65000"/>
+                    <a:lumOff val="35000"/>
+                  </a:schemeClr>
+                </a:solidFill>
+                <a:latin typeface="+mn-lt"/>
+                <a:ea typeface="+mn-ea"/>
+                <a:cs typeface="+mn-cs"/>
+              </a:defRPr>
+            </a:pPr>
+            <a:endParaRPr lang="en-US"/>
+          </a:p>
+        </c:txPr>
+        <c:crossAx val="679521408"/>
+        <c:crosses val="autoZero"/>
+        <c:crossBetween val="midCat"/>
+      </c:valAx>
+      <c:valAx>
+        <c:axId val="679538464"/>
+        <c:scaling>
+          <c:orientation val="minMax"/>
+        </c:scaling>
+        <c:delete val="0"/>
+        <c:axPos val="r"/>
+        <c:title>
+          <c:tx>
+            <c:rich>
+              <a:bodyPr rot="-5400000" spcFirstLastPara="1" vertOverflow="ellipsis" vert="horz" wrap="square" anchor="ctr" anchorCtr="1"/>
+              <a:lstStyle/>
+              <a:p>
+                <a:pPr>
+                  <a:defRPr sz="1000" b="0" i="0" u="none" strike="noStrike" kern="1200" baseline="0">
+                    <a:solidFill>
+                      <a:schemeClr val="tx1">
+                        <a:lumMod val="65000"/>
+                        <a:lumOff val="35000"/>
+                      </a:schemeClr>
+                    </a:solidFill>
+                    <a:latin typeface="+mn-lt"/>
+                    <a:ea typeface="+mn-ea"/>
+                    <a:cs typeface="+mn-cs"/>
+                  </a:defRPr>
+                </a:pPr>
+                <a:r>
+                  <a:rPr lang="en-US"/>
+                  <a:t>Maximum</a:t>
+                </a:r>
+                <a:r>
+                  <a:rPr lang="en-US" baseline="0"/>
+                  <a:t> Kinetic Energy [J]</a:t>
+                </a:r>
+                <a:endParaRPr lang="en-US"/>
+              </a:p>
+            </c:rich>
+          </c:tx>
+          <c:overlay val="0"/>
+          <c:spPr>
+            <a:noFill/>
+            <a:ln>
+              <a:noFill/>
+            </a:ln>
+            <a:effectLst/>
+          </c:spPr>
+        </c:title>
+        <c:numFmt formatCode="General" sourceLinked="1"/>
+        <c:majorTickMark val="out"/>
+        <c:minorTickMark val="none"/>
+        <c:tickLblPos val="nextTo"/>
+        <c:spPr>
+          <a:noFill/>
+          <a:ln w="9525" cap="flat" cmpd="sng" algn="ctr">
+            <a:solidFill>
+              <a:schemeClr val="tx1">
+                <a:lumMod val="25000"/>
+                <a:lumOff val="75000"/>
+              </a:schemeClr>
+            </a:solidFill>
+            <a:round/>
+          </a:ln>
+          <a:effectLst/>
+        </c:spPr>
+        <c:txPr>
+          <a:bodyPr rot="-60000000" spcFirstLastPara="1" vertOverflow="ellipsis" vert="horz" wrap="square" anchor="ctr" anchorCtr="1"/>
+          <a:lstStyle/>
+          <a:p>
+            <a:pPr>
+              <a:defRPr sz="900" b="0" i="0" u="none" strike="noStrike" kern="1200" baseline="0">
+                <a:solidFill>
+                  <a:schemeClr val="tx1">
+                    <a:lumMod val="65000"/>
+                    <a:lumOff val="35000"/>
+                  </a:schemeClr>
+                </a:solidFill>
+                <a:latin typeface="+mn-lt"/>
+                <a:ea typeface="+mn-ea"/>
+                <a:cs typeface="+mn-cs"/>
+              </a:defRPr>
+            </a:pPr>
+            <a:endParaRPr lang="en-US"/>
+          </a:p>
+        </c:txPr>
+        <c:crossAx val="679536824"/>
+        <c:crosses val="max"/>
+        <c:crossBetween val="midCat"/>
+      </c:valAx>
+      <c:valAx>
+        <c:axId val="679536824"/>
+        <c:scaling>
+          <c:orientation val="minMax"/>
+        </c:scaling>
+        <c:delete val="1"/>
+        <c:axPos val="b"/>
+        <c:majorTickMark val="out"/>
+        <c:minorTickMark val="none"/>
+        <c:tickLblPos val="nextTo"/>
+        <c:crossAx val="679538464"/>
+        <c:crosses val="autoZero"/>
+        <c:crossBetween val="midCat"/>
+      </c:valAx>
+    </c:plotArea>
+    <c:legend>
+      <c:legendPos val="tr"/>
+      <c:layout>
+        <c:manualLayout>
+          <c:xMode val="edge"/>
+          <c:yMode val="edge"/>
+          <c:x val="0.30626869315754141"/>
+          <c:y val="0.92518315018315012"/>
+          <c:w val="0.39721967893548188"/>
+          <c:h val="6.0287656350648477E-2"/>
+        </c:manualLayout>
+      </c:layout>
+      <c:overlay val="0"/>
+      <c:spPr>
+        <a:noFill/>
+        <a:ln>
+          <a:noFill/>
+        </a:ln>
+        <a:effectLst/>
+      </c:spPr>
+      <c:txPr>
+        <a:bodyPr rot="0" spcFirstLastPara="1" vertOverflow="ellipsis" vert="horz" wrap="square" anchor="ctr" anchorCtr="1"/>
+        <a:lstStyle/>
+        <a:p>
+          <a:pPr>
+            <a:defRPr sz="900" b="0" i="0" u="none" strike="noStrike" kern="1200" baseline="0">
+              <a:solidFill>
+                <a:schemeClr val="tx1">
+                  <a:lumMod val="65000"/>
+                  <a:lumOff val="35000"/>
+                </a:schemeClr>
+              </a:solidFill>
+              <a:latin typeface="+mn-lt"/>
+              <a:ea typeface="+mn-ea"/>
+              <a:cs typeface="+mn-cs"/>
+            </a:defRPr>
+          </a:pPr>
+          <a:endParaRPr lang="en-US"/>
+        </a:p>
+      </c:txPr>
+    </c:legend>
+    <c:plotVisOnly val="1"/>
+    <c:dispBlanksAs val="gap"/>
+    <c:showDLblsOverMax val="0"/>
+    <c:extLst/>
+  </c:chart>
+  <c:txPr>
+    <a:bodyPr/>
+    <a:lstStyle/>
+    <a:p>
+      <a:pPr>
+        <a:defRPr/>
+      </a:pPr>
+      <a:endParaRPr lang="en-US"/>
+    </a:p>
+  </c:txPr>
+  <c:externalData r:id="rId1">
+    <c:autoUpdate val="0"/>
+  </c:externalData>
+</c:chartSpace>
+</file>
+
 <file path=word/charts/colors1.xml><?xml version="1.0" encoding="utf-8"?>
 <cs:colorStyle xmlns:cs="http://schemas.microsoft.com/office/drawing/2012/chartStyle" xmlns:a="http://schemas.openxmlformats.org/drawingml/2006/main" meth="cycle" id="10">
   <a:schemeClr val="accent1"/>
@@ -8226,6 +10693,46 @@
 </file>
 
 <file path=word/charts/colors3.xml><?xml version="1.0" encoding="utf-8"?>
+<cs:colorStyle xmlns:cs="http://schemas.microsoft.com/office/drawing/2012/chartStyle" xmlns:a="http://schemas.openxmlformats.org/drawingml/2006/main" meth="cycle" id="10">
+  <a:schemeClr val="accent1"/>
+  <a:schemeClr val="accent2"/>
+  <a:schemeClr val="accent3"/>
+  <a:schemeClr val="accent4"/>
+  <a:schemeClr val="accent5"/>
+  <a:schemeClr val="accent6"/>
+  <cs:variation/>
+  <cs:variation>
+    <a:lumMod val="60000"/>
+  </cs:variation>
+  <cs:variation>
+    <a:lumMod val="80000"/>
+    <a:lumOff val="20000"/>
+  </cs:variation>
+  <cs:variation>
+    <a:lumMod val="80000"/>
+  </cs:variation>
+  <cs:variation>
+    <a:lumMod val="60000"/>
+    <a:lumOff val="40000"/>
+  </cs:variation>
+  <cs:variation>
+    <a:lumMod val="50000"/>
+  </cs:variation>
+  <cs:variation>
+    <a:lumMod val="70000"/>
+    <a:lumOff val="30000"/>
+  </cs:variation>
+  <cs:variation>
+    <a:lumMod val="70000"/>
+  </cs:variation>
+  <cs:variation>
+    <a:lumMod val="50000"/>
+    <a:lumOff val="50000"/>
+  </cs:variation>
+</cs:colorStyle>
+</file>
+
+<file path=word/charts/colors4.xml><?xml version="1.0" encoding="utf-8"?>
 <cs:colorStyle xmlns:cs="http://schemas.microsoft.com/office/drawing/2012/chartStyle" xmlns:a="http://schemas.openxmlformats.org/drawingml/2006/main" meth="cycle" id="10">
   <a:schemeClr val="accent1"/>
   <a:schemeClr val="accent2"/>
@@ -9813,6 +12320,522 @@
 </cs:chartStyle>
 </file>
 
+<file path=word/charts/style4.xml><?xml version="1.0" encoding="utf-8"?>
+<cs:chartStyle xmlns:cs="http://schemas.microsoft.com/office/drawing/2012/chartStyle" xmlns:a="http://schemas.openxmlformats.org/drawingml/2006/main" id="240">
+  <cs:axisTitle>
+    <cs:lnRef idx="0"/>
+    <cs:fillRef idx="0"/>
+    <cs:effectRef idx="0"/>
+    <cs:fontRef idx="minor">
+      <a:schemeClr val="tx1">
+        <a:lumMod val="65000"/>
+        <a:lumOff val="35000"/>
+      </a:schemeClr>
+    </cs:fontRef>
+    <cs:defRPr sz="1000" kern="1200"/>
+  </cs:axisTitle>
+  <cs:categoryAxis>
+    <cs:lnRef idx="0"/>
+    <cs:fillRef idx="0"/>
+    <cs:effectRef idx="0"/>
+    <cs:fontRef idx="minor">
+      <a:schemeClr val="tx1">
+        <a:lumMod val="65000"/>
+        <a:lumOff val="35000"/>
+      </a:schemeClr>
+    </cs:fontRef>
+    <cs:spPr>
+      <a:ln w="9525" cap="flat" cmpd="sng" algn="ctr">
+        <a:solidFill>
+          <a:schemeClr val="tx1">
+            <a:lumMod val="25000"/>
+            <a:lumOff val="75000"/>
+          </a:schemeClr>
+        </a:solidFill>
+        <a:round/>
+      </a:ln>
+    </cs:spPr>
+    <cs:defRPr sz="900" kern="1200"/>
+  </cs:categoryAxis>
+  <cs:chartArea mods="allowNoFillOverride allowNoLineOverride">
+    <cs:lnRef idx="0"/>
+    <cs:fillRef idx="0"/>
+    <cs:effectRef idx="0"/>
+    <cs:fontRef idx="minor">
+      <a:schemeClr val="tx1"/>
+    </cs:fontRef>
+    <cs:spPr>
+      <a:solidFill>
+        <a:schemeClr val="bg1"/>
+      </a:solidFill>
+      <a:ln w="9525" cap="flat" cmpd="sng" algn="ctr">
+        <a:solidFill>
+          <a:schemeClr val="tx1">
+            <a:lumMod val="15000"/>
+            <a:lumOff val="85000"/>
+          </a:schemeClr>
+        </a:solidFill>
+        <a:round/>
+      </a:ln>
+    </cs:spPr>
+    <cs:defRPr sz="1000" kern="1200"/>
+  </cs:chartArea>
+  <cs:dataLabel>
+    <cs:lnRef idx="0"/>
+    <cs:fillRef idx="0"/>
+    <cs:effectRef idx="0"/>
+    <cs:fontRef idx="minor">
+      <a:schemeClr val="tx1">
+        <a:lumMod val="75000"/>
+        <a:lumOff val="25000"/>
+      </a:schemeClr>
+    </cs:fontRef>
+    <cs:defRPr sz="900" kern="1200"/>
+  </cs:dataLabel>
+  <cs:dataLabelCallout>
+    <cs:lnRef idx="0"/>
+    <cs:fillRef idx="0"/>
+    <cs:effectRef idx="0"/>
+    <cs:fontRef idx="minor">
+      <a:schemeClr val="dk1">
+        <a:lumMod val="65000"/>
+        <a:lumOff val="35000"/>
+      </a:schemeClr>
+    </cs:fontRef>
+    <cs:spPr>
+      <a:solidFill>
+        <a:schemeClr val="lt1"/>
+      </a:solidFill>
+      <a:ln>
+        <a:solidFill>
+          <a:schemeClr val="dk1">
+            <a:lumMod val="25000"/>
+            <a:lumOff val="75000"/>
+          </a:schemeClr>
+        </a:solidFill>
+      </a:ln>
+    </cs:spPr>
+    <cs:defRPr sz="900" kern="1200"/>
+    <cs:bodyPr rot="0" spcFirstLastPara="1" vertOverflow="clip" horzOverflow="clip" vert="horz" wrap="square" lIns="36576" tIns="18288" rIns="36576" bIns="18288" anchor="ctr" anchorCtr="1">
+      <a:spAutoFit/>
+    </cs:bodyPr>
+  </cs:dataLabelCallout>
+  <cs:dataPoint>
+    <cs:lnRef idx="0"/>
+    <cs:fillRef idx="1">
+      <cs:styleClr val="auto"/>
+    </cs:fillRef>
+    <cs:effectRef idx="0"/>
+    <cs:fontRef idx="minor">
+      <a:schemeClr val="tx1"/>
+    </cs:fontRef>
+  </cs:dataPoint>
+  <cs:dataPoint3D>
+    <cs:lnRef idx="0"/>
+    <cs:fillRef idx="1">
+      <cs:styleClr val="auto"/>
+    </cs:fillRef>
+    <cs:effectRef idx="0"/>
+    <cs:fontRef idx="minor">
+      <a:schemeClr val="tx1"/>
+    </cs:fontRef>
+  </cs:dataPoint3D>
+  <cs:dataPointLine>
+    <cs:lnRef idx="0">
+      <cs:styleClr val="auto"/>
+    </cs:lnRef>
+    <cs:fillRef idx="1"/>
+    <cs:effectRef idx="0"/>
+    <cs:fontRef idx="minor">
+      <a:schemeClr val="tx1"/>
+    </cs:fontRef>
+    <cs:spPr>
+      <a:ln w="19050" cap="rnd">
+        <a:solidFill>
+          <a:schemeClr val="phClr"/>
+        </a:solidFill>
+        <a:round/>
+      </a:ln>
+    </cs:spPr>
+  </cs:dataPointLine>
+  <cs:dataPointMarker>
+    <cs:lnRef idx="0">
+      <cs:styleClr val="auto"/>
+    </cs:lnRef>
+    <cs:fillRef idx="1">
+      <cs:styleClr val="auto"/>
+    </cs:fillRef>
+    <cs:effectRef idx="0"/>
+    <cs:fontRef idx="minor">
+      <a:schemeClr val="tx1"/>
+    </cs:fontRef>
+    <cs:spPr>
+      <a:ln w="9525">
+        <a:solidFill>
+          <a:schemeClr val="phClr"/>
+        </a:solidFill>
+      </a:ln>
+    </cs:spPr>
+  </cs:dataPointMarker>
+  <cs:dataPointMarkerLayout symbol="circle" size="5"/>
+  <cs:dataPointWireframe>
+    <cs:lnRef idx="0">
+      <cs:styleClr val="auto"/>
+    </cs:lnRef>
+    <cs:fillRef idx="0"/>
+    <cs:effectRef idx="0"/>
+    <cs:fontRef idx="minor">
+      <a:schemeClr val="dk1"/>
+    </cs:fontRef>
+    <cs:spPr>
+      <a:ln w="9525" cap="rnd">
+        <a:solidFill>
+          <a:schemeClr val="phClr"/>
+        </a:solidFill>
+        <a:round/>
+      </a:ln>
+    </cs:spPr>
+  </cs:dataPointWireframe>
+  <cs:dataTable>
+    <cs:lnRef idx="0"/>
+    <cs:fillRef idx="0"/>
+    <cs:effectRef idx="0"/>
+    <cs:fontRef idx="minor">
+      <a:schemeClr val="tx1">
+        <a:lumMod val="65000"/>
+        <a:lumOff val="35000"/>
+      </a:schemeClr>
+    </cs:fontRef>
+    <cs:spPr>
+      <a:noFill/>
+      <a:ln w="9525" cap="flat" cmpd="sng" algn="ctr">
+        <a:solidFill>
+          <a:schemeClr val="tx1">
+            <a:lumMod val="15000"/>
+            <a:lumOff val="85000"/>
+          </a:schemeClr>
+        </a:solidFill>
+        <a:round/>
+      </a:ln>
+    </cs:spPr>
+    <cs:defRPr sz="900" kern="1200"/>
+  </cs:dataTable>
+  <cs:downBar>
+    <cs:lnRef idx="0"/>
+    <cs:fillRef idx="0"/>
+    <cs:effectRef idx="0"/>
+    <cs:fontRef idx="minor">
+      <a:schemeClr val="tx1"/>
+    </cs:fontRef>
+    <cs:spPr>
+      <a:solidFill>
+        <a:schemeClr val="dk1">
+          <a:lumMod val="75000"/>
+          <a:lumOff val="25000"/>
+        </a:schemeClr>
+      </a:solidFill>
+      <a:ln w="9525" cap="flat" cmpd="sng" algn="ctr">
+        <a:solidFill>
+          <a:schemeClr val="tx1">
+            <a:lumMod val="65000"/>
+            <a:lumOff val="35000"/>
+          </a:schemeClr>
+        </a:solidFill>
+        <a:round/>
+      </a:ln>
+    </cs:spPr>
+  </cs:downBar>
+  <cs:dropLine>
+    <cs:lnRef idx="0"/>
+    <cs:fillRef idx="0"/>
+    <cs:effectRef idx="0"/>
+    <cs:fontRef idx="minor">
+      <a:schemeClr val="tx1"/>
+    </cs:fontRef>
+    <cs:spPr>
+      <a:ln w="9525" cap="flat" cmpd="sng" algn="ctr">
+        <a:solidFill>
+          <a:schemeClr val="tx1">
+            <a:lumMod val="35000"/>
+            <a:lumOff val="65000"/>
+          </a:schemeClr>
+        </a:solidFill>
+        <a:round/>
+      </a:ln>
+    </cs:spPr>
+  </cs:dropLine>
+  <cs:errorBar>
+    <cs:lnRef idx="0"/>
+    <cs:fillRef idx="0"/>
+    <cs:effectRef idx="0"/>
+    <cs:fontRef idx="minor">
+      <a:schemeClr val="tx1"/>
+    </cs:fontRef>
+    <cs:spPr>
+      <a:ln w="9525" cap="flat" cmpd="sng" algn="ctr">
+        <a:solidFill>
+          <a:schemeClr val="tx1">
+            <a:lumMod val="65000"/>
+            <a:lumOff val="35000"/>
+          </a:schemeClr>
+        </a:solidFill>
+        <a:round/>
+      </a:ln>
+    </cs:spPr>
+  </cs:errorBar>
+  <cs:floor>
+    <cs:lnRef idx="0"/>
+    <cs:fillRef idx="0"/>
+    <cs:effectRef idx="0"/>
+    <cs:fontRef idx="minor">
+      <a:schemeClr val="tx1"/>
+    </cs:fontRef>
+    <cs:spPr>
+      <a:noFill/>
+      <a:ln>
+        <a:noFill/>
+      </a:ln>
+    </cs:spPr>
+  </cs:floor>
+  <cs:gridlineMajor>
+    <cs:lnRef idx="0"/>
+    <cs:fillRef idx="0"/>
+    <cs:effectRef idx="0"/>
+    <cs:fontRef idx="minor">
+      <a:schemeClr val="tx1"/>
+    </cs:fontRef>
+    <cs:spPr>
+      <a:ln w="9525" cap="flat" cmpd="sng" algn="ctr">
+        <a:solidFill>
+          <a:schemeClr val="tx1">
+            <a:lumMod val="15000"/>
+            <a:lumOff val="85000"/>
+          </a:schemeClr>
+        </a:solidFill>
+        <a:round/>
+      </a:ln>
+    </cs:spPr>
+  </cs:gridlineMajor>
+  <cs:gridlineMinor>
+    <cs:lnRef idx="0"/>
+    <cs:fillRef idx="0"/>
+    <cs:effectRef idx="0"/>
+    <cs:fontRef idx="minor">
+      <a:schemeClr val="tx1"/>
+    </cs:fontRef>
+    <cs:spPr>
+      <a:ln w="9525" cap="flat" cmpd="sng" algn="ctr">
+        <a:solidFill>
+          <a:schemeClr val="tx1">
+            <a:lumMod val="5000"/>
+            <a:lumOff val="95000"/>
+          </a:schemeClr>
+        </a:solidFill>
+        <a:round/>
+      </a:ln>
+    </cs:spPr>
+  </cs:gridlineMinor>
+  <cs:hiLoLine>
+    <cs:lnRef idx="0"/>
+    <cs:fillRef idx="0"/>
+    <cs:effectRef idx="0"/>
+    <cs:fontRef idx="minor">
+      <a:schemeClr val="tx1"/>
+    </cs:fontRef>
+    <cs:spPr>
+      <a:ln w="9525" cap="flat" cmpd="sng" algn="ctr">
+        <a:solidFill>
+          <a:schemeClr val="tx1">
+            <a:lumMod val="50000"/>
+            <a:lumOff val="50000"/>
+          </a:schemeClr>
+        </a:solidFill>
+        <a:round/>
+      </a:ln>
+    </cs:spPr>
+  </cs:hiLoLine>
+  <cs:leaderLine>
+    <cs:lnRef idx="0"/>
+    <cs:fillRef idx="0"/>
+    <cs:effectRef idx="0"/>
+    <cs:fontRef idx="minor">
+      <a:schemeClr val="tx1"/>
+    </cs:fontRef>
+    <cs:spPr>
+      <a:ln w="9525" cap="flat" cmpd="sng" algn="ctr">
+        <a:solidFill>
+          <a:schemeClr val="tx1">
+            <a:lumMod val="35000"/>
+            <a:lumOff val="65000"/>
+          </a:schemeClr>
+        </a:solidFill>
+        <a:round/>
+      </a:ln>
+    </cs:spPr>
+  </cs:leaderLine>
+  <cs:legend>
+    <cs:lnRef idx="0"/>
+    <cs:fillRef idx="0"/>
+    <cs:effectRef idx="0"/>
+    <cs:fontRef idx="minor">
+      <a:schemeClr val="tx1">
+        <a:lumMod val="65000"/>
+        <a:lumOff val="35000"/>
+      </a:schemeClr>
+    </cs:fontRef>
+    <cs:defRPr sz="900" kern="1200"/>
+  </cs:legend>
+  <cs:plotArea mods="allowNoFillOverride allowNoLineOverride">
+    <cs:lnRef idx="0"/>
+    <cs:fillRef idx="0"/>
+    <cs:effectRef idx="0"/>
+    <cs:fontRef idx="minor">
+      <a:schemeClr val="tx1"/>
+    </cs:fontRef>
+  </cs:plotArea>
+  <cs:plotArea3D mods="allowNoFillOverride allowNoLineOverride">
+    <cs:lnRef idx="0"/>
+    <cs:fillRef idx="0"/>
+    <cs:effectRef idx="0"/>
+    <cs:fontRef idx="minor">
+      <a:schemeClr val="tx1"/>
+    </cs:fontRef>
+  </cs:plotArea3D>
+  <cs:seriesAxis>
+    <cs:lnRef idx="0"/>
+    <cs:fillRef idx="0"/>
+    <cs:effectRef idx="0"/>
+    <cs:fontRef idx="minor">
+      <a:schemeClr val="tx1">
+        <a:lumMod val="65000"/>
+        <a:lumOff val="35000"/>
+      </a:schemeClr>
+    </cs:fontRef>
+    <cs:defRPr sz="900" kern="1200"/>
+  </cs:seriesAxis>
+  <cs:seriesLine>
+    <cs:lnRef idx="0"/>
+    <cs:fillRef idx="0"/>
+    <cs:effectRef idx="0"/>
+    <cs:fontRef idx="minor">
+      <a:schemeClr val="tx1"/>
+    </cs:fontRef>
+    <cs:spPr>
+      <a:ln w="9525" cap="flat" cmpd="sng" algn="ctr">
+        <a:solidFill>
+          <a:schemeClr val="tx1">
+            <a:lumMod val="35000"/>
+            <a:lumOff val="65000"/>
+          </a:schemeClr>
+        </a:solidFill>
+        <a:round/>
+      </a:ln>
+    </cs:spPr>
+  </cs:seriesLine>
+  <cs:title>
+    <cs:lnRef idx="0"/>
+    <cs:fillRef idx="0"/>
+    <cs:effectRef idx="0"/>
+    <cs:fontRef idx="minor">
+      <a:schemeClr val="tx1">
+        <a:lumMod val="65000"/>
+        <a:lumOff val="35000"/>
+      </a:schemeClr>
+    </cs:fontRef>
+    <cs:defRPr sz="1400" b="0" kern="1200" spc="0" baseline="0"/>
+  </cs:title>
+  <cs:trendline>
+    <cs:lnRef idx="0">
+      <cs:styleClr val="auto"/>
+    </cs:lnRef>
+    <cs:fillRef idx="0"/>
+    <cs:effectRef idx="0"/>
+    <cs:fontRef idx="minor">
+      <a:schemeClr val="tx1"/>
+    </cs:fontRef>
+    <cs:spPr>
+      <a:ln w="19050" cap="rnd">
+        <a:solidFill>
+          <a:schemeClr val="phClr"/>
+        </a:solidFill>
+        <a:prstDash val="sysDot"/>
+      </a:ln>
+    </cs:spPr>
+  </cs:trendline>
+  <cs:trendlineLabel>
+    <cs:lnRef idx="0"/>
+    <cs:fillRef idx="0"/>
+    <cs:effectRef idx="0"/>
+    <cs:fontRef idx="minor">
+      <a:schemeClr val="tx1">
+        <a:lumMod val="65000"/>
+        <a:lumOff val="35000"/>
+      </a:schemeClr>
+    </cs:fontRef>
+    <cs:defRPr sz="900" kern="1200"/>
+  </cs:trendlineLabel>
+  <cs:upBar>
+    <cs:lnRef idx="0"/>
+    <cs:fillRef idx="0"/>
+    <cs:effectRef idx="0"/>
+    <cs:fontRef idx="minor">
+      <a:schemeClr val="tx1"/>
+    </cs:fontRef>
+    <cs:spPr>
+      <a:solidFill>
+        <a:schemeClr val="lt1"/>
+      </a:solidFill>
+      <a:ln w="9525" cap="flat" cmpd="sng" algn="ctr">
+        <a:solidFill>
+          <a:schemeClr val="tx1">
+            <a:lumMod val="65000"/>
+            <a:lumOff val="35000"/>
+          </a:schemeClr>
+        </a:solidFill>
+        <a:round/>
+      </a:ln>
+    </cs:spPr>
+  </cs:upBar>
+  <cs:valueAxis>
+    <cs:lnRef idx="0"/>
+    <cs:fillRef idx="0"/>
+    <cs:effectRef idx="0"/>
+    <cs:fontRef idx="minor">
+      <a:schemeClr val="tx1">
+        <a:lumMod val="65000"/>
+        <a:lumOff val="35000"/>
+      </a:schemeClr>
+    </cs:fontRef>
+    <cs:spPr>
+      <a:ln w="9525" cap="flat" cmpd="sng" algn="ctr">
+        <a:solidFill>
+          <a:schemeClr val="tx1">
+            <a:lumMod val="25000"/>
+            <a:lumOff val="75000"/>
+          </a:schemeClr>
+        </a:solidFill>
+        <a:round/>
+      </a:ln>
+    </cs:spPr>
+    <cs:defRPr sz="900" kern="1200"/>
+  </cs:valueAxis>
+  <cs:wall>
+    <cs:lnRef idx="0"/>
+    <cs:fillRef idx="0"/>
+    <cs:effectRef idx="0"/>
+    <cs:fontRef idx="minor">
+      <a:schemeClr val="tx1"/>
+    </cs:fontRef>
+    <cs:spPr>
+      <a:noFill/>
+      <a:ln>
+        <a:noFill/>
+      </a:ln>
+    </cs:spPr>
+  </cs:wall>
+</cs:chartStyle>
+</file>
+
 <file path=word/theme/theme1.xml><?xml version="1.0" encoding="utf-8"?>
 <a:theme xmlns:a="http://schemas.openxmlformats.org/drawingml/2006/main" name="Office Theme">
   <a:themeElements>
@@ -10113,7 +13136,7 @@
 </file>
 
 <file path=customXml/itemProps1.xml><?xml version="1.0" encoding="utf-8"?>
-<ds:datastoreItem xmlns:ds="http://schemas.openxmlformats.org/officeDocument/2006/customXml" ds:itemID="{0AD7F44E-4345-4281-991C-074B7A32A47E}">
+<ds:datastoreItem xmlns:ds="http://schemas.openxmlformats.org/officeDocument/2006/customXml" ds:itemID="{4C56A0D0-D235-4A8D-929A-41D5E626E583}">
   <ds:schemaRefs>
     <ds:schemaRef ds:uri="http://schemas.openxmlformats.org/officeDocument/2006/bibliography"/>
   </ds:schemaRefs>

</xml_diff>

<commit_message>
added some stuff but i dont remember what
</commit_message>
<xml_diff>
--- a/Report/Simulations.docx
+++ b/Report/Simulations.docx
@@ -27,7 +27,15 @@
         <w:t xml:space="preserve">were to accelerate </w:t>
       </w:r>
       <w:r>
-        <w:t xml:space="preserve">an 18g projectile to a velocity of 30 m/s with a kinetic energy of 8J. Through the use of magnetic simulators and circuit simulators we will investigate the requirements for such a device and build off of the knowledge gained last year. </w:t>
+        <w:t xml:space="preserve">an 18g projectile to a velocity of 30 m/s with a kinetic energy of 8J. </w:t>
+      </w:r>
+      <w:proofErr w:type="gramStart"/>
+      <w:r>
+        <w:t>Through the use of</w:t>
+      </w:r>
+      <w:proofErr w:type="gramEnd"/>
+      <w:r>
+        <w:t xml:space="preserve"> magnetic simulators and circuit simulators we will investigate the requirements for such a device and build off of the knowledge gained last year. </w:t>
       </w:r>
     </w:p>
     <w:p>
@@ -117,7 +125,15 @@
       </w:r>
       <w:proofErr w:type="spellEnd"/>
       <w:r>
-        <w:t xml:space="preserve">. So it </w:t>
+        <w:t xml:space="preserve">. </w:t>
+      </w:r>
+      <w:proofErr w:type="gramStart"/>
+      <w:r>
+        <w:t>So</w:t>
+      </w:r>
+      <w:proofErr w:type="gramEnd"/>
+      <w:r>
+        <w:t xml:space="preserve"> it </w:t>
       </w:r>
       <w:proofErr w:type="spellStart"/>
       <w:r>
@@ -149,10 +165,12 @@
         <w:t xml:space="preserve"> thing is certain: by using IGBTs you waste 2-3V of your Battery-Voltage in your IGBT. This is </w:t>
       </w:r>
       <w:proofErr w:type="spellStart"/>
+      <w:proofErr w:type="gramStart"/>
       <w:r>
         <w:t>a</w:t>
       </w:r>
       <w:proofErr w:type="spellEnd"/>
+      <w:proofErr w:type="gramEnd"/>
       <w:r>
         <w:t xml:space="preserve"> expected loss &gt;10%. This will lower your effective Voltage at the coils -&gt; you need lower inductance -&gt; less turns -&gt; less force -&gt; less speed.</w:t>
       </w:r>
@@ -322,8 +340,13 @@
           <w:rFonts w:eastAsiaTheme="minorEastAsia"/>
         </w:rPr>
       </w:pPr>
-      <w:r>
-        <w:t>It can be seen that the inductor current (green) ramps to its final value (set by resistances) as defined by the equation V = L di/dt</w:t>
+      <w:proofErr w:type="gramStart"/>
+      <w:r>
+        <w:t>It can be seen that the</w:t>
+      </w:r>
+      <w:proofErr w:type="gramEnd"/>
+      <w:r>
+        <w:t xml:space="preserve"> inductor current (green) ramps to its final value (set by resistances) as defined by the equation V = L di/dt</w:t>
       </w:r>
       <w:r>
         <w:t xml:space="preserve"> </w:t>
@@ -439,6 +462,7 @@
         </w:rPr>
         <w:t xml:space="preserve"> switch ‘opens’ there is a very large change in current in a small window of time (large di/dt), resulting in a very large voltage spike. The simulator shows this voltage spike as clipping at 110V because that is the voltage breakdown of the FET. This is bad. </w:t>
       </w:r>
+      <w:proofErr w:type="gramStart"/>
       <w:r>
         <w:rPr>
           <w:rFonts w:eastAsiaTheme="minorEastAsia"/>
@@ -455,7 +479,14 @@
         <w:rPr>
           <w:rFonts w:eastAsiaTheme="minorEastAsia"/>
         </w:rPr>
-        <w:t xml:space="preserve"> goes bye </w:t>
+        <w:t xml:space="preserve"> goes</w:t>
+      </w:r>
+      <w:proofErr w:type="gramEnd"/>
+      <w:r>
+        <w:rPr>
+          <w:rFonts w:eastAsiaTheme="minorEastAsia"/>
+        </w:rPr>
+        <w:t xml:space="preserve"> bye </w:t>
       </w:r>
       <w:proofErr w:type="spellStart"/>
       <w:r>
@@ -661,7 +692,15 @@
         <w:t xml:space="preserve">The problem of delayed turn off </w:t>
       </w:r>
       <w:r>
-        <w:t xml:space="preserve">can be combatted through the use of a Zener diode </w:t>
+        <w:t xml:space="preserve">can be combatted </w:t>
+      </w:r>
+      <w:proofErr w:type="gramStart"/>
+      <w:r>
+        <w:t>through the use of</w:t>
+      </w:r>
+      <w:proofErr w:type="gramEnd"/>
+      <w:r>
+        <w:t xml:space="preserve"> a Zener diode </w:t>
       </w:r>
       <w:r>
         <w:t xml:space="preserve">to clamp the </w:t>
@@ -1115,7 +1154,15 @@
         <w:t>, we can extrapolate the pulse length lines on the graph to reach a maximum saturation current of approximately 300 Amps! It is important to turn the FET on and off as quickly as possible to minimize the heat generated during the switching cycle</w:t>
       </w:r>
       <w:r>
-        <w:t xml:space="preserve"> (especially at turn off!) As long as we do not exceed this current for a duration longer than 10 </w:t>
+        <w:t xml:space="preserve"> (especially at turn off!) </w:t>
+      </w:r>
+      <w:proofErr w:type="gramStart"/>
+      <w:r>
+        <w:t>As long as</w:t>
+      </w:r>
+      <w:proofErr w:type="gramEnd"/>
+      <w:r>
+        <w:t xml:space="preserve"> we do not exceed this current for a duration longer than 10 </w:t>
       </w:r>
       <w:proofErr w:type="spellStart"/>
       <w:r>
@@ -1140,7 +1187,15 @@
         <w:t xml:space="preserve">The purpose of the Zener diode is to prevent massive voltage spikes from killing the MOSFET when the current is switched off in the coils. </w:t>
       </w:r>
       <w:r>
-        <w:t xml:space="preserve">An appropriate Zener diode must be selected to ensure that it prevents voltage breakdown of the MOSFET, it only conducts when the coil is switched off, and that it is capable of handling the large surge currents flowing through the coil at turn off. In order to prevent breakdown of the MOSFET, the Zener voltage needs to be below the breakdown voltage of the MOSFET. To ensure the Zener diode only conducts when the coil is switched off, the Zener voltage must be greater than the battery voltage used in the circuit. If a Zener voltage lower than the battery voltage is selected, the Zener diode provides an alternate current path through the coil meaning that it will always be energized and will likely result in the failure of the diode as well as poor performance of the </w:t>
+        <w:t xml:space="preserve">An appropriate Zener diode must be selected to ensure that it prevents voltage breakdown of the MOSFET, it only conducts when the coil is switched off, and that it </w:t>
+      </w:r>
+      <w:proofErr w:type="gramStart"/>
+      <w:r>
+        <w:t>is capable of handling</w:t>
+      </w:r>
+      <w:proofErr w:type="gramEnd"/>
+      <w:r>
+        <w:t xml:space="preserve"> the large surge currents flowing through the coil at turn off. In order to prevent breakdown of the MOSFET, the Zener voltage needs to be below the breakdown voltage of the MOSFET. To ensure the Zener diode only conducts when the coil is switched off, the Zener voltage must be greater than the battery voltage used in the circuit. If a Zener voltage lower than the battery voltage is selected, the Zener diode provides an alternate current path through the coil meaning that it will always be energized and will likely result in the failure of the diode as well as poor performance of the </w:t>
       </w:r>
       <w:proofErr w:type="spellStart"/>
       <w:r>
@@ -1162,7 +1217,15 @@
       </w:r>
       <w:proofErr w:type="spellEnd"/>
       <w:r>
-        <w:t xml:space="preserve"> Fun fact they don’t make Zener diodes that can handle this kind of current LOL.. </w:t>
+        <w:t xml:space="preserve"> Fun fact they don’t make Zener diodes that can handle this kind of current </w:t>
+      </w:r>
+      <w:proofErr w:type="gramStart"/>
+      <w:r>
+        <w:t>LOL..</w:t>
+      </w:r>
+      <w:proofErr w:type="gramEnd"/>
+      <w:r>
+        <w:t xml:space="preserve"> </w:t>
       </w:r>
     </w:p>
     <w:p>
@@ -1921,7 +1984,15 @@
         <w:t>-</w:t>
       </w:r>
       <w:r>
-        <w:t>world data to base further decisions off of.</w:t>
+        <w:t xml:space="preserve">world data to base further decisions </w:t>
+      </w:r>
+      <w:proofErr w:type="gramStart"/>
+      <w:r>
+        <w:t>off of</w:t>
+      </w:r>
+      <w:proofErr w:type="gramEnd"/>
+      <w:r>
+        <w:t>.</w:t>
       </w:r>
     </w:p>
     <w:p>
@@ -2038,7 +2109,15 @@
         <w:t xml:space="preserve">First, FEMM was configured to run an axisymmetric magnetic simulation meaning that the geometry we define is rotated 360 degrees about the z-axis. </w:t>
       </w:r>
       <w:r>
-        <w:t>Next, boxes were drawn defining the coil and projectile regions with the dimensions decided upon in our 390 final report. Material properties were defined for each region; pure iron for the projectile, air for the surroundings, and a coil of 18AWG wire with 156 A flowing through 192 turns of wire. The circular boundaries surrounding the simulation area define the interior and exterior regions of the simulation (we cannot simulate infinite space).</w:t>
+        <w:t xml:space="preserve">Next, boxes were drawn defining the coil and projectile regions with the dimensions decided upon in our </w:t>
+      </w:r>
+      <w:proofErr w:type="gramStart"/>
+      <w:r>
+        <w:t>390 final</w:t>
+      </w:r>
+      <w:proofErr w:type="gramEnd"/>
+      <w:r>
+        <w:t xml:space="preserve"> report. Material properties were defined for each region; pure iron for the projectile, air for the surroundings, and a coil of 18AWG wire with 156 A flowing through 192 turns of wire. The circular boundaries surrounding the simulation area define the interior and exterior regions of the simulation (we cannot simulate infinite space).</w:t>
       </w:r>
     </w:p>
     <w:p>
@@ -2261,9 +2340,9 @@
         </w:rPr>
         <w:lastRenderedPageBreak/>
         <w:drawing>
-          <wp:inline distT="0" distB="0" distL="0" distR="0" wp14:anchorId="0C9BB4A4" wp14:editId="25B2DF2B">
-            <wp:extent cx="5943600" cy="4077335"/>
-            <wp:effectExtent l="0" t="0" r="0" b="18415"/>
+          <wp:inline distT="0" distB="0" distL="0" distR="0" wp14:anchorId="0C9BB4A4" wp14:editId="56610865">
+            <wp:extent cx="6088380" cy="3139440"/>
+            <wp:effectExtent l="0" t="0" r="7620" b="3810"/>
             <wp:docPr id="24" name="Chart 24">
               <a:extLst xmlns:a="http://schemas.openxmlformats.org/drawingml/2006/main">
                 <a:ext uri="{FF2B5EF4-FFF2-40B4-BE49-F238E27FC236}">
@@ -2297,11 +2376,16 @@
       <w:r>
         <w:t xml:space="preserve"> </w:t>
       </w:r>
+      <w:proofErr w:type="gramStart"/>
       <w:r>
         <w:t>i</w:t>
       </w:r>
       <w:r>
-        <w:t xml:space="preserve">t is clear that the peak velocity is reached with a projectile slightly shorter than the coil length. </w:t>
+        <w:t>t is clear that the</w:t>
+      </w:r>
+      <w:proofErr w:type="gramEnd"/>
+      <w:r>
+        <w:t xml:space="preserve"> peak velocity is reached with a projectile slightly shorter than the coil length. </w:t>
       </w:r>
       <w:r>
         <w:t xml:space="preserve">This configuration is optimal to the optically triggered design as we will shut down the coil when the projectile passes the light sensor. </w:t>
@@ -2315,11 +2399,10 @@
         <w:rPr>
           <w:noProof/>
         </w:rPr>
-        <w:lastRenderedPageBreak/>
         <w:drawing>
-          <wp:inline distT="0" distB="0" distL="0" distR="0" wp14:anchorId="4050B45D" wp14:editId="54D7A62D">
-            <wp:extent cx="5943600" cy="3654425"/>
-            <wp:effectExtent l="0" t="0" r="0" b="3175"/>
+          <wp:inline distT="0" distB="0" distL="0" distR="0" wp14:anchorId="4050B45D" wp14:editId="5EE0C191">
+            <wp:extent cx="5806440" cy="3032760"/>
+            <wp:effectExtent l="0" t="0" r="3810" b="15240"/>
             <wp:docPr id="25" name="Chart 25">
               <a:extLst xmlns:a="http://schemas.openxmlformats.org/drawingml/2006/main">
                 <a:ext uri="{FF2B5EF4-FFF2-40B4-BE49-F238E27FC236}">
@@ -2342,7 +2425,27 @@
         <w:t>The maximum velocities and energies were calculated for each coil length</w:t>
       </w:r>
       <w:r>
-        <w:t>, producing the figure above. Based on this data it can be seen that the kinetic energy gained increases linearly with length until the projectile is slightly longer than the coil. Using a shorter projectile results in a small increase in velocity with a large decrease in kinetic energy.</w:t>
+        <w:t xml:space="preserve">, producing the figure above. Based on this data </w:t>
+      </w:r>
+      <w:proofErr w:type="gramStart"/>
+      <w:r>
+        <w:t>it can be seen that the</w:t>
+      </w:r>
+      <w:proofErr w:type="gramEnd"/>
+      <w:r>
+        <w:t xml:space="preserve"> kinetic energy gained increases linearly with length until the projectile is slightly longer than the coil. Using a </w:t>
+      </w:r>
+      <w:proofErr w:type="gramStart"/>
+      <w:r>
+        <w:t>shorter projectile results</w:t>
+      </w:r>
+      <w:proofErr w:type="gramEnd"/>
+      <w:r>
+        <w:t xml:space="preserve"> in a small increase in velocity </w:t>
+      </w:r>
+      <w:r>
+        <w:lastRenderedPageBreak/>
+        <w:t>with a large decrease in kinetic energy.</w:t>
       </w:r>
       <w:r>
         <w:t xml:space="preserve"> </w:t>
@@ -2369,6 +2472,9 @@
       <w:r>
         <w:t>The length and inner radius of the coil (radius of projectile) are swept to determine the optimum configuration to meet the project goals.</w:t>
       </w:r>
+      <w:r>
+        <w:t xml:space="preserve"> The coil parameters change to maintain a fixed resistance of 0.1 ohms while matching the length and inner diameter of the projectile. This forces each iteration to have the same peak coil current. Each coil will have a varying inductance which changes the energy stored in the coil. Larger inductances will take longer to fully turn on or turn off resulting in lower efficiency. The effects of changing RL time constants are not taken into effect with these measurements. These effects will be measured using a time stepped simulation later in the report.</w:t>
+      </w:r>
     </w:p>
     <w:p>
       <w:pPr>
@@ -2378,11 +2484,10 @@
         <w:rPr>
           <w:noProof/>
         </w:rPr>
-        <w:lastRenderedPageBreak/>
         <w:drawing>
-          <wp:inline distT="0" distB="0" distL="0" distR="0" wp14:anchorId="4336DBCD" wp14:editId="77A51795">
-            <wp:extent cx="5943600" cy="4455160"/>
-            <wp:effectExtent l="0" t="0" r="0" b="2540"/>
+          <wp:inline distT="0" distB="0" distL="0" distR="0" wp14:anchorId="4336DBCD" wp14:editId="6B879FDE">
+            <wp:extent cx="5692140" cy="3375660"/>
+            <wp:effectExtent l="0" t="0" r="3810" b="15240"/>
             <wp:docPr id="27" name="Chart 27">
               <a:extLst xmlns:a="http://schemas.openxmlformats.org/drawingml/2006/main">
                 <a:ext uri="{FF2B5EF4-FFF2-40B4-BE49-F238E27FC236}">
@@ -2412,9 +2517,9 @@
         </w:rPr>
         <w:lastRenderedPageBreak/>
         <w:drawing>
-          <wp:inline distT="0" distB="0" distL="0" distR="0" wp14:anchorId="42860242" wp14:editId="1F880414">
-            <wp:extent cx="5943600" cy="3304540"/>
-            <wp:effectExtent l="0" t="0" r="0" b="10160"/>
+          <wp:inline distT="0" distB="0" distL="0" distR="0" wp14:anchorId="42860242" wp14:editId="39824007">
+            <wp:extent cx="5821680" cy="3131820"/>
+            <wp:effectExtent l="0" t="0" r="7620" b="11430"/>
             <wp:docPr id="28" name="Chart 28">
               <a:extLst xmlns:a="http://schemas.openxmlformats.org/drawingml/2006/main">
                 <a:ext uri="{FF2B5EF4-FFF2-40B4-BE49-F238E27FC236}">
@@ -2443,10 +2548,83 @@
       </w:r>
     </w:p>
     <w:p>
+      <w:r>
+        <w:rPr>
+          <w:noProof/>
+        </w:rPr>
+        <w:drawing>
+          <wp:inline distT="0" distB="0" distL="0" distR="0" wp14:anchorId="3A3F3EF3" wp14:editId="274D40C9">
+            <wp:extent cx="5897880" cy="3322320"/>
+            <wp:effectExtent l="0" t="0" r="7620" b="11430"/>
+            <wp:docPr id="30" name="Chart 30">
+              <a:extLst xmlns:a="http://schemas.openxmlformats.org/drawingml/2006/main">
+                <a:ext uri="{FF2B5EF4-FFF2-40B4-BE49-F238E27FC236}">
+                  <a16:creationId xmlns:a16="http://schemas.microsoft.com/office/drawing/2014/main" id="{8425F5ED-2E26-440E-8126-181ADA3859EC}"/>
+                </a:ext>
+              </a:extLst>
+            </wp:docPr>
+            <wp:cNvGraphicFramePr/>
+            <a:graphic xmlns:a="http://schemas.openxmlformats.org/drawingml/2006/main">
+              <a:graphicData uri="http://schemas.openxmlformats.org/drawingml/2006/chart">
+                <c:chart xmlns:c="http://schemas.openxmlformats.org/drawingml/2006/chart" xmlns:r="http://schemas.openxmlformats.org/officeDocument/2006/relationships" r:id="rId39"/>
+              </a:graphicData>
+            </a:graphic>
+          </wp:inline>
+        </w:drawing>
+      </w:r>
+    </w:p>
+    <w:p>
+      <w:proofErr w:type="gramStart"/>
+      <w:r>
+        <w:lastRenderedPageBreak/>
+        <w:t>It can be seen that larger</w:t>
+      </w:r>
+      <w:proofErr w:type="gramEnd"/>
+      <w:r>
+        <w:t xml:space="preserve"> radii achieve higher peak forces and deliver more energy to the projectile. </w:t>
+      </w:r>
+      <w:r>
+        <w:rPr>
+          <w:noProof/>
+        </w:rPr>
+        <w:drawing>
+          <wp:inline distT="0" distB="0" distL="0" distR="0" wp14:anchorId="54112B68" wp14:editId="1E50F7A7">
+            <wp:extent cx="5814060" cy="3101340"/>
+            <wp:effectExtent l="0" t="0" r="15240" b="3810"/>
+            <wp:docPr id="31" name="Chart 31">
+              <a:extLst xmlns:a="http://schemas.openxmlformats.org/drawingml/2006/main">
+                <a:ext uri="{FF2B5EF4-FFF2-40B4-BE49-F238E27FC236}">
+                  <a16:creationId xmlns:a16="http://schemas.microsoft.com/office/drawing/2014/main" id="{54D6D728-7BC5-4FA2-9AC4-D3254BFB3DB1}"/>
+                </a:ext>
+              </a:extLst>
+            </wp:docPr>
+            <wp:cNvGraphicFramePr/>
+            <a:graphic xmlns:a="http://schemas.openxmlformats.org/drawingml/2006/main">
+              <a:graphicData uri="http://schemas.openxmlformats.org/drawingml/2006/chart">
+                <c:chart xmlns:c="http://schemas.openxmlformats.org/drawingml/2006/chart" xmlns:r="http://schemas.openxmlformats.org/officeDocument/2006/relationships" r:id="rId40"/>
+              </a:graphicData>
+            </a:graphic>
+          </wp:inline>
+        </w:drawing>
+      </w:r>
+    </w:p>
+    <w:p>
+      <w:r>
+        <w:t xml:space="preserve">The energy delivered to the projectile appears to be linear until a radius of 5mm at which point the efficiency begins to roll off. The </w:t>
+      </w:r>
+      <w:r>
+        <w:t xml:space="preserve">change in velocity appears to be linear across the entire simulation sweep.  Based </w:t>
+      </w:r>
+      <w:proofErr w:type="gramStart"/>
+      <w:r>
+        <w:t>off of</w:t>
+      </w:r>
+      <w:proofErr w:type="gramEnd"/>
+      <w:r>
+        <w:t xml:space="preserve"> this data it appears that the optimal projectile radius for delivering energy while maintaining a high exit velocity is around 4.5 mm. </w:t>
+      </w:r>
       <w:bookmarkStart w:id="0" w:name="_GoBack"/>
       <w:bookmarkEnd w:id="0"/>
-    </w:p>
-    <w:p>
       <w:r>
         <w:br w:type="page"/>
       </w:r>
@@ -2516,7 +2694,7 @@
                     <pic:cNvPicPr/>
                   </pic:nvPicPr>
                   <pic:blipFill>
-                    <a:blip r:embed="rId39">
+                    <a:blip r:embed="rId41">
                       <a:extLst>
                         <a:ext uri="{28A0092B-C50C-407E-A947-70E740481C1C}">
                           <a14:useLocalDpi xmlns:a14="http://schemas.microsoft.com/office/drawing/2010/main" val="0"/>
@@ -2570,7 +2748,7 @@
       </w:pPr>
     </w:pPrDefault>
   </w:docDefaults>
-  <w:latentStyles w:defLockedState="0" w:defUIPriority="99" w:defSemiHidden="0" w:defUnhideWhenUsed="0" w:defQFormat="0" w:count="377">
+  <w:latentStyles w:defLockedState="0" w:defUIPriority="99" w:defSemiHidden="0" w:defUnhideWhenUsed="0" w:defQFormat="0" w:count="375">
     <w:lsdException w:name="Normal" w:uiPriority="0" w:qFormat="1"/>
     <w:lsdException w:name="heading 1" w:uiPriority="9" w:qFormat="1"/>
     <w:lsdException w:name="heading 2" w:semiHidden="1" w:uiPriority="9" w:unhideWhenUsed="1" w:qFormat="1"/>
@@ -2676,6 +2854,7 @@
     <w:lsdException w:name="HTML Sample" w:semiHidden="1" w:unhideWhenUsed="1"/>
     <w:lsdException w:name="HTML Typewriter" w:semiHidden="1" w:unhideWhenUsed="1"/>
     <w:lsdException w:name="HTML Variable" w:semiHidden="1" w:unhideWhenUsed="1"/>
+    <w:lsdException w:name="Normal Table" w:semiHidden="1" w:unhideWhenUsed="1"/>
     <w:lsdException w:name="annotation subject" w:semiHidden="1" w:unhideWhenUsed="1"/>
     <w:lsdException w:name="No List" w:semiHidden="1" w:unhideWhenUsed="1"/>
     <w:lsdException w:name="Outline List 1" w:semiHidden="1" w:unhideWhenUsed="1"/>
@@ -2721,9 +2900,11 @@
     <w:lsdException w:name="Table Subtle 1" w:semiHidden="1" w:unhideWhenUsed="1"/>
     <w:lsdException w:name="Table Subtle 2" w:semiHidden="1" w:unhideWhenUsed="1"/>
     <w:lsdException w:name="Table Web 1" w:semiHidden="1" w:unhideWhenUsed="1"/>
+    <w:lsdException w:name="Table Web 2" w:semiHidden="1" w:unhideWhenUsed="1"/>
     <w:lsdException w:name="Table Web 3" w:semiHidden="1" w:unhideWhenUsed="1"/>
     <w:lsdException w:name="Balloon Text" w:semiHidden="1" w:unhideWhenUsed="1"/>
     <w:lsdException w:name="Table Grid" w:uiPriority="39"/>
+    <w:lsdException w:name="Table Theme" w:semiHidden="1" w:unhideWhenUsed="1"/>
     <w:lsdException w:name="Placeholder Text" w:semiHidden="1"/>
     <w:lsdException w:name="No Spacing" w:uiPriority="1" w:qFormat="1"/>
     <w:lsdException w:name="Light Shading" w:uiPriority="60"/>
@@ -2943,8 +3124,6 @@
     <w:lsdException w:name="Smart Hyperlink" w:semiHidden="1" w:unhideWhenUsed="1"/>
     <w:lsdException w:name="Hashtag" w:semiHidden="1" w:unhideWhenUsed="1"/>
     <w:lsdException w:name="Unresolved Mention" w:semiHidden="1" w:unhideWhenUsed="1"/>
-    <w:lsdException w:name="Smart Link" w:semiHidden="1" w:unhideWhenUsed="1"/>
-    <w:lsdException w:name="Smart Link Error" w:semiHidden="1" w:unhideWhenUsed="1"/>
   </w:latentStyles>
   <w:style w:type="paragraph" w:default="1" w:styleId="Normal">
     <w:name w:val="Normal"/>
@@ -10284,6 +10463,2269 @@
                 <a:r>
                   <a:rPr lang="en-US"/>
                   <a:t>Projectile Length [cm]</a:t>
+                </a:r>
+              </a:p>
+            </c:rich>
+          </c:tx>
+          <c:layout>
+            <c:manualLayout>
+              <c:xMode val="edge"/>
+              <c:yMode val="edge"/>
+              <c:x val="0.37562612602133011"/>
+              <c:y val="0.86577617667225515"/>
+            </c:manualLayout>
+          </c:layout>
+          <c:overlay val="0"/>
+          <c:spPr>
+            <a:noFill/>
+            <a:ln>
+              <a:noFill/>
+            </a:ln>
+            <a:effectLst/>
+          </c:spPr>
+        </c:title>
+        <c:majorTickMark val="none"/>
+        <c:minorTickMark val="none"/>
+        <c:tickLblPos val="nextTo"/>
+        <c:spPr>
+          <a:noFill/>
+          <a:ln w="9525" cap="flat" cmpd="sng" algn="ctr">
+            <a:solidFill>
+              <a:schemeClr val="tx1">
+                <a:lumMod val="25000"/>
+                <a:lumOff val="75000"/>
+              </a:schemeClr>
+            </a:solidFill>
+            <a:round/>
+          </a:ln>
+          <a:effectLst/>
+        </c:spPr>
+        <c:txPr>
+          <a:bodyPr rot="-60000000" spcFirstLastPara="1" vertOverflow="ellipsis" vert="horz" wrap="square" anchor="ctr" anchorCtr="1"/>
+          <a:lstStyle/>
+          <a:p>
+            <a:pPr>
+              <a:defRPr sz="900" b="0" i="0" u="none" strike="noStrike" kern="1200" baseline="0">
+                <a:solidFill>
+                  <a:schemeClr val="tx1">
+                    <a:lumMod val="65000"/>
+                    <a:lumOff val="35000"/>
+                  </a:schemeClr>
+                </a:solidFill>
+                <a:latin typeface="+mn-lt"/>
+                <a:ea typeface="+mn-ea"/>
+                <a:cs typeface="+mn-cs"/>
+              </a:defRPr>
+            </a:pPr>
+            <a:endParaRPr lang="en-US"/>
+          </a:p>
+        </c:txPr>
+        <c:crossAx val="679521736"/>
+        <c:crosses val="autoZero"/>
+        <c:crossBetween val="midCat"/>
+      </c:valAx>
+      <c:valAx>
+        <c:axId val="679521736"/>
+        <c:scaling>
+          <c:orientation val="minMax"/>
+        </c:scaling>
+        <c:delete val="0"/>
+        <c:axPos val="l"/>
+        <c:majorGridlines>
+          <c:spPr>
+            <a:ln w="9525" cap="flat" cmpd="sng" algn="ctr">
+              <a:solidFill>
+                <a:schemeClr val="tx1">
+                  <a:lumMod val="15000"/>
+                  <a:lumOff val="85000"/>
+                </a:schemeClr>
+              </a:solidFill>
+              <a:round/>
+            </a:ln>
+            <a:effectLst/>
+          </c:spPr>
+        </c:majorGridlines>
+        <c:title>
+          <c:tx>
+            <c:rich>
+              <a:bodyPr rot="-5400000" spcFirstLastPara="1" vertOverflow="ellipsis" vert="horz" wrap="square" anchor="ctr" anchorCtr="1"/>
+              <a:lstStyle/>
+              <a:p>
+                <a:pPr>
+                  <a:defRPr sz="1000" b="0" i="0" u="none" strike="noStrike" kern="1200" baseline="0">
+                    <a:solidFill>
+                      <a:schemeClr val="tx1">
+                        <a:lumMod val="65000"/>
+                        <a:lumOff val="35000"/>
+                      </a:schemeClr>
+                    </a:solidFill>
+                    <a:latin typeface="+mn-lt"/>
+                    <a:ea typeface="+mn-ea"/>
+                    <a:cs typeface="+mn-cs"/>
+                  </a:defRPr>
+                </a:pPr>
+                <a:r>
+                  <a:rPr lang="en-US"/>
+                  <a:t>Maximum</a:t>
+                </a:r>
+                <a:r>
+                  <a:rPr lang="en-US" baseline="0"/>
+                  <a:t> Velocity [m/s]</a:t>
+                </a:r>
+                <a:endParaRPr lang="en-US"/>
+              </a:p>
+            </c:rich>
+          </c:tx>
+          <c:overlay val="0"/>
+          <c:spPr>
+            <a:noFill/>
+            <a:ln>
+              <a:noFill/>
+            </a:ln>
+            <a:effectLst/>
+          </c:spPr>
+        </c:title>
+        <c:numFmt formatCode="General" sourceLinked="1"/>
+        <c:majorTickMark val="none"/>
+        <c:minorTickMark val="none"/>
+        <c:tickLblPos val="nextTo"/>
+        <c:spPr>
+          <a:noFill/>
+          <a:ln w="9525" cap="flat" cmpd="sng" algn="ctr">
+            <a:solidFill>
+              <a:schemeClr val="tx1">
+                <a:lumMod val="25000"/>
+                <a:lumOff val="75000"/>
+              </a:schemeClr>
+            </a:solidFill>
+            <a:round/>
+          </a:ln>
+          <a:effectLst/>
+        </c:spPr>
+        <c:txPr>
+          <a:bodyPr rot="-60000000" spcFirstLastPara="1" vertOverflow="ellipsis" vert="horz" wrap="square" anchor="ctr" anchorCtr="1"/>
+          <a:lstStyle/>
+          <a:p>
+            <a:pPr>
+              <a:defRPr sz="900" b="0" i="0" u="none" strike="noStrike" kern="1200" baseline="0">
+                <a:solidFill>
+                  <a:schemeClr val="tx1">
+                    <a:lumMod val="65000"/>
+                    <a:lumOff val="35000"/>
+                  </a:schemeClr>
+                </a:solidFill>
+                <a:latin typeface="+mn-lt"/>
+                <a:ea typeface="+mn-ea"/>
+                <a:cs typeface="+mn-cs"/>
+              </a:defRPr>
+            </a:pPr>
+            <a:endParaRPr lang="en-US"/>
+          </a:p>
+        </c:txPr>
+        <c:crossAx val="679521408"/>
+        <c:crosses val="autoZero"/>
+        <c:crossBetween val="midCat"/>
+      </c:valAx>
+      <c:valAx>
+        <c:axId val="679538464"/>
+        <c:scaling>
+          <c:orientation val="minMax"/>
+        </c:scaling>
+        <c:delete val="0"/>
+        <c:axPos val="r"/>
+        <c:title>
+          <c:tx>
+            <c:rich>
+              <a:bodyPr rot="-5400000" spcFirstLastPara="1" vertOverflow="ellipsis" vert="horz" wrap="square" anchor="ctr" anchorCtr="1"/>
+              <a:lstStyle/>
+              <a:p>
+                <a:pPr>
+                  <a:defRPr sz="1000" b="0" i="0" u="none" strike="noStrike" kern="1200" baseline="0">
+                    <a:solidFill>
+                      <a:schemeClr val="tx1">
+                        <a:lumMod val="65000"/>
+                        <a:lumOff val="35000"/>
+                      </a:schemeClr>
+                    </a:solidFill>
+                    <a:latin typeface="+mn-lt"/>
+                    <a:ea typeface="+mn-ea"/>
+                    <a:cs typeface="+mn-cs"/>
+                  </a:defRPr>
+                </a:pPr>
+                <a:r>
+                  <a:rPr lang="en-US"/>
+                  <a:t>Maximum</a:t>
+                </a:r>
+                <a:r>
+                  <a:rPr lang="en-US" baseline="0"/>
+                  <a:t> Kinetic Energy [J]</a:t>
+                </a:r>
+                <a:endParaRPr lang="en-US"/>
+              </a:p>
+            </c:rich>
+          </c:tx>
+          <c:overlay val="0"/>
+          <c:spPr>
+            <a:noFill/>
+            <a:ln>
+              <a:noFill/>
+            </a:ln>
+            <a:effectLst/>
+          </c:spPr>
+        </c:title>
+        <c:numFmt formatCode="General" sourceLinked="1"/>
+        <c:majorTickMark val="out"/>
+        <c:minorTickMark val="none"/>
+        <c:tickLblPos val="nextTo"/>
+        <c:spPr>
+          <a:noFill/>
+          <a:ln w="9525" cap="flat" cmpd="sng" algn="ctr">
+            <a:solidFill>
+              <a:schemeClr val="tx1">
+                <a:lumMod val="25000"/>
+                <a:lumOff val="75000"/>
+              </a:schemeClr>
+            </a:solidFill>
+            <a:round/>
+          </a:ln>
+          <a:effectLst/>
+        </c:spPr>
+        <c:txPr>
+          <a:bodyPr rot="-60000000" spcFirstLastPara="1" vertOverflow="ellipsis" vert="horz" wrap="square" anchor="ctr" anchorCtr="1"/>
+          <a:lstStyle/>
+          <a:p>
+            <a:pPr>
+              <a:defRPr sz="900" b="0" i="0" u="none" strike="noStrike" kern="1200" baseline="0">
+                <a:solidFill>
+                  <a:schemeClr val="tx1">
+                    <a:lumMod val="65000"/>
+                    <a:lumOff val="35000"/>
+                  </a:schemeClr>
+                </a:solidFill>
+                <a:latin typeface="+mn-lt"/>
+                <a:ea typeface="+mn-ea"/>
+                <a:cs typeface="+mn-cs"/>
+              </a:defRPr>
+            </a:pPr>
+            <a:endParaRPr lang="en-US"/>
+          </a:p>
+        </c:txPr>
+        <c:crossAx val="679536824"/>
+        <c:crosses val="max"/>
+        <c:crossBetween val="midCat"/>
+      </c:valAx>
+      <c:valAx>
+        <c:axId val="679536824"/>
+        <c:scaling>
+          <c:orientation val="minMax"/>
+        </c:scaling>
+        <c:delete val="1"/>
+        <c:axPos val="b"/>
+        <c:majorTickMark val="out"/>
+        <c:minorTickMark val="none"/>
+        <c:tickLblPos val="nextTo"/>
+        <c:crossAx val="679538464"/>
+        <c:crosses val="autoZero"/>
+        <c:crossBetween val="midCat"/>
+      </c:valAx>
+    </c:plotArea>
+    <c:legend>
+      <c:legendPos val="tr"/>
+      <c:layout>
+        <c:manualLayout>
+          <c:xMode val="edge"/>
+          <c:yMode val="edge"/>
+          <c:x val="0.30626869315754141"/>
+          <c:y val="0.92518315018315012"/>
+          <c:w val="0.39721967893548188"/>
+          <c:h val="6.0287656350648477E-2"/>
+        </c:manualLayout>
+      </c:layout>
+      <c:overlay val="0"/>
+      <c:spPr>
+        <a:noFill/>
+        <a:ln>
+          <a:noFill/>
+        </a:ln>
+        <a:effectLst/>
+      </c:spPr>
+      <c:txPr>
+        <a:bodyPr rot="0" spcFirstLastPara="1" vertOverflow="ellipsis" vert="horz" wrap="square" anchor="ctr" anchorCtr="1"/>
+        <a:lstStyle/>
+        <a:p>
+          <a:pPr>
+            <a:defRPr sz="900" b="0" i="0" u="none" strike="noStrike" kern="1200" baseline="0">
+              <a:solidFill>
+                <a:schemeClr val="tx1">
+                  <a:lumMod val="65000"/>
+                  <a:lumOff val="35000"/>
+                </a:schemeClr>
+              </a:solidFill>
+              <a:latin typeface="+mn-lt"/>
+              <a:ea typeface="+mn-ea"/>
+              <a:cs typeface="+mn-cs"/>
+            </a:defRPr>
+          </a:pPr>
+          <a:endParaRPr lang="en-US"/>
+        </a:p>
+      </c:txPr>
+    </c:legend>
+    <c:plotVisOnly val="1"/>
+    <c:dispBlanksAs val="gap"/>
+    <c:showDLblsOverMax val="0"/>
+    <c:extLst/>
+  </c:chart>
+  <c:txPr>
+    <a:bodyPr/>
+    <a:lstStyle/>
+    <a:p>
+      <a:pPr>
+        <a:defRPr/>
+      </a:pPr>
+      <a:endParaRPr lang="en-US"/>
+    </a:p>
+  </c:txPr>
+  <c:externalData r:id="rId1">
+    <c:autoUpdate val="0"/>
+  </c:externalData>
+</c:chartSpace>
+</file>
+
+<file path=word/charts/chart6.xml><?xml version="1.0" encoding="utf-8"?>
+<c:chartSpace xmlns:c="http://schemas.openxmlformats.org/drawingml/2006/chart" xmlns:a="http://schemas.openxmlformats.org/drawingml/2006/main" xmlns:r="http://schemas.openxmlformats.org/officeDocument/2006/relationships" xmlns:c16r2="http://schemas.microsoft.com/office/drawing/2015/06/chart">
+  <c:date1904 val="0"/>
+  <c:lang val="en-US"/>
+  <c:roundedCorners val="0"/>
+  <mc:AlternateContent xmlns:mc="http://schemas.openxmlformats.org/markup-compatibility/2006">
+    <mc:Choice xmlns:c14="http://schemas.microsoft.com/office/drawing/2007/8/2/chart" Requires="c14">
+      <c14:style val="102"/>
+    </mc:Choice>
+    <mc:Fallback>
+      <c:style val="2"/>
+    </mc:Fallback>
+  </mc:AlternateContent>
+  <c:chart>
+    <c:title>
+      <c:tx>
+        <c:rich>
+          <a:bodyPr rot="0" spcFirstLastPara="1" vertOverflow="ellipsis" vert="horz" wrap="square" anchor="ctr" anchorCtr="1"/>
+          <a:lstStyle/>
+          <a:p>
+            <a:pPr>
+              <a:defRPr sz="1400" b="0" i="0" u="none" strike="noStrike" kern="1200" spc="0" baseline="0">
+                <a:solidFill>
+                  <a:schemeClr val="tx1">
+                    <a:lumMod val="65000"/>
+                    <a:lumOff val="35000"/>
+                  </a:schemeClr>
+                </a:solidFill>
+                <a:latin typeface="+mn-lt"/>
+                <a:ea typeface="+mn-ea"/>
+                <a:cs typeface="+mn-cs"/>
+              </a:defRPr>
+            </a:pPr>
+            <a:r>
+              <a:rPr lang="en-CA" sz="1800" b="0" i="0" baseline="0">
+                <a:effectLst/>
+              </a:rPr>
+              <a:t>Projectile Force vs. Position</a:t>
+            </a:r>
+            <a:endParaRPr lang="en-US">
+              <a:effectLst/>
+            </a:endParaRPr>
+          </a:p>
+          <a:p>
+            <a:pPr>
+              <a:defRPr sz="1400" b="0" i="0" u="none" strike="noStrike" kern="1200" spc="0" baseline="0">
+                <a:solidFill>
+                  <a:schemeClr val="tx1">
+                    <a:lumMod val="65000"/>
+                    <a:lumOff val="35000"/>
+                  </a:schemeClr>
+                </a:solidFill>
+                <a:latin typeface="+mn-lt"/>
+                <a:ea typeface="+mn-ea"/>
+                <a:cs typeface="+mn-cs"/>
+              </a:defRPr>
+            </a:pPr>
+            <a:r>
+              <a:rPr lang="en-CA" sz="1800" b="0" i="0" baseline="0">
+                <a:effectLst/>
+              </a:rPr>
+              <a:t>Swept: Radius</a:t>
+            </a:r>
+            <a:endParaRPr lang="en-US">
+              <a:effectLst/>
+            </a:endParaRPr>
+          </a:p>
+        </c:rich>
+      </c:tx>
+      <c:layout>
+        <c:manualLayout>
+          <c:xMode val="edge"/>
+          <c:yMode val="edge"/>
+          <c:x val="0.32735578495530487"/>
+          <c:y val="2.4875621890547265E-2"/>
+        </c:manualLayout>
+      </c:layout>
+      <c:overlay val="0"/>
+      <c:spPr>
+        <a:noFill/>
+        <a:ln>
+          <a:noFill/>
+        </a:ln>
+        <a:effectLst/>
+      </c:spPr>
+    </c:title>
+    <c:autoTitleDeleted val="0"/>
+    <c:plotArea>
+      <c:layout/>
+      <c:scatterChart>
+        <c:scatterStyle val="smoothMarker"/>
+        <c:varyColors val="0"/>
+        <c:ser>
+          <c:idx val="0"/>
+          <c:order val="0"/>
+          <c:tx>
+            <c:strRef>
+              <c:f>'Force vs. Position'!$B$1</c:f>
+              <c:strCache>
+                <c:ptCount val="1"/>
+                <c:pt idx="0">
+                  <c:v>2 mm</c:v>
+                </c:pt>
+              </c:strCache>
+            </c:strRef>
+          </c:tx>
+          <c:spPr>
+            <a:ln w="19050" cap="rnd">
+              <a:solidFill>
+                <a:schemeClr val="accent1"/>
+              </a:solidFill>
+              <a:round/>
+            </a:ln>
+            <a:effectLst/>
+          </c:spPr>
+          <c:marker>
+            <c:symbol val="circle"/>
+            <c:size val="5"/>
+            <c:spPr>
+              <a:solidFill>
+                <a:schemeClr val="accent1"/>
+              </a:solidFill>
+              <a:ln w="9525">
+                <a:solidFill>
+                  <a:schemeClr val="accent1"/>
+                </a:solidFill>
+              </a:ln>
+              <a:effectLst/>
+            </c:spPr>
+          </c:marker>
+          <c:xVal>
+            <c:numRef>
+              <c:f>'Force vs. Position'!$A$2:$A$12</c:f>
+              <c:numCache>
+                <c:formatCode>General</c:formatCode>
+                <c:ptCount val="11"/>
+                <c:pt idx="0">
+                  <c:v>-2</c:v>
+                </c:pt>
+                <c:pt idx="1">
+                  <c:v>-1</c:v>
+                </c:pt>
+                <c:pt idx="2">
+                  <c:v>0</c:v>
+                </c:pt>
+                <c:pt idx="3">
+                  <c:v>1</c:v>
+                </c:pt>
+                <c:pt idx="4">
+                  <c:v>2</c:v>
+                </c:pt>
+                <c:pt idx="5">
+                  <c:v>3</c:v>
+                </c:pt>
+                <c:pt idx="6">
+                  <c:v>4</c:v>
+                </c:pt>
+                <c:pt idx="7">
+                  <c:v>5</c:v>
+                </c:pt>
+                <c:pt idx="8">
+                  <c:v>6</c:v>
+                </c:pt>
+                <c:pt idx="9">
+                  <c:v>7</c:v>
+                </c:pt>
+                <c:pt idx="10">
+                  <c:v>8</c:v>
+                </c:pt>
+              </c:numCache>
+            </c:numRef>
+          </c:xVal>
+          <c:yVal>
+            <c:numRef>
+              <c:f>'Force vs. Position'!$B$2:$B$12</c:f>
+              <c:numCache>
+                <c:formatCode>General</c:formatCode>
+                <c:ptCount val="11"/>
+                <c:pt idx="0">
+                  <c:v>4.8996873518576699E-2</c:v>
+                </c:pt>
+                <c:pt idx="1">
+                  <c:v>0.48343716244399948</c:v>
+                </c:pt>
+                <c:pt idx="2">
+                  <c:v>11.593597446192829</c:v>
+                </c:pt>
+                <c:pt idx="3">
+                  <c:v>23.308071883480551</c:v>
+                </c:pt>
+                <c:pt idx="4">
+                  <c:v>23.888746247341629</c:v>
+                </c:pt>
+                <c:pt idx="5">
+                  <c:v>22.019243170640109</c:v>
+                </c:pt>
+                <c:pt idx="6">
+                  <c:v>-9.2749702634435244E-2</c:v>
+                </c:pt>
+                <c:pt idx="7">
+                  <c:v>-22.139945749834109</c:v>
+                </c:pt>
+                <c:pt idx="8">
+                  <c:v>-23.94390513698843</c:v>
+                </c:pt>
+                <c:pt idx="9">
+                  <c:v>-23.490480792130271</c:v>
+                </c:pt>
+                <c:pt idx="10">
+                  <c:v>-11.600231836463291</c:v>
+                </c:pt>
+              </c:numCache>
+            </c:numRef>
+          </c:yVal>
+          <c:smooth val="1"/>
+          <c:extLst>
+            <c:ext xmlns:c16="http://schemas.microsoft.com/office/drawing/2014/chart" uri="{C3380CC4-5D6E-409C-BE32-E72D297353CC}">
+              <c16:uniqueId val="{00000000-23D8-4784-9A96-35BADA04032D}"/>
+            </c:ext>
+          </c:extLst>
+        </c:ser>
+        <c:ser>
+          <c:idx val="1"/>
+          <c:order val="1"/>
+          <c:tx>
+            <c:strRef>
+              <c:f>'Force vs. Position'!$C$1</c:f>
+              <c:strCache>
+                <c:ptCount val="1"/>
+                <c:pt idx="0">
+                  <c:v>3 mm</c:v>
+                </c:pt>
+              </c:strCache>
+            </c:strRef>
+          </c:tx>
+          <c:spPr>
+            <a:ln w="19050" cap="rnd">
+              <a:solidFill>
+                <a:schemeClr val="accent2"/>
+              </a:solidFill>
+              <a:round/>
+            </a:ln>
+            <a:effectLst/>
+          </c:spPr>
+          <c:marker>
+            <c:symbol val="circle"/>
+            <c:size val="5"/>
+            <c:spPr>
+              <a:solidFill>
+                <a:schemeClr val="accent2"/>
+              </a:solidFill>
+              <a:ln w="9525">
+                <a:solidFill>
+                  <a:schemeClr val="accent2"/>
+                </a:solidFill>
+              </a:ln>
+              <a:effectLst/>
+            </c:spPr>
+          </c:marker>
+          <c:xVal>
+            <c:numRef>
+              <c:f>'Force vs. Position'!$A$2:$A$12</c:f>
+              <c:numCache>
+                <c:formatCode>General</c:formatCode>
+                <c:ptCount val="11"/>
+                <c:pt idx="0">
+                  <c:v>-2</c:v>
+                </c:pt>
+                <c:pt idx="1">
+                  <c:v>-1</c:v>
+                </c:pt>
+                <c:pt idx="2">
+                  <c:v>0</c:v>
+                </c:pt>
+                <c:pt idx="3">
+                  <c:v>1</c:v>
+                </c:pt>
+                <c:pt idx="4">
+                  <c:v>2</c:v>
+                </c:pt>
+                <c:pt idx="5">
+                  <c:v>3</c:v>
+                </c:pt>
+                <c:pt idx="6">
+                  <c:v>4</c:v>
+                </c:pt>
+                <c:pt idx="7">
+                  <c:v>5</c:v>
+                </c:pt>
+                <c:pt idx="8">
+                  <c:v>6</c:v>
+                </c:pt>
+                <c:pt idx="9">
+                  <c:v>7</c:v>
+                </c:pt>
+                <c:pt idx="10">
+                  <c:v>8</c:v>
+                </c:pt>
+              </c:numCache>
+            </c:numRef>
+          </c:xVal>
+          <c:yVal>
+            <c:numRef>
+              <c:f>'Force vs. Position'!$C$2:$C$12</c:f>
+              <c:numCache>
+                <c:formatCode>General</c:formatCode>
+                <c:ptCount val="11"/>
+                <c:pt idx="0">
+                  <c:v>5.5816672851676193E-2</c:v>
+                </c:pt>
+                <c:pt idx="1">
+                  <c:v>0.50740480087649764</c:v>
+                </c:pt>
+                <c:pt idx="2">
+                  <c:v>19.15734895582467</c:v>
+                </c:pt>
+                <c:pt idx="3">
+                  <c:v>44.423749303575939</c:v>
+                </c:pt>
+                <c:pt idx="4">
+                  <c:v>45.300605891252403</c:v>
+                </c:pt>
+                <c:pt idx="5">
+                  <c:v>41.491412130457853</c:v>
+                </c:pt>
+                <c:pt idx="6">
+                  <c:v>-1.4494238621388E-2</c:v>
+                </c:pt>
+                <c:pt idx="7">
+                  <c:v>-41.503046859035763</c:v>
+                </c:pt>
+                <c:pt idx="8">
+                  <c:v>-45.479198594771553</c:v>
+                </c:pt>
+                <c:pt idx="9">
+                  <c:v>-44.331091532109987</c:v>
+                </c:pt>
+                <c:pt idx="10">
+                  <c:v>-19.314659870034721</c:v>
+                </c:pt>
+              </c:numCache>
+            </c:numRef>
+          </c:yVal>
+          <c:smooth val="1"/>
+          <c:extLst>
+            <c:ext xmlns:c16="http://schemas.microsoft.com/office/drawing/2014/chart" uri="{C3380CC4-5D6E-409C-BE32-E72D297353CC}">
+              <c16:uniqueId val="{00000001-23D8-4784-9A96-35BADA04032D}"/>
+            </c:ext>
+          </c:extLst>
+        </c:ser>
+        <c:ser>
+          <c:idx val="2"/>
+          <c:order val="2"/>
+          <c:tx>
+            <c:strRef>
+              <c:f>'Force vs. Position'!$D$1</c:f>
+              <c:strCache>
+                <c:ptCount val="1"/>
+                <c:pt idx="0">
+                  <c:v>4 mm </c:v>
+                </c:pt>
+              </c:strCache>
+            </c:strRef>
+          </c:tx>
+          <c:spPr>
+            <a:ln w="19050" cap="rnd">
+              <a:solidFill>
+                <a:schemeClr val="accent3"/>
+              </a:solidFill>
+              <a:round/>
+            </a:ln>
+            <a:effectLst/>
+          </c:spPr>
+          <c:marker>
+            <c:symbol val="circle"/>
+            <c:size val="5"/>
+            <c:spPr>
+              <a:solidFill>
+                <a:schemeClr val="accent3"/>
+              </a:solidFill>
+              <a:ln w="9525">
+                <a:solidFill>
+                  <a:schemeClr val="accent3"/>
+                </a:solidFill>
+              </a:ln>
+              <a:effectLst/>
+            </c:spPr>
+          </c:marker>
+          <c:xVal>
+            <c:numRef>
+              <c:f>'Force vs. Position'!$A$2:$A$12</c:f>
+              <c:numCache>
+                <c:formatCode>General</c:formatCode>
+                <c:ptCount val="11"/>
+                <c:pt idx="0">
+                  <c:v>-2</c:v>
+                </c:pt>
+                <c:pt idx="1">
+                  <c:v>-1</c:v>
+                </c:pt>
+                <c:pt idx="2">
+                  <c:v>0</c:v>
+                </c:pt>
+                <c:pt idx="3">
+                  <c:v>1</c:v>
+                </c:pt>
+                <c:pt idx="4">
+                  <c:v>2</c:v>
+                </c:pt>
+                <c:pt idx="5">
+                  <c:v>3</c:v>
+                </c:pt>
+                <c:pt idx="6">
+                  <c:v>4</c:v>
+                </c:pt>
+                <c:pt idx="7">
+                  <c:v>5</c:v>
+                </c:pt>
+                <c:pt idx="8">
+                  <c:v>6</c:v>
+                </c:pt>
+                <c:pt idx="9">
+                  <c:v>7</c:v>
+                </c:pt>
+                <c:pt idx="10">
+                  <c:v>8</c:v>
+                </c:pt>
+              </c:numCache>
+            </c:numRef>
+          </c:xVal>
+          <c:yVal>
+            <c:numRef>
+              <c:f>'Force vs. Position'!$D$2:$D$12</c:f>
+              <c:numCache>
+                <c:formatCode>General</c:formatCode>
+                <c:ptCount val="11"/>
+                <c:pt idx="0">
+                  <c:v>6.6696515259399139E-2</c:v>
+                </c:pt>
+                <c:pt idx="1">
+                  <c:v>0.59317692798898192</c:v>
+                </c:pt>
+                <c:pt idx="2">
+                  <c:v>21.062988439165132</c:v>
+                </c:pt>
+                <c:pt idx="3">
+                  <c:v>66.597115955132864</c:v>
+                </c:pt>
+                <c:pt idx="4">
+                  <c:v>68.132827614759606</c:v>
+                </c:pt>
+                <c:pt idx="5">
+                  <c:v>61.251151342929653</c:v>
+                </c:pt>
+                <c:pt idx="6">
+                  <c:v>-0.15734694699413479</c:v>
+                </c:pt>
+                <c:pt idx="7">
+                  <c:v>-61.742823293562672</c:v>
+                </c:pt>
+                <c:pt idx="8">
+                  <c:v>-68.278365286709075</c:v>
+                </c:pt>
+                <c:pt idx="9">
+                  <c:v>-66.439636052983772</c:v>
+                </c:pt>
+                <c:pt idx="10">
+                  <c:v>-21.075139115867319</c:v>
+                </c:pt>
+              </c:numCache>
+            </c:numRef>
+          </c:yVal>
+          <c:smooth val="1"/>
+          <c:extLst>
+            <c:ext xmlns:c16="http://schemas.microsoft.com/office/drawing/2014/chart" uri="{C3380CC4-5D6E-409C-BE32-E72D297353CC}">
+              <c16:uniqueId val="{00000002-23D8-4784-9A96-35BADA04032D}"/>
+            </c:ext>
+          </c:extLst>
+        </c:ser>
+        <c:ser>
+          <c:idx val="3"/>
+          <c:order val="3"/>
+          <c:tx>
+            <c:strRef>
+              <c:f>'Force vs. Position'!$E$1</c:f>
+              <c:strCache>
+                <c:ptCount val="1"/>
+                <c:pt idx="0">
+                  <c:v>5 mm</c:v>
+                </c:pt>
+              </c:strCache>
+            </c:strRef>
+          </c:tx>
+          <c:spPr>
+            <a:ln w="19050" cap="rnd">
+              <a:solidFill>
+                <a:schemeClr val="accent4"/>
+              </a:solidFill>
+              <a:round/>
+            </a:ln>
+            <a:effectLst/>
+          </c:spPr>
+          <c:marker>
+            <c:symbol val="circle"/>
+            <c:size val="5"/>
+            <c:spPr>
+              <a:solidFill>
+                <a:schemeClr val="accent4"/>
+              </a:solidFill>
+              <a:ln w="9525">
+                <a:solidFill>
+                  <a:schemeClr val="accent4"/>
+                </a:solidFill>
+              </a:ln>
+              <a:effectLst/>
+            </c:spPr>
+          </c:marker>
+          <c:xVal>
+            <c:numRef>
+              <c:f>'Force vs. Position'!$A$2:$A$12</c:f>
+              <c:numCache>
+                <c:formatCode>General</c:formatCode>
+                <c:ptCount val="11"/>
+                <c:pt idx="0">
+                  <c:v>-2</c:v>
+                </c:pt>
+                <c:pt idx="1">
+                  <c:v>-1</c:v>
+                </c:pt>
+                <c:pt idx="2">
+                  <c:v>0</c:v>
+                </c:pt>
+                <c:pt idx="3">
+                  <c:v>1</c:v>
+                </c:pt>
+                <c:pt idx="4">
+                  <c:v>2</c:v>
+                </c:pt>
+                <c:pt idx="5">
+                  <c:v>3</c:v>
+                </c:pt>
+                <c:pt idx="6">
+                  <c:v>4</c:v>
+                </c:pt>
+                <c:pt idx="7">
+                  <c:v>5</c:v>
+                </c:pt>
+                <c:pt idx="8">
+                  <c:v>6</c:v>
+                </c:pt>
+                <c:pt idx="9">
+                  <c:v>7</c:v>
+                </c:pt>
+                <c:pt idx="10">
+                  <c:v>8</c:v>
+                </c:pt>
+              </c:numCache>
+            </c:numRef>
+          </c:xVal>
+          <c:yVal>
+            <c:numRef>
+              <c:f>'Force vs. Position'!$E$2:$E$12</c:f>
+              <c:numCache>
+                <c:formatCode>General</c:formatCode>
+                <c:ptCount val="11"/>
+                <c:pt idx="0">
+                  <c:v>9.9571380113394767E-2</c:v>
+                </c:pt>
+                <c:pt idx="1">
+                  <c:v>0.8058036109916209</c:v>
+                </c:pt>
+                <c:pt idx="2">
+                  <c:v>21.1557492310315</c:v>
+                </c:pt>
+                <c:pt idx="3">
+                  <c:v>84.725877108506708</c:v>
+                </c:pt>
+                <c:pt idx="4">
+                  <c:v>87.401160044907854</c:v>
+                </c:pt>
+                <c:pt idx="5">
+                  <c:v>77.438319179141786</c:v>
+                </c:pt>
+                <c:pt idx="6">
+                  <c:v>-0.13107056265516831</c:v>
+                </c:pt>
+                <c:pt idx="7">
+                  <c:v>-78.076865001626871</c:v>
+                </c:pt>
+                <c:pt idx="8">
+                  <c:v>-87.772724359912047</c:v>
+                </c:pt>
+                <c:pt idx="9">
+                  <c:v>-85.055999075035459</c:v>
+                </c:pt>
+                <c:pt idx="10">
+                  <c:v>-21.249479629316909</c:v>
+                </c:pt>
+              </c:numCache>
+            </c:numRef>
+          </c:yVal>
+          <c:smooth val="1"/>
+          <c:extLst>
+            <c:ext xmlns:c16="http://schemas.microsoft.com/office/drawing/2014/chart" uri="{C3380CC4-5D6E-409C-BE32-E72D297353CC}">
+              <c16:uniqueId val="{00000003-23D8-4784-9A96-35BADA04032D}"/>
+            </c:ext>
+          </c:extLst>
+        </c:ser>
+        <c:ser>
+          <c:idx val="4"/>
+          <c:order val="4"/>
+          <c:tx>
+            <c:strRef>
+              <c:f>'Force vs. Position'!$F$1</c:f>
+              <c:strCache>
+                <c:ptCount val="1"/>
+                <c:pt idx="0">
+                  <c:v>6 mm</c:v>
+                </c:pt>
+              </c:strCache>
+            </c:strRef>
+          </c:tx>
+          <c:spPr>
+            <a:ln w="19050" cap="rnd">
+              <a:solidFill>
+                <a:schemeClr val="accent5"/>
+              </a:solidFill>
+              <a:round/>
+            </a:ln>
+            <a:effectLst/>
+          </c:spPr>
+          <c:marker>
+            <c:symbol val="circle"/>
+            <c:size val="5"/>
+            <c:spPr>
+              <a:solidFill>
+                <a:schemeClr val="accent5"/>
+              </a:solidFill>
+              <a:ln w="9525">
+                <a:solidFill>
+                  <a:schemeClr val="accent5"/>
+                </a:solidFill>
+              </a:ln>
+              <a:effectLst/>
+            </c:spPr>
+          </c:marker>
+          <c:xVal>
+            <c:numRef>
+              <c:f>'Force vs. Position'!$A$2:$A$12</c:f>
+              <c:numCache>
+                <c:formatCode>General</c:formatCode>
+                <c:ptCount val="11"/>
+                <c:pt idx="0">
+                  <c:v>-2</c:v>
+                </c:pt>
+                <c:pt idx="1">
+                  <c:v>-1</c:v>
+                </c:pt>
+                <c:pt idx="2">
+                  <c:v>0</c:v>
+                </c:pt>
+                <c:pt idx="3">
+                  <c:v>1</c:v>
+                </c:pt>
+                <c:pt idx="4">
+                  <c:v>2</c:v>
+                </c:pt>
+                <c:pt idx="5">
+                  <c:v>3</c:v>
+                </c:pt>
+                <c:pt idx="6">
+                  <c:v>4</c:v>
+                </c:pt>
+                <c:pt idx="7">
+                  <c:v>5</c:v>
+                </c:pt>
+                <c:pt idx="8">
+                  <c:v>6</c:v>
+                </c:pt>
+                <c:pt idx="9">
+                  <c:v>7</c:v>
+                </c:pt>
+                <c:pt idx="10">
+                  <c:v>8</c:v>
+                </c:pt>
+              </c:numCache>
+            </c:numRef>
+          </c:xVal>
+          <c:yVal>
+            <c:numRef>
+              <c:f>'Force vs. Position'!$F$2:$F$12</c:f>
+              <c:numCache>
+                <c:formatCode>General</c:formatCode>
+                <c:ptCount val="11"/>
+                <c:pt idx="0">
+                  <c:v>0.1132848991370624</c:v>
+                </c:pt>
+                <c:pt idx="1">
+                  <c:v>0.86193130242689919</c:v>
+                </c:pt>
+                <c:pt idx="2">
+                  <c:v>20.65272995438626</c:v>
+                </c:pt>
+                <c:pt idx="3">
+                  <c:v>103.61903458625341</c:v>
+                </c:pt>
+                <c:pt idx="4">
+                  <c:v>109.3554867458901</c:v>
+                </c:pt>
+                <c:pt idx="5">
+                  <c:v>96.855174607939844</c:v>
+                </c:pt>
+                <c:pt idx="6">
+                  <c:v>0.2700163641054138</c:v>
+                </c:pt>
+                <c:pt idx="7">
+                  <c:v>-96.756616866527736</c:v>
+                </c:pt>
+                <c:pt idx="8">
+                  <c:v>-109.7902004309569</c:v>
+                </c:pt>
+                <c:pt idx="9">
+                  <c:v>-104.72707462852379</c:v>
+                </c:pt>
+                <c:pt idx="10">
+                  <c:v>-20.660940658355749</c:v>
+                </c:pt>
+              </c:numCache>
+            </c:numRef>
+          </c:yVal>
+          <c:smooth val="1"/>
+          <c:extLst>
+            <c:ext xmlns:c16="http://schemas.microsoft.com/office/drawing/2014/chart" uri="{C3380CC4-5D6E-409C-BE32-E72D297353CC}">
+              <c16:uniqueId val="{00000004-23D8-4784-9A96-35BADA04032D}"/>
+            </c:ext>
+          </c:extLst>
+        </c:ser>
+        <c:ser>
+          <c:idx val="5"/>
+          <c:order val="5"/>
+          <c:tx>
+            <c:strRef>
+              <c:f>'Force vs. Position'!$G$1</c:f>
+              <c:strCache>
+                <c:ptCount val="1"/>
+                <c:pt idx="0">
+                  <c:v>7 mm</c:v>
+                </c:pt>
+              </c:strCache>
+            </c:strRef>
+          </c:tx>
+          <c:spPr>
+            <a:ln w="19050" cap="rnd">
+              <a:solidFill>
+                <a:schemeClr val="accent6"/>
+              </a:solidFill>
+              <a:round/>
+            </a:ln>
+            <a:effectLst/>
+          </c:spPr>
+          <c:marker>
+            <c:symbol val="circle"/>
+            <c:size val="5"/>
+            <c:spPr>
+              <a:solidFill>
+                <a:schemeClr val="accent6"/>
+              </a:solidFill>
+              <a:ln w="9525">
+                <a:solidFill>
+                  <a:schemeClr val="accent6"/>
+                </a:solidFill>
+              </a:ln>
+              <a:effectLst/>
+            </c:spPr>
+          </c:marker>
+          <c:xVal>
+            <c:numRef>
+              <c:f>'Force vs. Position'!$A$2:$A$12</c:f>
+              <c:numCache>
+                <c:formatCode>General</c:formatCode>
+                <c:ptCount val="11"/>
+                <c:pt idx="0">
+                  <c:v>-2</c:v>
+                </c:pt>
+                <c:pt idx="1">
+                  <c:v>-1</c:v>
+                </c:pt>
+                <c:pt idx="2">
+                  <c:v>0</c:v>
+                </c:pt>
+                <c:pt idx="3">
+                  <c:v>1</c:v>
+                </c:pt>
+                <c:pt idx="4">
+                  <c:v>2</c:v>
+                </c:pt>
+                <c:pt idx="5">
+                  <c:v>3</c:v>
+                </c:pt>
+                <c:pt idx="6">
+                  <c:v>4</c:v>
+                </c:pt>
+                <c:pt idx="7">
+                  <c:v>5</c:v>
+                </c:pt>
+                <c:pt idx="8">
+                  <c:v>6</c:v>
+                </c:pt>
+                <c:pt idx="9">
+                  <c:v>7</c:v>
+                </c:pt>
+                <c:pt idx="10">
+                  <c:v>8</c:v>
+                </c:pt>
+              </c:numCache>
+            </c:numRef>
+          </c:xVal>
+          <c:yVal>
+            <c:numRef>
+              <c:f>'Force vs. Position'!$G$2:$G$12</c:f>
+              <c:numCache>
+                <c:formatCode>General</c:formatCode>
+                <c:ptCount val="11"/>
+                <c:pt idx="0">
+                  <c:v>0.1654512060808743</c:v>
+                </c:pt>
+                <c:pt idx="1">
+                  <c:v>1.080437883484556</c:v>
+                </c:pt>
+                <c:pt idx="2">
+                  <c:v>20.04957500992878</c:v>
+                </c:pt>
+                <c:pt idx="3">
+                  <c:v>113.6386990237834</c:v>
+                </c:pt>
+                <c:pt idx="4">
+                  <c:v>124.92345343615411</c:v>
+                </c:pt>
+                <c:pt idx="5">
+                  <c:v>108.5683262860267</c:v>
+                </c:pt>
+                <c:pt idx="6">
+                  <c:v>-0.34405097605235269</c:v>
+                </c:pt>
+                <c:pt idx="7">
+                  <c:v>-108.2279175840502</c:v>
+                </c:pt>
+                <c:pt idx="8">
+                  <c:v>-125.0444707184479</c:v>
+                </c:pt>
+                <c:pt idx="9">
+                  <c:v>-113.71525580404079</c:v>
+                </c:pt>
+                <c:pt idx="10">
+                  <c:v>-20.076745577813309</c:v>
+                </c:pt>
+              </c:numCache>
+            </c:numRef>
+          </c:yVal>
+          <c:smooth val="1"/>
+          <c:extLst>
+            <c:ext xmlns:c16="http://schemas.microsoft.com/office/drawing/2014/chart" uri="{C3380CC4-5D6E-409C-BE32-E72D297353CC}">
+              <c16:uniqueId val="{00000005-23D8-4784-9A96-35BADA04032D}"/>
+            </c:ext>
+          </c:extLst>
+        </c:ser>
+        <c:ser>
+          <c:idx val="6"/>
+          <c:order val="6"/>
+          <c:tx>
+            <c:strRef>
+              <c:f>'Force vs. Position'!$H$1</c:f>
+              <c:strCache>
+                <c:ptCount val="1"/>
+                <c:pt idx="0">
+                  <c:v>8 mm</c:v>
+                </c:pt>
+              </c:strCache>
+            </c:strRef>
+          </c:tx>
+          <c:spPr>
+            <a:ln w="19050" cap="rnd">
+              <a:solidFill>
+                <a:schemeClr val="accent1">
+                  <a:lumMod val="60000"/>
+                </a:schemeClr>
+              </a:solidFill>
+              <a:round/>
+            </a:ln>
+            <a:effectLst/>
+          </c:spPr>
+          <c:marker>
+            <c:symbol val="circle"/>
+            <c:size val="5"/>
+            <c:spPr>
+              <a:solidFill>
+                <a:schemeClr val="accent1">
+                  <a:lumMod val="60000"/>
+                </a:schemeClr>
+              </a:solidFill>
+              <a:ln w="9525">
+                <a:solidFill>
+                  <a:schemeClr val="accent1">
+                    <a:lumMod val="60000"/>
+                  </a:schemeClr>
+                </a:solidFill>
+              </a:ln>
+              <a:effectLst/>
+            </c:spPr>
+          </c:marker>
+          <c:xVal>
+            <c:numRef>
+              <c:f>'Force vs. Position'!$A$2:$A$12</c:f>
+              <c:numCache>
+                <c:formatCode>General</c:formatCode>
+                <c:ptCount val="11"/>
+                <c:pt idx="0">
+                  <c:v>-2</c:v>
+                </c:pt>
+                <c:pt idx="1">
+                  <c:v>-1</c:v>
+                </c:pt>
+                <c:pt idx="2">
+                  <c:v>0</c:v>
+                </c:pt>
+                <c:pt idx="3">
+                  <c:v>1</c:v>
+                </c:pt>
+                <c:pt idx="4">
+                  <c:v>2</c:v>
+                </c:pt>
+                <c:pt idx="5">
+                  <c:v>3</c:v>
+                </c:pt>
+                <c:pt idx="6">
+                  <c:v>4</c:v>
+                </c:pt>
+                <c:pt idx="7">
+                  <c:v>5</c:v>
+                </c:pt>
+                <c:pt idx="8">
+                  <c:v>6</c:v>
+                </c:pt>
+                <c:pt idx="9">
+                  <c:v>7</c:v>
+                </c:pt>
+                <c:pt idx="10">
+                  <c:v>8</c:v>
+                </c:pt>
+              </c:numCache>
+            </c:numRef>
+          </c:xVal>
+          <c:yVal>
+            <c:numRef>
+              <c:f>'Force vs. Position'!$H$2:$H$12</c:f>
+              <c:numCache>
+                <c:formatCode>General</c:formatCode>
+                <c:ptCount val="11"/>
+                <c:pt idx="0">
+                  <c:v>0.20894924708981921</c:v>
+                </c:pt>
+                <c:pt idx="1">
+                  <c:v>1.301398484417237</c:v>
+                </c:pt>
+                <c:pt idx="2">
+                  <c:v>19.876620654190411</c:v>
+                </c:pt>
+                <c:pt idx="3">
+                  <c:v>112.6917616173757</c:v>
+                </c:pt>
+                <c:pt idx="4">
+                  <c:v>137.72748979765919</c:v>
+                </c:pt>
+                <c:pt idx="5">
+                  <c:v>118.8909842781292</c:v>
+                </c:pt>
+                <c:pt idx="6">
+                  <c:v>-2.4495062287214109E-3</c:v>
+                </c:pt>
+                <c:pt idx="7">
+                  <c:v>-118.5042264633145</c:v>
+                </c:pt>
+                <c:pt idx="8">
+                  <c:v>-138.24105084149409</c:v>
+                </c:pt>
+                <c:pt idx="9">
+                  <c:v>-112.6716783488657</c:v>
+                </c:pt>
+                <c:pt idx="10">
+                  <c:v>-19.924006050590389</c:v>
+                </c:pt>
+              </c:numCache>
+            </c:numRef>
+          </c:yVal>
+          <c:smooth val="1"/>
+          <c:extLst>
+            <c:ext xmlns:c16="http://schemas.microsoft.com/office/drawing/2014/chart" uri="{C3380CC4-5D6E-409C-BE32-E72D297353CC}">
+              <c16:uniqueId val="{00000006-23D8-4784-9A96-35BADA04032D}"/>
+            </c:ext>
+          </c:extLst>
+        </c:ser>
+        <c:ser>
+          <c:idx val="7"/>
+          <c:order val="7"/>
+          <c:tx>
+            <c:strRef>
+              <c:f>'Force vs. Position'!$I$1</c:f>
+              <c:strCache>
+                <c:ptCount val="1"/>
+                <c:pt idx="0">
+                  <c:v>9 mm</c:v>
+                </c:pt>
+              </c:strCache>
+            </c:strRef>
+          </c:tx>
+          <c:spPr>
+            <a:ln w="19050" cap="rnd">
+              <a:solidFill>
+                <a:schemeClr val="accent2">
+                  <a:lumMod val="60000"/>
+                </a:schemeClr>
+              </a:solidFill>
+              <a:round/>
+            </a:ln>
+            <a:effectLst/>
+          </c:spPr>
+          <c:marker>
+            <c:symbol val="circle"/>
+            <c:size val="5"/>
+            <c:spPr>
+              <a:solidFill>
+                <a:schemeClr val="accent2">
+                  <a:lumMod val="60000"/>
+                </a:schemeClr>
+              </a:solidFill>
+              <a:ln w="9525">
+                <a:solidFill>
+                  <a:schemeClr val="accent2">
+                    <a:lumMod val="60000"/>
+                  </a:schemeClr>
+                </a:solidFill>
+              </a:ln>
+              <a:effectLst/>
+            </c:spPr>
+          </c:marker>
+          <c:xVal>
+            <c:numRef>
+              <c:f>'Force vs. Position'!$A$2:$A$12</c:f>
+              <c:numCache>
+                <c:formatCode>General</c:formatCode>
+                <c:ptCount val="11"/>
+                <c:pt idx="0">
+                  <c:v>-2</c:v>
+                </c:pt>
+                <c:pt idx="1">
+                  <c:v>-1</c:v>
+                </c:pt>
+                <c:pt idx="2">
+                  <c:v>0</c:v>
+                </c:pt>
+                <c:pt idx="3">
+                  <c:v>1</c:v>
+                </c:pt>
+                <c:pt idx="4">
+                  <c:v>2</c:v>
+                </c:pt>
+                <c:pt idx="5">
+                  <c:v>3</c:v>
+                </c:pt>
+                <c:pt idx="6">
+                  <c:v>4</c:v>
+                </c:pt>
+                <c:pt idx="7">
+                  <c:v>5</c:v>
+                </c:pt>
+                <c:pt idx="8">
+                  <c:v>6</c:v>
+                </c:pt>
+                <c:pt idx="9">
+                  <c:v>7</c:v>
+                </c:pt>
+                <c:pt idx="10">
+                  <c:v>8</c:v>
+                </c:pt>
+              </c:numCache>
+            </c:numRef>
+          </c:xVal>
+          <c:yVal>
+            <c:numRef>
+              <c:f>'Force vs. Position'!$I$2:$I$12</c:f>
+              <c:numCache>
+                <c:formatCode>General</c:formatCode>
+                <c:ptCount val="11"/>
+                <c:pt idx="0">
+                  <c:v>0.26731788061615469</c:v>
+                </c:pt>
+                <c:pt idx="1">
+                  <c:v>1.571097486004277</c:v>
+                </c:pt>
+                <c:pt idx="2">
+                  <c:v>19.147685133320039</c:v>
+                </c:pt>
+                <c:pt idx="3">
+                  <c:v>102.0339689716247</c:v>
+                </c:pt>
+                <c:pt idx="4">
+                  <c:v>144.7490360777002</c:v>
+                </c:pt>
+                <c:pt idx="5">
+                  <c:v>125.2768874598045</c:v>
+                </c:pt>
+                <c:pt idx="6">
+                  <c:v>9.0377035076343232E-2</c:v>
+                </c:pt>
+                <c:pt idx="7">
+                  <c:v>-125.0825703930939</c:v>
+                </c:pt>
+                <c:pt idx="8">
+                  <c:v>-145.3203876083991</c:v>
+                </c:pt>
+                <c:pt idx="9">
+                  <c:v>-101.9309015489759</c:v>
+                </c:pt>
+                <c:pt idx="10">
+                  <c:v>-19.203980757966249</c:v>
+                </c:pt>
+              </c:numCache>
+            </c:numRef>
+          </c:yVal>
+          <c:smooth val="1"/>
+          <c:extLst>
+            <c:ext xmlns:c16="http://schemas.microsoft.com/office/drawing/2014/chart" uri="{C3380CC4-5D6E-409C-BE32-E72D297353CC}">
+              <c16:uniqueId val="{00000007-23D8-4784-9A96-35BADA04032D}"/>
+            </c:ext>
+          </c:extLst>
+        </c:ser>
+        <c:ser>
+          <c:idx val="8"/>
+          <c:order val="8"/>
+          <c:tx>
+            <c:strRef>
+              <c:f>'Force vs. Position'!$J$1</c:f>
+              <c:strCache>
+                <c:ptCount val="1"/>
+                <c:pt idx="0">
+                  <c:v>10 mm</c:v>
+                </c:pt>
+              </c:strCache>
+            </c:strRef>
+          </c:tx>
+          <c:spPr>
+            <a:ln w="19050" cap="rnd">
+              <a:solidFill>
+                <a:schemeClr val="accent3">
+                  <a:lumMod val="60000"/>
+                </a:schemeClr>
+              </a:solidFill>
+              <a:round/>
+            </a:ln>
+            <a:effectLst/>
+          </c:spPr>
+          <c:marker>
+            <c:symbol val="circle"/>
+            <c:size val="5"/>
+            <c:spPr>
+              <a:solidFill>
+                <a:schemeClr val="accent3">
+                  <a:lumMod val="60000"/>
+                </a:schemeClr>
+              </a:solidFill>
+              <a:ln w="9525">
+                <a:solidFill>
+                  <a:schemeClr val="accent3">
+                    <a:lumMod val="60000"/>
+                  </a:schemeClr>
+                </a:solidFill>
+              </a:ln>
+              <a:effectLst/>
+            </c:spPr>
+          </c:marker>
+          <c:xVal>
+            <c:numRef>
+              <c:f>'Force vs. Position'!$A$2:$A$12</c:f>
+              <c:numCache>
+                <c:formatCode>General</c:formatCode>
+                <c:ptCount val="11"/>
+                <c:pt idx="0">
+                  <c:v>-2</c:v>
+                </c:pt>
+                <c:pt idx="1">
+                  <c:v>-1</c:v>
+                </c:pt>
+                <c:pt idx="2">
+                  <c:v>0</c:v>
+                </c:pt>
+                <c:pt idx="3">
+                  <c:v>1</c:v>
+                </c:pt>
+                <c:pt idx="4">
+                  <c:v>2</c:v>
+                </c:pt>
+                <c:pt idx="5">
+                  <c:v>3</c:v>
+                </c:pt>
+                <c:pt idx="6">
+                  <c:v>4</c:v>
+                </c:pt>
+                <c:pt idx="7">
+                  <c:v>5</c:v>
+                </c:pt>
+                <c:pt idx="8">
+                  <c:v>6</c:v>
+                </c:pt>
+                <c:pt idx="9">
+                  <c:v>7</c:v>
+                </c:pt>
+                <c:pt idx="10">
+                  <c:v>8</c:v>
+                </c:pt>
+              </c:numCache>
+            </c:numRef>
+          </c:xVal>
+          <c:yVal>
+            <c:numRef>
+              <c:f>'Force vs. Position'!$J$2:$J$12</c:f>
+              <c:numCache>
+                <c:formatCode>General</c:formatCode>
+                <c:ptCount val="11"/>
+                <c:pt idx="0">
+                  <c:v>0.28143801931541412</c:v>
+                </c:pt>
+                <c:pt idx="1">
+                  <c:v>1.5502139648687101</c:v>
+                </c:pt>
+                <c:pt idx="2">
+                  <c:v>19.197983168492339</c:v>
+                </c:pt>
+                <c:pt idx="3">
+                  <c:v>100.38105531001131</c:v>
+                </c:pt>
+                <c:pt idx="4">
+                  <c:v>154.22360602235329</c:v>
+                </c:pt>
+                <c:pt idx="5">
+                  <c:v>136.8622557282736</c:v>
+                </c:pt>
+                <c:pt idx="6">
+                  <c:v>1.4200685440680401</c:v>
+                </c:pt>
+                <c:pt idx="7">
+                  <c:v>-137.54885784140461</c:v>
+                </c:pt>
+                <c:pt idx="8">
+                  <c:v>-154.4177076142827</c:v>
+                </c:pt>
+                <c:pt idx="9">
+                  <c:v>-100.44943478842821</c:v>
+                </c:pt>
+                <c:pt idx="10">
+                  <c:v>-19.204658492339892</c:v>
+                </c:pt>
+              </c:numCache>
+            </c:numRef>
+          </c:yVal>
+          <c:smooth val="1"/>
+          <c:extLst>
+            <c:ext xmlns:c16="http://schemas.microsoft.com/office/drawing/2014/chart" uri="{C3380CC4-5D6E-409C-BE32-E72D297353CC}">
+              <c16:uniqueId val="{00000008-23D8-4784-9A96-35BADA04032D}"/>
+            </c:ext>
+          </c:extLst>
+        </c:ser>
+        <c:dLbls>
+          <c:showLegendKey val="0"/>
+          <c:showVal val="0"/>
+          <c:showCatName val="0"/>
+          <c:showSerName val="0"/>
+          <c:showPercent val="0"/>
+          <c:showBubbleSize val="0"/>
+        </c:dLbls>
+        <c:axId val="702648680"/>
+        <c:axId val="702649008"/>
+      </c:scatterChart>
+      <c:valAx>
+        <c:axId val="702648680"/>
+        <c:scaling>
+          <c:orientation val="minMax"/>
+          <c:max val="4"/>
+          <c:min val="0"/>
+        </c:scaling>
+        <c:delete val="0"/>
+        <c:axPos val="b"/>
+        <c:majorGridlines>
+          <c:spPr>
+            <a:ln w="9525" cap="flat" cmpd="sng" algn="ctr">
+              <a:solidFill>
+                <a:schemeClr val="tx1">
+                  <a:lumMod val="15000"/>
+                  <a:lumOff val="85000"/>
+                </a:schemeClr>
+              </a:solidFill>
+              <a:round/>
+            </a:ln>
+            <a:effectLst/>
+          </c:spPr>
+        </c:majorGridlines>
+        <c:title>
+          <c:tx>
+            <c:rich>
+              <a:bodyPr rot="0" spcFirstLastPara="1" vertOverflow="ellipsis" vert="horz" wrap="square" anchor="ctr" anchorCtr="1"/>
+              <a:lstStyle/>
+              <a:p>
+                <a:pPr>
+                  <a:defRPr sz="1000" b="0" i="0" u="none" strike="noStrike" kern="1200" baseline="0">
+                    <a:solidFill>
+                      <a:schemeClr val="tx1">
+                        <a:lumMod val="65000"/>
+                        <a:lumOff val="35000"/>
+                      </a:schemeClr>
+                    </a:solidFill>
+                    <a:latin typeface="+mn-lt"/>
+                    <a:ea typeface="+mn-ea"/>
+                    <a:cs typeface="+mn-cs"/>
+                  </a:defRPr>
+                </a:pPr>
+                <a:r>
+                  <a:rPr lang="en-CA"/>
+                  <a:t>Front Position [cm]</a:t>
+                </a:r>
+              </a:p>
+            </c:rich>
+          </c:tx>
+          <c:layout>
+            <c:manualLayout>
+              <c:xMode val="edge"/>
+              <c:yMode val="edge"/>
+              <c:x val="0.40717642013312982"/>
+              <c:y val="0.95804928989760896"/>
+            </c:manualLayout>
+          </c:layout>
+          <c:overlay val="0"/>
+          <c:spPr>
+            <a:noFill/>
+            <a:ln>
+              <a:noFill/>
+            </a:ln>
+            <a:effectLst/>
+          </c:spPr>
+        </c:title>
+        <c:numFmt formatCode="General" sourceLinked="1"/>
+        <c:majorTickMark val="none"/>
+        <c:minorTickMark val="none"/>
+        <c:tickLblPos val="nextTo"/>
+        <c:spPr>
+          <a:noFill/>
+          <a:ln w="9525" cap="flat" cmpd="sng" algn="ctr">
+            <a:solidFill>
+              <a:schemeClr val="tx1">
+                <a:lumMod val="25000"/>
+                <a:lumOff val="75000"/>
+              </a:schemeClr>
+            </a:solidFill>
+            <a:round/>
+          </a:ln>
+          <a:effectLst/>
+        </c:spPr>
+        <c:txPr>
+          <a:bodyPr rot="-60000000" spcFirstLastPara="1" vertOverflow="ellipsis" vert="horz" wrap="square" anchor="ctr" anchorCtr="1"/>
+          <a:lstStyle/>
+          <a:p>
+            <a:pPr>
+              <a:defRPr sz="900" b="0" i="0" u="none" strike="noStrike" kern="1200" baseline="0">
+                <a:solidFill>
+                  <a:schemeClr val="tx1">
+                    <a:lumMod val="65000"/>
+                    <a:lumOff val="35000"/>
+                  </a:schemeClr>
+                </a:solidFill>
+                <a:latin typeface="+mn-lt"/>
+                <a:ea typeface="+mn-ea"/>
+                <a:cs typeface="+mn-cs"/>
+              </a:defRPr>
+            </a:pPr>
+            <a:endParaRPr lang="en-US"/>
+          </a:p>
+        </c:txPr>
+        <c:crossAx val="702649008"/>
+        <c:crossesAt val="0"/>
+        <c:crossBetween val="midCat"/>
+      </c:valAx>
+      <c:valAx>
+        <c:axId val="702649008"/>
+        <c:scaling>
+          <c:orientation val="minMax"/>
+          <c:min val="0"/>
+        </c:scaling>
+        <c:delete val="0"/>
+        <c:axPos val="l"/>
+        <c:majorGridlines>
+          <c:spPr>
+            <a:ln w="9525" cap="flat" cmpd="sng" algn="ctr">
+              <a:solidFill>
+                <a:schemeClr val="tx1">
+                  <a:lumMod val="15000"/>
+                  <a:lumOff val="85000"/>
+                </a:schemeClr>
+              </a:solidFill>
+              <a:round/>
+            </a:ln>
+            <a:effectLst/>
+          </c:spPr>
+        </c:majorGridlines>
+        <c:title>
+          <c:tx>
+            <c:rich>
+              <a:bodyPr rot="-5400000" spcFirstLastPara="1" vertOverflow="ellipsis" vert="horz" wrap="square" anchor="ctr" anchorCtr="1"/>
+              <a:lstStyle/>
+              <a:p>
+                <a:pPr>
+                  <a:defRPr sz="1000" b="0" i="0" u="none" strike="noStrike" kern="1200" baseline="0">
+                    <a:solidFill>
+                      <a:schemeClr val="tx1">
+                        <a:lumMod val="65000"/>
+                        <a:lumOff val="35000"/>
+                      </a:schemeClr>
+                    </a:solidFill>
+                    <a:latin typeface="+mn-lt"/>
+                    <a:ea typeface="+mn-ea"/>
+                    <a:cs typeface="+mn-cs"/>
+                  </a:defRPr>
+                </a:pPr>
+                <a:r>
+                  <a:rPr lang="en-CA"/>
+                  <a:t>Force [N]</a:t>
+                </a:r>
+              </a:p>
+            </c:rich>
+          </c:tx>
+          <c:layout>
+            <c:manualLayout>
+              <c:xMode val="edge"/>
+              <c:yMode val="edge"/>
+              <c:x val="7.0809004585970269E-3"/>
+              <c:y val="0.46928076378961275"/>
+            </c:manualLayout>
+          </c:layout>
+          <c:overlay val="0"/>
+          <c:spPr>
+            <a:noFill/>
+            <a:ln>
+              <a:noFill/>
+            </a:ln>
+            <a:effectLst/>
+          </c:spPr>
+        </c:title>
+        <c:numFmt formatCode="General" sourceLinked="1"/>
+        <c:majorTickMark val="none"/>
+        <c:minorTickMark val="none"/>
+        <c:tickLblPos val="nextTo"/>
+        <c:spPr>
+          <a:noFill/>
+          <a:ln w="9525" cap="flat" cmpd="sng" algn="ctr">
+            <a:solidFill>
+              <a:schemeClr val="tx1">
+                <a:lumMod val="25000"/>
+                <a:lumOff val="75000"/>
+              </a:schemeClr>
+            </a:solidFill>
+            <a:round/>
+          </a:ln>
+          <a:effectLst/>
+        </c:spPr>
+        <c:txPr>
+          <a:bodyPr rot="-60000000" spcFirstLastPara="1" vertOverflow="ellipsis" vert="horz" wrap="square" anchor="ctr" anchorCtr="1"/>
+          <a:lstStyle/>
+          <a:p>
+            <a:pPr>
+              <a:defRPr sz="900" b="0" i="0" u="none" strike="noStrike" kern="1200" baseline="0">
+                <a:solidFill>
+                  <a:schemeClr val="tx1">
+                    <a:lumMod val="65000"/>
+                    <a:lumOff val="35000"/>
+                  </a:schemeClr>
+                </a:solidFill>
+                <a:latin typeface="+mn-lt"/>
+                <a:ea typeface="+mn-ea"/>
+                <a:cs typeface="+mn-cs"/>
+              </a:defRPr>
+            </a:pPr>
+            <a:endParaRPr lang="en-US"/>
+          </a:p>
+        </c:txPr>
+        <c:crossAx val="702648680"/>
+        <c:crosses val="autoZero"/>
+        <c:crossBetween val="midCat"/>
+      </c:valAx>
+    </c:plotArea>
+    <c:legend>
+      <c:legendPos val="r"/>
+      <c:layout>
+        <c:manualLayout>
+          <c:xMode val="edge"/>
+          <c:yMode val="edge"/>
+          <c:x val="0.85732653249890467"/>
+          <c:y val="0.20654273035745366"/>
+          <c:w val="0.13984107269899071"/>
+          <c:h val="0.49262228384161905"/>
+        </c:manualLayout>
+      </c:layout>
+      <c:overlay val="0"/>
+      <c:spPr>
+        <a:noFill/>
+        <a:ln>
+          <a:noFill/>
+        </a:ln>
+        <a:effectLst/>
+      </c:spPr>
+      <c:txPr>
+        <a:bodyPr rot="0" spcFirstLastPara="1" vertOverflow="ellipsis" vert="horz" wrap="square" anchor="ctr" anchorCtr="1"/>
+        <a:lstStyle/>
+        <a:p>
+          <a:pPr>
+            <a:defRPr sz="900" b="0" i="0" u="none" strike="noStrike" kern="1200" baseline="0">
+              <a:solidFill>
+                <a:schemeClr val="tx1">
+                  <a:lumMod val="65000"/>
+                  <a:lumOff val="35000"/>
+                </a:schemeClr>
+              </a:solidFill>
+              <a:latin typeface="+mn-lt"/>
+              <a:ea typeface="+mn-ea"/>
+              <a:cs typeface="+mn-cs"/>
+            </a:defRPr>
+          </a:pPr>
+          <a:endParaRPr lang="en-US"/>
+        </a:p>
+      </c:txPr>
+    </c:legend>
+    <c:plotVisOnly val="1"/>
+    <c:dispBlanksAs val="gap"/>
+    <c:showDLblsOverMax val="0"/>
+    <c:extLst/>
+  </c:chart>
+  <c:txPr>
+    <a:bodyPr/>
+    <a:lstStyle/>
+    <a:p>
+      <a:pPr>
+        <a:defRPr/>
+      </a:pPr>
+      <a:endParaRPr lang="en-US"/>
+    </a:p>
+  </c:txPr>
+  <c:externalData r:id="rId1">
+    <c:autoUpdate val="0"/>
+  </c:externalData>
+</c:chartSpace>
+</file>
+
+<file path=word/charts/chart7.xml><?xml version="1.0" encoding="utf-8"?>
+<c:chartSpace xmlns:c="http://schemas.openxmlformats.org/drawingml/2006/chart" xmlns:a="http://schemas.openxmlformats.org/drawingml/2006/main" xmlns:r="http://schemas.openxmlformats.org/officeDocument/2006/relationships" xmlns:c16r2="http://schemas.microsoft.com/office/drawing/2015/06/chart">
+  <c:date1904 val="0"/>
+  <c:lang val="en-US"/>
+  <c:roundedCorners val="0"/>
+  <mc:AlternateContent xmlns:mc="http://schemas.openxmlformats.org/markup-compatibility/2006">
+    <mc:Choice xmlns:c14="http://schemas.microsoft.com/office/drawing/2007/8/2/chart" Requires="c14">
+      <c14:style val="102"/>
+    </mc:Choice>
+    <mc:Fallback>
+      <c:style val="2"/>
+    </mc:Fallback>
+  </mc:AlternateContent>
+  <c:chart>
+    <c:title>
+      <c:tx>
+        <c:rich>
+          <a:bodyPr rot="0" spcFirstLastPara="1" vertOverflow="ellipsis" vert="horz" wrap="square" anchor="ctr" anchorCtr="1"/>
+          <a:lstStyle/>
+          <a:p>
+            <a:pPr>
+              <a:defRPr sz="1400" b="0" i="0" u="none" strike="noStrike" kern="1200" spc="0" baseline="0">
+                <a:solidFill>
+                  <a:schemeClr val="tx1">
+                    <a:lumMod val="65000"/>
+                    <a:lumOff val="35000"/>
+                  </a:schemeClr>
+                </a:solidFill>
+                <a:latin typeface="+mn-lt"/>
+                <a:ea typeface="+mn-ea"/>
+                <a:cs typeface="+mn-cs"/>
+              </a:defRPr>
+            </a:pPr>
+            <a:r>
+              <a:rPr lang="en-US" sz="1800" b="0" i="0" baseline="0">
+                <a:effectLst/>
+              </a:rPr>
+              <a:t>Max Velocity &amp; Energy vs. Radius</a:t>
+            </a:r>
+          </a:p>
+        </c:rich>
+      </c:tx>
+      <c:layout>
+        <c:manualLayout>
+          <c:xMode val="edge"/>
+          <c:yMode val="edge"/>
+          <c:x val="0.28424487053301029"/>
+          <c:y val="3.3335926882657456E-2"/>
+        </c:manualLayout>
+      </c:layout>
+      <c:overlay val="0"/>
+      <c:spPr>
+        <a:noFill/>
+        <a:ln>
+          <a:noFill/>
+        </a:ln>
+        <a:effectLst/>
+      </c:spPr>
+    </c:title>
+    <c:autoTitleDeleted val="0"/>
+    <c:plotArea>
+      <c:layout>
+        <c:manualLayout>
+          <c:layoutTarget val="inner"/>
+          <c:xMode val="edge"/>
+          <c:yMode val="edge"/>
+          <c:x val="8.3670878349508634E-2"/>
+          <c:y val="0.14374236874236876"/>
+          <c:w val="0.82192015791605066"/>
+          <c:h val="0.65593513980363038"/>
+        </c:manualLayout>
+      </c:layout>
+      <c:scatterChart>
+        <c:scatterStyle val="smoothMarker"/>
+        <c:varyColors val="0"/>
+        <c:ser>
+          <c:idx val="0"/>
+          <c:order val="0"/>
+          <c:tx>
+            <c:strRef>
+              <c:f>'Force vs. Position'!$B$58</c:f>
+              <c:strCache>
+                <c:ptCount val="1"/>
+                <c:pt idx="0">
+                  <c:v>Velocity [m/s]</c:v>
+                </c:pt>
+              </c:strCache>
+            </c:strRef>
+          </c:tx>
+          <c:spPr>
+            <a:ln w="19050" cap="rnd">
+              <a:solidFill>
+                <a:schemeClr val="accent1"/>
+              </a:solidFill>
+              <a:round/>
+            </a:ln>
+            <a:effectLst/>
+          </c:spPr>
+          <c:marker>
+            <c:symbol val="circle"/>
+            <c:size val="5"/>
+            <c:spPr>
+              <a:solidFill>
+                <a:schemeClr val="accent1"/>
+              </a:solidFill>
+              <a:ln w="9525">
+                <a:solidFill>
+                  <a:schemeClr val="accent1"/>
+                </a:solidFill>
+              </a:ln>
+              <a:effectLst/>
+            </c:spPr>
+          </c:marker>
+          <c:xVal>
+            <c:strRef>
+              <c:f>'Force vs. Position'!$A$59:$A$67</c:f>
+              <c:strCache>
+                <c:ptCount val="9"/>
+                <c:pt idx="0">
+                  <c:v>2 mm</c:v>
+                </c:pt>
+                <c:pt idx="1">
+                  <c:v>3 mm</c:v>
+                </c:pt>
+                <c:pt idx="2">
+                  <c:v>4 mm</c:v>
+                </c:pt>
+                <c:pt idx="3">
+                  <c:v>5 mm</c:v>
+                </c:pt>
+                <c:pt idx="4">
+                  <c:v>6 mm</c:v>
+                </c:pt>
+                <c:pt idx="5">
+                  <c:v>7 mm</c:v>
+                </c:pt>
+                <c:pt idx="6">
+                  <c:v>8 mm</c:v>
+                </c:pt>
+                <c:pt idx="7">
+                  <c:v>9 mm</c:v>
+                </c:pt>
+                <c:pt idx="8">
+                  <c:v>10 mm</c:v>
+                </c:pt>
+              </c:strCache>
+            </c:strRef>
+          </c:xVal>
+          <c:yVal>
+            <c:numRef>
+              <c:f>'Force vs. Position'!$B$59:$B$67</c:f>
+              <c:numCache>
+                <c:formatCode>General</c:formatCode>
+                <c:ptCount val="9"/>
+                <c:pt idx="0">
+                  <c:v>20.063639708012513</c:v>
+                </c:pt>
+                <c:pt idx="1">
+                  <c:v>18.220391088138818</c:v>
+                </c:pt>
+                <c:pt idx="2">
+                  <c:v>16.411762180064972</c:v>
+                </c:pt>
+                <c:pt idx="3">
+                  <c:v>14.665541192520079</c:v>
+                </c:pt>
+                <c:pt idx="4">
+                  <c:v>13.505841117142365</c:v>
+                </c:pt>
+                <c:pt idx="5">
+                  <c:v>12.199979669153826</c:v>
+                </c:pt>
+                <c:pt idx="6">
+                  <c:v>10.992898291795772</c:v>
+                </c:pt>
+                <c:pt idx="7">
+                  <c:v>9.8019198593729193</c:v>
+                </c:pt>
+                <c:pt idx="8">
+                  <c:v>9.0518735413404592</c:v>
+                </c:pt>
+              </c:numCache>
+            </c:numRef>
+          </c:yVal>
+          <c:smooth val="1"/>
+          <c:extLst>
+            <c:ext xmlns:c16="http://schemas.microsoft.com/office/drawing/2014/chart" uri="{C3380CC4-5D6E-409C-BE32-E72D297353CC}">
+              <c16:uniqueId val="{00000000-30CD-4F8E-8921-37DAD7D0AA41}"/>
+            </c:ext>
+          </c:extLst>
+        </c:ser>
+        <c:dLbls>
+          <c:showLegendKey val="0"/>
+          <c:showVal val="0"/>
+          <c:showCatName val="0"/>
+          <c:showSerName val="0"/>
+          <c:showPercent val="0"/>
+          <c:showBubbleSize val="0"/>
+        </c:dLbls>
+        <c:axId val="679521408"/>
+        <c:axId val="679521736"/>
+      </c:scatterChart>
+      <c:scatterChart>
+        <c:scatterStyle val="smoothMarker"/>
+        <c:varyColors val="0"/>
+        <c:ser>
+          <c:idx val="1"/>
+          <c:order val="1"/>
+          <c:tx>
+            <c:strRef>
+              <c:f>'Force vs. Position'!$C$58</c:f>
+              <c:strCache>
+                <c:ptCount val="1"/>
+                <c:pt idx="0">
+                  <c:v>Energy [J]</c:v>
+                </c:pt>
+              </c:strCache>
+            </c:strRef>
+          </c:tx>
+          <c:spPr>
+            <a:ln w="19050" cap="rnd">
+              <a:solidFill>
+                <a:schemeClr val="accent2"/>
+              </a:solidFill>
+              <a:round/>
+            </a:ln>
+            <a:effectLst/>
+          </c:spPr>
+          <c:marker>
+            <c:symbol val="circle"/>
+            <c:size val="5"/>
+            <c:spPr>
+              <a:solidFill>
+                <a:schemeClr val="accent2"/>
+              </a:solidFill>
+              <a:ln w="9525">
+                <a:solidFill>
+                  <a:schemeClr val="accent2"/>
+                </a:solidFill>
+              </a:ln>
+              <a:effectLst/>
+            </c:spPr>
+          </c:marker>
+          <c:xVal>
+            <c:strRef>
+              <c:f>'Force vs. Position'!$A$59:$A$67</c:f>
+              <c:strCache>
+                <c:ptCount val="9"/>
+                <c:pt idx="0">
+                  <c:v>2 mm</c:v>
+                </c:pt>
+                <c:pt idx="1">
+                  <c:v>3 mm</c:v>
+                </c:pt>
+                <c:pt idx="2">
+                  <c:v>4 mm</c:v>
+                </c:pt>
+                <c:pt idx="3">
+                  <c:v>5 mm</c:v>
+                </c:pt>
+                <c:pt idx="4">
+                  <c:v>6 mm</c:v>
+                </c:pt>
+                <c:pt idx="5">
+                  <c:v>7 mm</c:v>
+                </c:pt>
+                <c:pt idx="6">
+                  <c:v>8 mm</c:v>
+                </c:pt>
+                <c:pt idx="7">
+                  <c:v>9 mm</c:v>
+                </c:pt>
+                <c:pt idx="8">
+                  <c:v>10 mm</c:v>
+                </c:pt>
+              </c:strCache>
+            </c:strRef>
+          </c:xVal>
+          <c:yVal>
+            <c:numRef>
+              <c:f>'Force vs. Position'!$C$59:$C$67</c:f>
+              <c:numCache>
+                <c:formatCode>General</c:formatCode>
+                <c:ptCount val="9"/>
+                <c:pt idx="0">
+                  <c:v>0.81342092783617692</c:v>
+                </c:pt>
+                <c:pt idx="1">
+                  <c:v>1.5093633775483901</c:v>
+                </c:pt>
+                <c:pt idx="2">
+                  <c:v>2.177039567952356</c:v>
+                </c:pt>
+                <c:pt idx="3">
+                  <c:v>2.7162648055469285</c:v>
+                </c:pt>
+                <c:pt idx="4">
+                  <c:v>3.3172765846013896</c:v>
+                </c:pt>
+                <c:pt idx="5">
+                  <c:v>3.6842594284545847</c:v>
+                </c:pt>
+                <c:pt idx="6">
+                  <c:v>3.9069720407886157</c:v>
+                </c:pt>
+                <c:pt idx="7">
+                  <c:v>3.9313637004414619</c:v>
+                </c:pt>
+                <c:pt idx="8">
+                  <c:v>4.1391662075738278</c:v>
+                </c:pt>
+              </c:numCache>
+            </c:numRef>
+          </c:yVal>
+          <c:smooth val="1"/>
+          <c:extLst>
+            <c:ext xmlns:c16="http://schemas.microsoft.com/office/drawing/2014/chart" uri="{C3380CC4-5D6E-409C-BE32-E72D297353CC}">
+              <c16:uniqueId val="{00000001-30CD-4F8E-8921-37DAD7D0AA41}"/>
+            </c:ext>
+          </c:extLst>
+        </c:ser>
+        <c:dLbls>
+          <c:showLegendKey val="0"/>
+          <c:showVal val="0"/>
+          <c:showCatName val="0"/>
+          <c:showSerName val="0"/>
+          <c:showPercent val="0"/>
+          <c:showBubbleSize val="0"/>
+        </c:dLbls>
+        <c:axId val="679536824"/>
+        <c:axId val="679538464"/>
+      </c:scatterChart>
+      <c:valAx>
+        <c:axId val="679521408"/>
+        <c:scaling>
+          <c:orientation val="minMax"/>
+          <c:max val="10"/>
+          <c:min val="1"/>
+        </c:scaling>
+        <c:delete val="0"/>
+        <c:axPos val="b"/>
+        <c:majorGridlines>
+          <c:spPr>
+            <a:ln w="9525" cap="flat" cmpd="sng" algn="ctr">
+              <a:solidFill>
+                <a:schemeClr val="tx1">
+                  <a:lumMod val="15000"/>
+                  <a:lumOff val="85000"/>
+                </a:schemeClr>
+              </a:solidFill>
+              <a:round/>
+            </a:ln>
+            <a:effectLst/>
+          </c:spPr>
+        </c:majorGridlines>
+        <c:title>
+          <c:tx>
+            <c:rich>
+              <a:bodyPr rot="0" spcFirstLastPara="1" vertOverflow="ellipsis" vert="horz" wrap="square" anchor="ctr" anchorCtr="1"/>
+              <a:lstStyle/>
+              <a:p>
+                <a:pPr>
+                  <a:defRPr sz="1000" b="0" i="0" u="none" strike="noStrike" kern="1200" baseline="0">
+                    <a:solidFill>
+                      <a:schemeClr val="tx1">
+                        <a:lumMod val="65000"/>
+                        <a:lumOff val="35000"/>
+                      </a:schemeClr>
+                    </a:solidFill>
+                    <a:latin typeface="+mn-lt"/>
+                    <a:ea typeface="+mn-ea"/>
+                    <a:cs typeface="+mn-cs"/>
+                  </a:defRPr>
+                </a:pPr>
+                <a:r>
+                  <a:rPr lang="en-US"/>
+                  <a:t>Projectile Radius [mm]</a:t>
                 </a:r>
               </a:p>
             </c:rich>
@@ -13136,7 +15578,7 @@
 </file>
 
 <file path=customXml/itemProps1.xml><?xml version="1.0" encoding="utf-8"?>
-<ds:datastoreItem xmlns:ds="http://schemas.openxmlformats.org/officeDocument/2006/customXml" ds:itemID="{4C56A0D0-D235-4A8D-929A-41D5E626E583}">
+<ds:datastoreItem xmlns:ds="http://schemas.openxmlformats.org/officeDocument/2006/customXml" ds:itemID="{5B9288EB-3AB9-4822-B67E-DA2A5C53441A}">
   <ds:schemaRefs>
     <ds:schemaRef ds:uri="http://schemas.openxmlformats.org/officeDocument/2006/bibliography"/>
   </ds:schemaRefs>

</xml_diff>

<commit_message>
added 2d plots for dimension sweep
</commit_message>
<xml_diff>
--- a/Report/Simulations.docx
+++ b/Report/Simulations.docx
@@ -27,15 +27,7 @@
         <w:t xml:space="preserve">were to accelerate </w:t>
       </w:r>
       <w:r>
-        <w:t xml:space="preserve">an 18g projectile to a velocity of 30 m/s with a kinetic energy of 8J. </w:t>
-      </w:r>
-      <w:proofErr w:type="gramStart"/>
-      <w:r>
-        <w:t>Through the use of</w:t>
-      </w:r>
-      <w:proofErr w:type="gramEnd"/>
-      <w:r>
-        <w:t xml:space="preserve"> magnetic simulators and circuit simulators we will investigate the requirements for such a device and build off of the knowledge gained last year. </w:t>
+        <w:t xml:space="preserve">an 18g projectile to a velocity of 30 m/s with a kinetic energy of 8J. Through the use of magnetic simulators and circuit simulators we will investigate the requirements for such a device and build off of the knowledge gained last year. </w:t>
       </w:r>
     </w:p>
     <w:p>
@@ -53,31 +45,7 @@
     </w:p>
     <w:p>
       <w:r>
-        <w:t xml:space="preserve">MOSFET’s are resistive devices whereas IGBT’s have a semiconductor junction. This means that a </w:t>
-      </w:r>
-      <w:proofErr w:type="spellStart"/>
-      <w:r>
-        <w:t>mosfet</w:t>
-      </w:r>
-      <w:proofErr w:type="spellEnd"/>
-      <w:r>
-        <w:t xml:space="preserve"> will have a variable </w:t>
-      </w:r>
-      <w:proofErr w:type="spellStart"/>
-      <w:r>
-        <w:t>Vds</w:t>
-      </w:r>
-      <w:proofErr w:type="spellEnd"/>
-      <w:r>
-        <w:t xml:space="preserve"> depending on the current Id in its saturated state. An IGBT behaves more like a BJT with a relatively fixed voltage drop. Power losses in a FET are I^2*R whereas in the IGBT they are </w:t>
-      </w:r>
-      <w:proofErr w:type="spellStart"/>
-      <w:r>
-        <w:t>Vce</w:t>
-      </w:r>
-      <w:proofErr w:type="spellEnd"/>
-      <w:r>
-        <w:t xml:space="preserve">*I. </w:t>
+        <w:t xml:space="preserve">MOSFET’s are resistive devices whereas IGBT’s have a semiconductor junction. This means that a mosfet will have a variable Vds depending on the current Id in its saturated state. An IGBT behaves more like a BJT with a relatively fixed voltage drop. Power losses in a FET are I^2*R whereas in the IGBT they are Vce*I. </w:t>
       </w:r>
       <w:r>
         <w:t xml:space="preserve">This makes IGBT’s better suited for high voltage applications </w:t>
@@ -87,92 +55,13 @@
       </w:r>
     </w:p>
     <w:p>
-      <w:proofErr w:type="spellStart"/>
-      <w:r>
-        <w:t>Vcesat</w:t>
-      </w:r>
-      <w:proofErr w:type="spellEnd"/>
-      <w:r>
-        <w:t xml:space="preserve"> is the same thing for Transistors. </w:t>
-      </w:r>
-      <w:proofErr w:type="spellStart"/>
-      <w:r>
-        <w:t>Its</w:t>
-      </w:r>
-      <w:proofErr w:type="spellEnd"/>
-      <w:r>
-        <w:t xml:space="preserve"> the </w:t>
-      </w:r>
-      <w:proofErr w:type="spellStart"/>
-      <w:r>
-        <w:t>Vce</w:t>
-      </w:r>
-      <w:proofErr w:type="spellEnd"/>
-      <w:r>
-        <w:t xml:space="preserve">-Voltage that is reached as soon as the basis-current is high enough so that </w:t>
-      </w:r>
-      <w:proofErr w:type="spellStart"/>
-      <w:r>
-        <w:t>Vce</w:t>
-      </w:r>
-      <w:proofErr w:type="spellEnd"/>
-      <w:r>
-        <w:t xml:space="preserve"> will not decrease anymore. Your IGBT has a 2.5V </w:t>
-      </w:r>
-      <w:proofErr w:type="spellStart"/>
-      <w:r>
-        <w:t>Vcesat</w:t>
-      </w:r>
-      <w:proofErr w:type="spellEnd"/>
-      <w:r>
-        <w:t xml:space="preserve">. </w:t>
-      </w:r>
-      <w:proofErr w:type="gramStart"/>
-      <w:r>
-        <w:t>So</w:t>
-      </w:r>
-      <w:proofErr w:type="gramEnd"/>
-      <w:r>
-        <w:t xml:space="preserve"> it </w:t>
-      </w:r>
-      <w:proofErr w:type="spellStart"/>
-      <w:r>
-        <w:t>doesnt</w:t>
-      </w:r>
-      <w:proofErr w:type="spellEnd"/>
-      <w:r>
-        <w:t xml:space="preserve"> mater much, how much current you apply you will always measure the voltage around 2.5V. Sometimes less, (low current) </w:t>
-      </w:r>
-      <w:proofErr w:type="spellStart"/>
-      <w:r>
-        <w:t>somtimes</w:t>
-      </w:r>
-      <w:proofErr w:type="spellEnd"/>
-      <w:r>
-        <w:t xml:space="preserve"> more (high current)</w:t>
+      <w:r>
+        <w:t>Vcesat is the same thing for Transistors. Its the Vce-Voltage that is reached as soon as the basis-current is high enough so that Vce will not decrease anymore. Your IGBT has a 2.5V Vcesat. So it doesnt mater much, how much current you apply you will always measure the voltage around 2.5V. Sometimes less, (low current) somtimes more (high current)</w:t>
       </w:r>
     </w:p>
     <w:p>
       <w:r>
-        <w:t xml:space="preserve">The </w:t>
-      </w:r>
-      <w:proofErr w:type="spellStart"/>
-      <w:r>
-        <w:t>onyl</w:t>
-      </w:r>
-      <w:proofErr w:type="spellEnd"/>
-      <w:r>
-        <w:t xml:space="preserve"> thing is certain: by using IGBTs you waste 2-3V of your Battery-Voltage in your IGBT. This is </w:t>
-      </w:r>
-      <w:proofErr w:type="spellStart"/>
-      <w:proofErr w:type="gramStart"/>
-      <w:r>
-        <w:t>a</w:t>
-      </w:r>
-      <w:proofErr w:type="spellEnd"/>
-      <w:proofErr w:type="gramEnd"/>
-      <w:r>
-        <w:t xml:space="preserve"> expected loss &gt;10%. This will lower your effective Voltage at the coils -&gt; you need lower inductance -&gt; less turns -&gt; less force -&gt; less speed.</w:t>
+        <w:t>The onyl thing is certain: by using IGBTs you waste 2-3V of your Battery-Voltage in your IGBT. This is a expected loss &gt;10%. This will lower your effective Voltage at the coils -&gt; you need lower inductance -&gt; less turns -&gt; less force -&gt; less speed.</w:t>
       </w:r>
     </w:p>
     <w:p>
@@ -219,15 +108,7 @@
         <w:t xml:space="preserve">The first configuration tested </w:t>
       </w:r>
       <w:r>
-        <w:t xml:space="preserve">consists of only a few key components including the </w:t>
-      </w:r>
-      <w:proofErr w:type="spellStart"/>
-      <w:r>
-        <w:t>Mosfet</w:t>
-      </w:r>
-      <w:proofErr w:type="spellEnd"/>
-      <w:r>
-        <w:t xml:space="preserve">, Coil (inductor), Battery and a switching source. </w:t>
+        <w:t xml:space="preserve">consists of only a few key components including the Mosfet, Coil (inductor), Battery and a switching source. </w:t>
       </w:r>
       <w:r>
         <w:rPr>
@@ -340,13 +221,8 @@
           <w:rFonts w:eastAsiaTheme="minorEastAsia"/>
         </w:rPr>
       </w:pPr>
-      <w:proofErr w:type="gramStart"/>
-      <w:r>
-        <w:t>It can be seen that the</w:t>
-      </w:r>
-      <w:proofErr w:type="gramEnd"/>
-      <w:r>
-        <w:t xml:space="preserve"> inductor current (green) ramps to its final value (set by resistances) as defined by the equation V = L di/dt</w:t>
+      <w:r>
+        <w:t>It can be seen that the inductor current (green) ramps to its final value (set by resistances) as defined by the equation V = L di/dt</w:t>
       </w:r>
       <w:r>
         <w:t xml:space="preserve"> </w:t>
@@ -462,7 +338,6 @@
         </w:rPr>
         <w:t xml:space="preserve"> switch ‘opens’ there is a very large change in current in a small window of time (large di/dt), resulting in a very large voltage spike. The simulator shows this voltage spike as clipping at 110V because that is the voltage breakdown of the FET. This is bad. </w:t>
       </w:r>
-      <w:proofErr w:type="gramStart"/>
       <w:r>
         <w:rPr>
           <w:rFonts w:eastAsiaTheme="minorEastAsia"/>
@@ -479,28 +354,7 @@
         <w:rPr>
           <w:rFonts w:eastAsiaTheme="minorEastAsia"/>
         </w:rPr>
-        <w:t xml:space="preserve"> goes</w:t>
-      </w:r>
-      <w:proofErr w:type="gramEnd"/>
-      <w:r>
-        <w:rPr>
-          <w:rFonts w:eastAsiaTheme="minorEastAsia"/>
-        </w:rPr>
-        <w:t xml:space="preserve"> bye </w:t>
-      </w:r>
-      <w:proofErr w:type="spellStart"/>
-      <w:r>
-        <w:rPr>
-          <w:rFonts w:eastAsiaTheme="minorEastAsia"/>
-        </w:rPr>
-        <w:t>bye</w:t>
-      </w:r>
-      <w:proofErr w:type="spellEnd"/>
-      <w:r>
-        <w:rPr>
-          <w:rFonts w:eastAsiaTheme="minorEastAsia"/>
-        </w:rPr>
-        <w:t xml:space="preserve"> aka </w:t>
+        <w:t xml:space="preserve"> goes bye bye aka </w:t>
       </w:r>
       <w:r>
         <w:rPr>
@@ -512,16 +366,8 @@
         <w:rPr>
           <w:rFonts w:eastAsiaTheme="minorEastAsia"/>
         </w:rPr>
-        <w:t xml:space="preserve"> </w:t>
-      </w:r>
-      <w:proofErr w:type="spellStart"/>
-      <w:r>
-        <w:rPr>
-          <w:rFonts w:eastAsiaTheme="minorEastAsia"/>
-        </w:rPr>
-        <w:t>af</w:t>
-      </w:r>
-      <w:proofErr w:type="spellEnd"/>
+        <w:t xml:space="preserve"> af</w:t>
+      </w:r>
       <w:r>
         <w:rPr>
           <w:rFonts w:eastAsiaTheme="minorEastAsia"/>
@@ -692,26 +538,10 @@
         <w:t xml:space="preserve">The problem of delayed turn off </w:t>
       </w:r>
       <w:r>
-        <w:t xml:space="preserve">can be combatted </w:t>
-      </w:r>
-      <w:proofErr w:type="gramStart"/>
-      <w:r>
-        <w:t>through the use of</w:t>
-      </w:r>
-      <w:proofErr w:type="gramEnd"/>
-      <w:r>
-        <w:t xml:space="preserve"> a Zener diode </w:t>
-      </w:r>
-      <w:r>
-        <w:t xml:space="preserve">to clamp the </w:t>
-      </w:r>
-      <w:proofErr w:type="spellStart"/>
-      <w:r>
-        <w:t>Vds</w:t>
-      </w:r>
-      <w:proofErr w:type="spellEnd"/>
-      <w:r>
-        <w:t xml:space="preserve"> to a safe value. The large voltage drop across the Zener diode allows it to dissipate power more quickly than the standard anti parallel diode configuration.</w:t>
+        <w:t xml:space="preserve">can be combatted through the use of a Zener diode </w:t>
+      </w:r>
+      <w:r>
+        <w:t>to clamp the Vds to a safe value. The large voltage drop across the Zener diode allows it to dissipate power more quickly than the standard anti parallel diode configuration.</w:t>
       </w:r>
     </w:p>
     <w:p>
@@ -993,15 +823,7 @@
       </w:r>
       <w:r>
         <w:lastRenderedPageBreak/>
-        <w:t xml:space="preserve">Conveniently, these parameters are all included on the SOA (Safe Operating Area) plot on the </w:t>
-      </w:r>
-      <w:proofErr w:type="spellStart"/>
-      <w:r>
-        <w:t>Mosfet’s</w:t>
-      </w:r>
-      <w:proofErr w:type="spellEnd"/>
-      <w:r>
-        <w:t xml:space="preserve"> </w:t>
+        <w:t xml:space="preserve">Conveniently, these parameters are all included on the SOA (Safe Operating Area) plot on the Mosfet’s </w:t>
       </w:r>
       <w:r>
         <w:rPr>
@@ -1070,61 +892,16 @@
     <w:p/>
     <w:p>
       <w:r>
-        <w:t xml:space="preserve">Using the SOA diagram, we can determine the maximum safe current and voltage drop for different pulse lengths. Segment 1 shows Id vs. </w:t>
-      </w:r>
-      <w:proofErr w:type="spellStart"/>
-      <w:r>
-        <w:t>Vds</w:t>
-      </w:r>
-      <w:proofErr w:type="spellEnd"/>
-      <w:r>
-        <w:t xml:space="preserve"> as limited by </w:t>
-      </w:r>
-      <w:proofErr w:type="spellStart"/>
-      <w:r>
-        <w:t>Rdson</w:t>
-      </w:r>
-      <w:proofErr w:type="spellEnd"/>
-      <w:r>
-        <w:t xml:space="preserve">. We will be operating our MOSFET in saturation meaning that our Id and </w:t>
-      </w:r>
-      <w:proofErr w:type="spellStart"/>
-      <w:r>
-        <w:t>Vds</w:t>
-      </w:r>
-      <w:proofErr w:type="spellEnd"/>
-      <w:r>
-        <w:t xml:space="preserve"> will be somewhere along this line. The </w:t>
-      </w:r>
-      <w:proofErr w:type="spellStart"/>
-      <w:r>
-        <w:t>Rdson</w:t>
-      </w:r>
-      <w:proofErr w:type="spellEnd"/>
-      <w:r>
-        <w:t xml:space="preserve"> Line ends at the horizontal line representing the maximum current the package can handle. </w:t>
+        <w:t xml:space="preserve">Using the SOA diagram, we can determine the maximum safe current and voltage drop for different pulse lengths. Segment 1 shows Id vs. Vds as limited by Rdson. We will be operating our MOSFET in saturation meaning that our Id and Vds will be somewhere along this line. The </w:t>
+      </w:r>
+      <w:r>
+        <w:t xml:space="preserve">Rdson Line ends at the horizontal line representing the maximum current the package can handle. </w:t>
       </w:r>
       <w:r>
         <w:t xml:space="preserve">The figure also shows maximum ratings for different pulse lengths. If we know that our MOSFET won’t be conducting for longer than 1ms, we can see that the maximum allowable current is 400 Amps and occurs in the ohmic region of the device. If we were to operate the MOSFET in its linear region (NOT SATURATED) we would follow this line along </w:t>
       </w:r>
       <w:r>
-        <w:t xml:space="preserve">further to the right to find the maximum allowable current for each </w:t>
-      </w:r>
-      <w:proofErr w:type="spellStart"/>
-      <w:r>
-        <w:t>Vds</w:t>
-      </w:r>
-      <w:proofErr w:type="spellEnd"/>
-      <w:r>
-        <w:t xml:space="preserve">. This region is limited by the maximum power dissipation of the package and assumes the use of an ideal heatsink. After this line, we arrive at the secondary thermal breakdown line where the temperature coefficient of the device becomes negative. This means that as the FET gets hotter, it allows more current to flow for a specific </w:t>
-      </w:r>
-      <w:proofErr w:type="spellStart"/>
-      <w:r>
-        <w:t>Vds</w:t>
-      </w:r>
-      <w:proofErr w:type="spellEnd"/>
-      <w:r>
-        <w:t xml:space="preserve">, thus creating more heat and starting a thermal runaway ending in device destruction. </w:t>
+        <w:t xml:space="preserve">further to the right to find the maximum allowable current for each Vds. This region is limited by the maximum power dissipation of the package and assumes the use of an ideal heatsink. After this line, we arrive at the secondary thermal breakdown line where the temperature coefficient of the device becomes negative. This means that as the FET gets hotter, it allows more current to flow for a specific Vds, thus creating more heat and starting a thermal runaway ending in device destruction. </w:t>
       </w:r>
     </w:p>
     <w:p>
@@ -1135,42 +912,10 @@
         <w:t>o</w:t>
       </w:r>
       <w:r>
-        <w:t xml:space="preserve">n time for our </w:t>
-      </w:r>
-      <w:proofErr w:type="spellStart"/>
-      <w:r>
-        <w:t>coilgun</w:t>
-      </w:r>
-      <w:proofErr w:type="spellEnd"/>
-      <w:r>
-        <w:t xml:space="preserve"> of 10 </w:t>
-      </w:r>
-      <w:proofErr w:type="spellStart"/>
-      <w:r>
-        <w:t>ms</w:t>
-      </w:r>
-      <w:proofErr w:type="spellEnd"/>
-      <w:r>
-        <w:t>, we can extrapolate the pulse length lines on the graph to reach a maximum saturation current of approximately 300 Amps! It is important to turn the FET on and off as quickly as possible to minimize the heat generated during the switching cycle</w:t>
-      </w:r>
-      <w:r>
-        <w:t xml:space="preserve"> (especially at turn off!) </w:t>
-      </w:r>
-      <w:proofErr w:type="gramStart"/>
-      <w:r>
-        <w:t>As long as</w:t>
-      </w:r>
-      <w:proofErr w:type="gramEnd"/>
-      <w:r>
-        <w:t xml:space="preserve"> we do not exceed this current for a duration longer than 10 </w:t>
-      </w:r>
-      <w:proofErr w:type="spellStart"/>
-      <w:r>
-        <w:t>ms</w:t>
-      </w:r>
-      <w:proofErr w:type="spellEnd"/>
-      <w:r>
-        <w:t>, and we successfully snub the voltage spikes during switching we will avoid failure of the MOSFET.</w:t>
+        <w:t>n time for our coilgun of 10 ms, we can extrapolate the pulse length lines on the graph to reach a maximum saturation current of approximately 300 Amps! It is important to turn the FET on and off as quickly as possible to minimize the heat generated during the switching cycle</w:t>
+      </w:r>
+      <w:r>
+        <w:t xml:space="preserve"> (especially at turn off!) As long as we do not exceed this current for a duration longer than 10 ms, and we successfully snub the voltage spikes during switching we will avoid failure of the MOSFET.</w:t>
       </w:r>
     </w:p>
     <w:p>
@@ -1187,45 +932,16 @@
         <w:t xml:space="preserve">The purpose of the Zener diode is to prevent massive voltage spikes from killing the MOSFET when the current is switched off in the coils. </w:t>
       </w:r>
       <w:r>
-        <w:t xml:space="preserve">An appropriate Zener diode must be selected to ensure that it prevents voltage breakdown of the MOSFET, it only conducts when the coil is switched off, and that it </w:t>
-      </w:r>
-      <w:proofErr w:type="gramStart"/>
-      <w:r>
-        <w:t>is capable of handling</w:t>
-      </w:r>
-      <w:proofErr w:type="gramEnd"/>
-      <w:r>
-        <w:t xml:space="preserve"> the large surge currents flowing through the coil at turn off. In order to prevent breakdown of the MOSFET, the Zener voltage needs to be below the breakdown voltage of the MOSFET. To ensure the Zener diode only conducts when the coil is switched off, the Zener voltage must be greater than the battery voltage used in the circuit. If a Zener voltage lower than the battery voltage is selected, the Zener diode provides an alternate current path through the coil meaning that it will always be energized and will likely result in the failure of the diode as well as poor performance of the </w:t>
-      </w:r>
-      <w:proofErr w:type="spellStart"/>
-      <w:r>
-        <w:t>coilgun</w:t>
-      </w:r>
-      <w:proofErr w:type="spellEnd"/>
-      <w:r>
-        <w:t>. To ensure the long</w:t>
+        <w:t>An appropriate Zener diode must be selected to ensure that it prevents voltage breakdown of the MOSFET, it only conducts when the coil is switched off, and that it is capable of handling the large surge currents flowing through the coil at turn off. In order to prevent breakdown of the MOSFET, the Zener voltage needs to be below the breakdown voltage of the MOSFET. To ensure the Zener diode only conducts when the coil is switched off, the Zener voltage must be greater than the battery voltage used in the circuit. If a Zener voltage lower than the battery voltage is selected, the Zener diode provides an alternate current path through the coil meaning that it will always be energized and will likely result in the failure of the diode as well as poor performance of the coilgun. To ensure the long</w:t>
       </w:r>
       <w:r>
         <w:t>-</w:t>
       </w:r>
       <w:r>
-        <w:t xml:space="preserve">term reliability of the Zener diode, we must select a diode rated to handle large surge currents of approximately 300 amps (max current of MOSFET) for a maximum of 1 </w:t>
-      </w:r>
-      <w:proofErr w:type="spellStart"/>
-      <w:r>
-        <w:t>ms.</w:t>
-      </w:r>
-      <w:proofErr w:type="spellEnd"/>
-      <w:r>
-        <w:t xml:space="preserve"> Fun fact they don’t make Zener diodes that can handle this kind of current </w:t>
-      </w:r>
-      <w:proofErr w:type="gramStart"/>
-      <w:r>
-        <w:t>LOL..</w:t>
-      </w:r>
-      <w:proofErr w:type="gramEnd"/>
-      <w:r>
-        <w:t xml:space="preserve"> </w:t>
+        <w:t>term reliability of the Zener diode, we must select a diode rated to handle large surge currents of approximately 300 amps (max current of MOSFET) for a maximum of 1 ms.</w:t>
+      </w:r>
+      <w:r>
+        <w:t xml:space="preserve"> Fun fact they don’t make Zener diodes that can handle this kind of current LOL.. </w:t>
       </w:r>
     </w:p>
     <w:p>
@@ -1235,23 +951,7 @@
     </w:p>
     <w:p>
       <w:r>
-        <w:t xml:space="preserve">It was decided to use TVS (Transient Voltage Suppression) Diodes in place of standard Zener diodes since they are designed with high surge currents in mind. There are four main factors to consider when selecting a TVS diode. The reverse standoff voltage represents the voltage at which only 1 </w:t>
-      </w:r>
-      <w:proofErr w:type="spellStart"/>
-      <w:r>
-        <w:t>uA</w:t>
-      </w:r>
-      <w:proofErr w:type="spellEnd"/>
-      <w:r>
-        <w:t xml:space="preserve"> of current flows through the diode. The steady state voltage of the circuit should be below this threshold to avoid excessive power loss. The reverse breakdown voltage of the diode represents the voltage at which the diode starts conducting 1mA of current. This is the voltage where the diode begins clamping. The final factor is the maximum clamping voltage </w:t>
-      </w:r>
-      <w:proofErr w:type="spellStart"/>
-      <w:r>
-        <w:t>Vc</w:t>
-      </w:r>
-      <w:proofErr w:type="spellEnd"/>
-      <w:r>
-        <w:t xml:space="preserve"> which occurs at the peak clamping current the diode is rated for. This value needs to be below the breakdown voltage of the MOSFET at the peak clamping current. </w:t>
+        <w:t xml:space="preserve">It was decided to use TVS (Transient Voltage Suppression) Diodes in place of standard Zener diodes since they are designed with high surge currents in mind. There are four main factors to consider when selecting a TVS diode. The reverse standoff voltage represents the voltage at which only 1 uA of current flows through the diode. The steady state voltage of the circuit should be below this threshold to avoid excessive power loss. The reverse breakdown voltage of the diode represents the voltage at which the diode starts conducting 1mA of current. This is the voltage where the diode begins clamping. The final factor is the maximum clamping voltage Vc which occurs at the peak clamping current the diode is rated for. This value needs to be below the breakdown voltage of the MOSFET at the peak clamping current. </w:t>
       </w:r>
       <w:r>
         <w:t>The peak clamping current required in the diode</w:t>
@@ -1262,59 +962,22 @@
     </w:p>
     <w:p>
       <w:r>
-        <w:t xml:space="preserve">To save on costs, two less expensive TVS diodes will be used together to meet the demands of the circuit. The diodes will be placed in series meaning that the standoff voltage must be greater than </w:t>
-      </w:r>
-      <w:proofErr w:type="spellStart"/>
-      <w:r>
-        <w:t>Vbat</w:t>
-      </w:r>
-      <w:proofErr w:type="spellEnd"/>
-      <w:r>
-        <w:t xml:space="preserve">/2, and the clamping voltage must be less than </w:t>
-      </w:r>
-      <w:proofErr w:type="spellStart"/>
-      <w:r>
-        <w:t>Vdsbreakdown</w:t>
-      </w:r>
-      <w:proofErr w:type="spellEnd"/>
-      <w:r>
-        <w:t xml:space="preserve">/2. The diodes are placed in series to ensure even conduction of current between the two diodes. If a parallel configuration was used, one diode may conduct most of the current </w:t>
+        <w:t xml:space="preserve">To save on costs, two less expensive TVS diodes will be used together to meet the demands of the circuit. The diodes will be placed in series meaning that the standoff voltage must be greater than Vbat/2, and the clamping voltage must be less than Vdsbreakdown/2. The diodes are placed in series to ensure even conduction of current between the two diodes. If a parallel configuration was used, one diode may conduct most of the current </w:t>
       </w:r>
       <w:r>
         <w:t>if</w:t>
       </w:r>
       <w:r>
-        <w:t xml:space="preserve"> it has a slightly different </w:t>
-      </w:r>
-      <w:proofErr w:type="spellStart"/>
-      <w:r>
-        <w:t>Vbreakdown</w:t>
-      </w:r>
-      <w:proofErr w:type="spellEnd"/>
+        <w:t xml:space="preserve"> it has a slightly different Vbreakdown</w:t>
+      </w:r>
       <w:r>
         <w:t xml:space="preserve"> which could result in catastrophic failure of the circuit.</w:t>
       </w:r>
       <w:r>
-        <w:t xml:space="preserve"> The diode selected must be able to handle a peak clamping current equal to the current flowing through the coil in its active state. The time spent at this peak current is dependent on the voltage drop of the Zener diodes as power dissipated is equal to V*I. Through simulation, the optimal pulse width (defined as the time it takes for clamping current to go from peak to peak/2) was found to be 65 </w:t>
-      </w:r>
-      <w:proofErr w:type="spellStart"/>
-      <w:r>
-        <w:t>uS</w:t>
-      </w:r>
-      <w:proofErr w:type="spellEnd"/>
-      <w:r>
-        <w:t xml:space="preserve"> with a voltage drop of 100 V on the Zener diodes</w:t>
-      </w:r>
-      <w:r>
-        <w:t xml:space="preserve">, a coil current of 250 amps and a coil inductance of 40 </w:t>
-      </w:r>
-      <w:proofErr w:type="spellStart"/>
-      <w:r>
-        <w:t>uH</w:t>
-      </w:r>
-      <w:proofErr w:type="spellEnd"/>
-      <w:r>
-        <w:t>.</w:t>
+        <w:t xml:space="preserve"> The diode selected must be able to handle a peak clamping current equal to the current flowing through the coil in its active state. The time spent at this peak current is dependent on the voltage drop of the Zener diodes as power dissipated is equal to V*I. Through simulation, the optimal pulse width (defined as the time it takes for clamping current to go from peak to peak/2) was found to be 65 uS with a voltage drop of 100 V on the Zener diodes</w:t>
+      </w:r>
+      <w:r>
+        <w:t>, a coil current of 250 amps and a coil inductance of 40 uH.</w:t>
       </w:r>
     </w:p>
     <w:p>
@@ -1433,15 +1096,7 @@
         <w:t>The MOSFET</w:t>
       </w:r>
       <w:r>
-        <w:t>’s drain to source resistance (</w:t>
-      </w:r>
-      <w:proofErr w:type="spellStart"/>
-      <w:r>
-        <w:t>Rdson</w:t>
-      </w:r>
-      <w:proofErr w:type="spellEnd"/>
-      <w:r>
-        <w:t xml:space="preserve">) is a function of the gate voltage. The minimum gate voltage for the FET to saturate is approximately 12 volts. We can further improve the on-state resistance by overdriving the gate closer to its maximum voltage of 20 V. The simplest solution to implement this would be to use a gate driver IC to </w:t>
+        <w:t xml:space="preserve">’s drain to source resistance (Rdson) is a function of the gate voltage. The minimum gate voltage for the FET to saturate is approximately 12 volts. We can further improve the on-state resistance by overdriving the gate closer to its maximum voltage of 20 V. The simplest solution to implement this would be to use a gate driver IC to </w:t>
       </w:r>
       <w:r>
         <w:t>act as</w:t>
@@ -1561,15 +1216,7 @@
     </w:p>
     <w:p>
       <w:r>
-        <w:t xml:space="preserve">The schematic and associated PCB layout for the prototype circuit can be seen above. The design was simulated with a few modifications in </w:t>
-      </w:r>
-      <w:proofErr w:type="spellStart"/>
-      <w:r>
-        <w:t>LTSpice</w:t>
-      </w:r>
-      <w:proofErr w:type="spellEnd"/>
-      <w:r>
-        <w:t>.</w:t>
+        <w:t>The schematic and associated PCB layout for the prototype circuit can be seen above. The design was simulated with a few modifications in LTSpice.</w:t>
       </w:r>
       <w:r>
         <w:t xml:space="preserve"> Firstly, the gate driver IC is idealized and replaced with a voltage source with the same output impedance. The simulation also does not account for any parasitic capacitance or inductance along any of the PCB traces and may lose some accuracy when it comes to voltage overshoot and ringing within the circuit. It should however serve to provide a solid understanding about what is going on in the circuit and its potential limitations.</w:t>
@@ -1626,15 +1273,7 @@
     </w:p>
     <w:p>
       <w:r>
-        <w:t xml:space="preserve">The figure above shows the circuit schematic simulated in </w:t>
-      </w:r>
-      <w:proofErr w:type="spellStart"/>
-      <w:r>
-        <w:t>LTSpice</w:t>
-      </w:r>
-      <w:proofErr w:type="spellEnd"/>
-      <w:r>
-        <w:t xml:space="preserve">. </w:t>
+        <w:t xml:space="preserve">The figure above shows the circuit schematic simulated in LTSpice. </w:t>
       </w:r>
       <w:r>
         <w:t xml:space="preserve">The </w:t>
@@ -1655,15 +1294,7 @@
         <w:t xml:space="preserve"> of the circuit. </w:t>
       </w:r>
       <w:r>
-        <w:t xml:space="preserve">The Gate driver IC is replaced with a pulse generator with series resistance of 2 ohms and rise/fall time of 40 </w:t>
-      </w:r>
-      <w:proofErr w:type="spellStart"/>
-      <w:r>
-        <w:t>nS</w:t>
-      </w:r>
-      <w:proofErr w:type="spellEnd"/>
-      <w:r>
-        <w:t xml:space="preserve">. This should provide an approximation to the actual performance of the gate driver IC. The MOSFET models used in the simulation include parameters for junction and case temperatures which are output as voltages (1V = 1 degree C). The MOSFET case is connected to a heatsink modeling a PCB with an area of 100 cm ^2. The MOSFET will be soldered to the PCB through its drain terminal (the large metal tab) providing thermal and electrical conductivity to the PCB. </w:t>
+        <w:t xml:space="preserve">The Gate driver IC is replaced with a pulse generator with series resistance of 2 ohms and rise/fall time of 40 nS. This should provide an approximation to the actual performance of the gate driver IC. The MOSFET models used in the simulation include parameters for junction and case temperatures which are output as voltages (1V = 1 degree C). The MOSFET case is connected to a heatsink modeling a PCB with an area of 100 cm ^2. The MOSFET will be soldered to the PCB through its drain terminal (the large metal tab) providing thermal and electrical conductivity to the PCB. </w:t>
       </w:r>
       <w:r>
         <w:t xml:space="preserve">The battery is replaced with a 50 V voltage source with 120 milliohms of series resistance (equal to 10 milliohms per cell which is reported to be a relatively high value). It should also be noted that the models for the TVS diodes used in this simulation are very basic and are not reflecting the parameters specified in the datasheet. </w:t>
@@ -1671,15 +1302,7 @@
     </w:p>
     <w:p>
       <w:r>
-        <w:t xml:space="preserve">Electrical and thermal simulations were run for two MOSFETs, the IPB180N10S402 and the STP310N10F7. These MOSFETs were selected due to their very low </w:t>
-      </w:r>
-      <w:proofErr w:type="spellStart"/>
-      <w:r>
-        <w:t>Rds</w:t>
-      </w:r>
-      <w:proofErr w:type="spellEnd"/>
-      <w:r>
-        <w:t xml:space="preserve"> on values and pulsed current capability. </w:t>
+        <w:t xml:space="preserve">Electrical and thermal simulations were run for two MOSFETs, the IPB180N10S402 and the STP310N10F7. These MOSFETs were selected due to their very low Rds on values and pulsed current capability. </w:t>
       </w:r>
     </w:p>
     <w:p>
@@ -1815,31 +1438,10 @@
         <w:t>, with the only difference being the increased oscillations in the off cycle of the STP device. Each device reaches a peak current of 247 A (limited by parasitic resistances in the battery, wires, coil, and MOSFET. Each MOSFET has an identical rise time and fall time. Each circuit takes about 0.3 milliseconds to fully dissipate the energy stored in the</w:t>
       </w:r>
       <w:r>
-        <w:t xml:space="preserve"> 40 </w:t>
-      </w:r>
-      <w:proofErr w:type="spellStart"/>
-      <w:r>
-        <w:t>uH</w:t>
-      </w:r>
-      <w:proofErr w:type="spellEnd"/>
-      <w:r>
-        <w:t xml:space="preserve"> coil and reaches a peak voltage of 100 volts </w:t>
-      </w:r>
-      <w:proofErr w:type="spellStart"/>
-      <w:r>
-        <w:t>Vds</w:t>
-      </w:r>
-      <w:proofErr w:type="spellEnd"/>
-      <w:r>
-        <w:t xml:space="preserve">. The actual value of </w:t>
-      </w:r>
-      <w:proofErr w:type="spellStart"/>
-      <w:r>
-        <w:t>Vds</w:t>
-      </w:r>
-      <w:proofErr w:type="spellEnd"/>
-      <w:r>
-        <w:t xml:space="preserve"> will likely be lower as specified in the TVS diode datasheet (the SPICE models are very basic).</w:t>
+        <w:t xml:space="preserve"> 40 uH</w:t>
+      </w:r>
+      <w:r>
+        <w:t xml:space="preserve"> coil and reaches a peak voltage of 100 volts Vds. The actual value of Vds will likely be lower as specified in the TVS diode datasheet (the SPICE models are very basic).</w:t>
       </w:r>
     </w:p>
     <w:p/>
@@ -1984,15 +1586,7 @@
         <w:t>-</w:t>
       </w:r>
       <w:r>
-        <w:t xml:space="preserve">world data to base further decisions </w:t>
-      </w:r>
-      <w:proofErr w:type="gramStart"/>
-      <w:r>
-        <w:t>off of</w:t>
-      </w:r>
-      <w:proofErr w:type="gramEnd"/>
-      <w:r>
-        <w:t>.</w:t>
+        <w:t>world data to base further decisions off of.</w:t>
       </w:r>
     </w:p>
     <w:p>
@@ -2034,15 +1628,7 @@
         <w:pStyle w:val="Heading3"/>
       </w:pPr>
       <w:r>
-        <w:t xml:space="preserve">Basic </w:t>
-      </w:r>
-      <w:proofErr w:type="spellStart"/>
-      <w:r>
-        <w:t>coilgun</w:t>
-      </w:r>
-      <w:proofErr w:type="spellEnd"/>
-      <w:r>
-        <w:t xml:space="preserve"> simulation</w:t>
+        <w:t>Basic coilgun simulation</w:t>
       </w:r>
     </w:p>
     <w:p>
@@ -2109,15 +1695,7 @@
         <w:t xml:space="preserve">First, FEMM was configured to run an axisymmetric magnetic simulation meaning that the geometry we define is rotated 360 degrees about the z-axis. </w:t>
       </w:r>
       <w:r>
-        <w:t xml:space="preserve">Next, boxes were drawn defining the coil and projectile regions with the dimensions decided upon in our </w:t>
-      </w:r>
-      <w:proofErr w:type="gramStart"/>
-      <w:r>
-        <w:t>390 final</w:t>
-      </w:r>
-      <w:proofErr w:type="gramEnd"/>
-      <w:r>
-        <w:t xml:space="preserve"> report. Material properties were defined for each region; pure iron for the projectile, air for the surroundings, and a coil of 18AWG wire with 156 A flowing through 192 turns of wire. The circular boundaries surrounding the simulation area define the interior and exterior regions of the simulation (we cannot simulate infinite space).</w:t>
+        <w:t>Next, boxes were drawn defining the coil and projectile regions with the dimensions decided upon in our 390 final report. Material properties were defined for each region; pure iron for the projectile, air for the surroundings, and a coil of 18AWG wire with 156 A flowing through 192 turns of wire. The circular boundaries surrounding the simulation area define the interior and exterior regions of the simulation (we cannot simulate infinite space).</w:t>
       </w:r>
     </w:p>
     <w:p>
@@ -2225,23 +1803,7 @@
         <w:t xml:space="preserve">Using FEMM, we can calculate the magnetic field intensity and flux density at all points within the simulation region. Using FEMM it is also possible to select an area and </w:t>
       </w:r>
       <w:r>
-        <w:t xml:space="preserve">integrate the force applied to that block. FEMM also comes with several scripting options including a Python library, </w:t>
-      </w:r>
-      <w:proofErr w:type="spellStart"/>
-      <w:r>
-        <w:t>PyFEMM</w:t>
-      </w:r>
-      <w:proofErr w:type="spellEnd"/>
-      <w:r>
-        <w:t xml:space="preserve">. Through </w:t>
-      </w:r>
-      <w:proofErr w:type="spellStart"/>
-      <w:r>
-        <w:t>PyFEMM</w:t>
-      </w:r>
-      <w:proofErr w:type="spellEnd"/>
-      <w:r>
-        <w:t>, Python will be used to sweep various parameters including projectile length, projectile radius, coil length, coil inner and outer radius, coil inductance, etc.</w:t>
+        <w:t>integrate the force applied to that block. FEMM also comes with several scripting options including a Python library, PyFEMM. Through PyFEMM, Python will be used to sweep various parameters including projectile length, projectile radius, coil length, coil inner and outer radius, coil inductance, etc.</w:t>
       </w:r>
     </w:p>
     <w:p>
@@ -2254,23 +1816,7 @@
     </w:p>
     <w:p>
       <w:r>
-        <w:t xml:space="preserve">With all other parameters fixed, the inner radius of the coil is stepped from 6.35mm to 11.35mm while maintaining a constant coil thickness (outer </w:t>
-      </w:r>
-      <w:proofErr w:type="spellStart"/>
-      <w:r>
-        <w:t>dia</w:t>
-      </w:r>
-      <w:proofErr w:type="spellEnd"/>
-      <w:r>
-        <w:t xml:space="preserve"> – inner </w:t>
-      </w:r>
-      <w:proofErr w:type="spellStart"/>
-      <w:r>
-        <w:t>dia</w:t>
-      </w:r>
-      <w:proofErr w:type="spellEnd"/>
-      <w:r>
-        <w:t xml:space="preserve"> is fixed)</w:t>
+        <w:t>With all other parameters fixed, the inner radius of the coil is stepped from 6.35mm to 11.35mm while maintaining a constant coil thickness (outer dia – inner dia is fixed)</w:t>
       </w:r>
       <w:r>
         <w:t xml:space="preserve">. The simulation ignores changes to coil resistance as a result of changing wire lengths for a fixed number of turns and maintains a fixed current flowing through the coil. </w:t>
@@ -2376,16 +1922,11 @@
       <w:r>
         <w:t xml:space="preserve"> </w:t>
       </w:r>
-      <w:proofErr w:type="gramStart"/>
       <w:r>
         <w:t>i</w:t>
       </w:r>
       <w:r>
-        <w:t>t is clear that the</w:t>
-      </w:r>
-      <w:proofErr w:type="gramEnd"/>
-      <w:r>
-        <w:t xml:space="preserve"> peak velocity is reached with a projectile slightly shorter than the coil length. </w:t>
+        <w:t xml:space="preserve">t is clear that the peak velocity is reached with a projectile slightly shorter than the coil length. </w:t>
       </w:r>
       <w:r>
         <w:t xml:space="preserve">This configuration is optimal to the optically triggered design as we will shut down the coil when the projectile passes the light sensor. </w:t>
@@ -2425,23 +1966,7 @@
         <w:t>The maximum velocities and energies were calculated for each coil length</w:t>
       </w:r>
       <w:r>
-        <w:t xml:space="preserve">, producing the figure above. Based on this data </w:t>
-      </w:r>
-      <w:proofErr w:type="gramStart"/>
-      <w:r>
-        <w:t>it can be seen that the</w:t>
-      </w:r>
-      <w:proofErr w:type="gramEnd"/>
-      <w:r>
-        <w:t xml:space="preserve"> kinetic energy gained increases linearly with length until the projectile is slightly longer than the coil. Using a </w:t>
-      </w:r>
-      <w:proofErr w:type="gramStart"/>
-      <w:r>
-        <w:t>shorter projectile results</w:t>
-      </w:r>
-      <w:proofErr w:type="gramEnd"/>
-      <w:r>
-        <w:t xml:space="preserve"> in a small increase in velocity </w:t>
+        <w:t xml:space="preserve">, producing the figure above. Based on this data it can be seen that the kinetic energy gained increases linearly with length until the projectile is slightly longer than the coil. Using a shorter projectile results in a small increase in velocity </w:t>
       </w:r>
       <w:r>
         <w:lastRenderedPageBreak/>
@@ -2485,7 +2010,7 @@
           <w:noProof/>
         </w:rPr>
         <w:drawing>
-          <wp:inline distT="0" distB="0" distL="0" distR="0" wp14:anchorId="4336DBCD" wp14:editId="6B879FDE">
+          <wp:inline distT="0" distB="0" distL="0" distR="0" wp14:anchorId="4336DBCD" wp14:editId="0FD5EDA3">
             <wp:extent cx="5692140" cy="3375660"/>
             <wp:effectExtent l="0" t="0" r="3810" b="15240"/>
             <wp:docPr id="27" name="Chart 27">
@@ -2517,10 +2042,10 @@
         </w:rPr>
         <w:lastRenderedPageBreak/>
         <w:drawing>
-          <wp:inline distT="0" distB="0" distL="0" distR="0" wp14:anchorId="42860242" wp14:editId="39824007">
-            <wp:extent cx="5821680" cy="3131820"/>
-            <wp:effectExtent l="0" t="0" r="7620" b="11430"/>
-            <wp:docPr id="28" name="Chart 28">
+          <wp:inline distT="0" distB="0" distL="0" distR="0" wp14:anchorId="25DFB171" wp14:editId="25B195E7">
+            <wp:extent cx="5943600" cy="3294380"/>
+            <wp:effectExtent l="0" t="0" r="0" b="1270"/>
+            <wp:docPr id="29" name="Chart 29">
               <a:extLst xmlns:a="http://schemas.openxmlformats.org/drawingml/2006/main">
                 <a:ext uri="{FF2B5EF4-FFF2-40B4-BE49-F238E27FC236}">
                   <a16:creationId xmlns:a16="http://schemas.microsoft.com/office/drawing/2014/main" id="{FCA5A602-3BAA-4AD6-89CD-CCB8048CC8B7}"/>
@@ -2539,7 +2064,13 @@
     </w:p>
     <w:p>
       <w:r>
-        <w:t xml:space="preserve">This is confirmed in the above figure showing the maximum velocity and energy for each coil/projectile length. </w:t>
+        <w:t>This is confirmed in the above figure showing the maximum velocity and energy for each coil/projectile length.</w:t>
+      </w:r>
+      <w:r>
+        <w:t xml:space="preserve"> This figure combines simulations that held a constant coil resistance and a constant coil inductance. The trend for each case is similar.</w:t>
+      </w:r>
+      <w:r>
+        <w:t xml:space="preserve"> </w:t>
       </w:r>
     </w:p>
     <w:p>
@@ -2553,7 +2084,7 @@
           <w:noProof/>
         </w:rPr>
         <w:drawing>
-          <wp:inline distT="0" distB="0" distL="0" distR="0" wp14:anchorId="3A3F3EF3" wp14:editId="274D40C9">
+          <wp:inline distT="0" distB="0" distL="0" distR="0" wp14:anchorId="3A3F3EF3" wp14:editId="708ACD87">
             <wp:extent cx="5897880" cy="3322320"/>
             <wp:effectExtent l="0" t="0" r="7620" b="11430"/>
             <wp:docPr id="30" name="Chart 30">
@@ -2574,24 +2105,19 @@
       </w:r>
     </w:p>
     <w:p>
-      <w:proofErr w:type="gramStart"/>
       <w:r>
         <w:lastRenderedPageBreak/>
-        <w:t>It can be seen that larger</w:t>
-      </w:r>
-      <w:proofErr w:type="gramEnd"/>
-      <w:r>
-        <w:t xml:space="preserve"> radii achieve higher peak forces and deliver more energy to the projectile. </w:t>
+        <w:t xml:space="preserve">It can be seen that larger radii achieve higher peak forces and deliver more energy to the projectile. </w:t>
       </w:r>
       <w:r>
         <w:rPr>
           <w:noProof/>
         </w:rPr>
         <w:drawing>
-          <wp:inline distT="0" distB="0" distL="0" distR="0" wp14:anchorId="54112B68" wp14:editId="1E50F7A7">
-            <wp:extent cx="5814060" cy="3101340"/>
-            <wp:effectExtent l="0" t="0" r="15240" b="3810"/>
-            <wp:docPr id="31" name="Chart 31">
+          <wp:inline distT="0" distB="0" distL="0" distR="0" wp14:anchorId="3CFA7A01" wp14:editId="18DAA8DE">
+            <wp:extent cx="5943600" cy="3420110"/>
+            <wp:effectExtent l="0" t="0" r="0" b="8890"/>
+            <wp:docPr id="32" name="Chart 32">
               <a:extLst xmlns:a="http://schemas.openxmlformats.org/drawingml/2006/main">
                 <a:ext uri="{FF2B5EF4-FFF2-40B4-BE49-F238E27FC236}">
                   <a16:creationId xmlns:a16="http://schemas.microsoft.com/office/drawing/2014/main" id="{54D6D728-7BC5-4FA2-9AC4-D3254BFB3DB1}"/>
@@ -2613,18 +2139,17 @@
         <w:t xml:space="preserve">The energy delivered to the projectile appears to be linear until a radius of 5mm at which point the efficiency begins to roll off. The </w:t>
       </w:r>
       <w:r>
-        <w:t xml:space="preserve">change in velocity appears to be linear across the entire simulation sweep.  Based </w:t>
-      </w:r>
-      <w:proofErr w:type="gramStart"/>
-      <w:r>
-        <w:t>off of</w:t>
-      </w:r>
-      <w:proofErr w:type="gramEnd"/>
-      <w:r>
-        <w:t xml:space="preserve"> this data it appears that the optimal projectile radius for delivering energy while maintaining a high exit velocity is around 4.5 mm. </w:t>
+        <w:t xml:space="preserve">change in velocity appears to be linear across the entire simulation sweep.  Based off of this data it appears that the optimal projectile radius for delivering energy while maintaining a high exit velocity is around 4.5 mm. </w:t>
+      </w:r>
+    </w:p>
+    <w:p>
+      <w:r>
+        <w:t>In order to obtain more accurate results</w:t>
       </w:r>
       <w:bookmarkStart w:id="0" w:name="_GoBack"/>
       <w:bookmarkEnd w:id="0"/>
+    </w:p>
+    <w:p>
       <w:r>
         <w:br w:type="page"/>
       </w:r>
@@ -2748,7 +2273,7 @@
       </w:pPr>
     </w:pPrDefault>
   </w:docDefaults>
-  <w:latentStyles w:defLockedState="0" w:defUIPriority="99" w:defSemiHidden="0" w:defUnhideWhenUsed="0" w:defQFormat="0" w:count="375">
+  <w:latentStyles w:defLockedState="0" w:defUIPriority="99" w:defSemiHidden="0" w:defUnhideWhenUsed="0" w:defQFormat="0" w:count="377">
     <w:lsdException w:name="Normal" w:uiPriority="0" w:qFormat="1"/>
     <w:lsdException w:name="heading 1" w:uiPriority="9" w:qFormat="1"/>
     <w:lsdException w:name="heading 2" w:semiHidden="1" w:uiPriority="9" w:unhideWhenUsed="1" w:qFormat="1"/>
@@ -2854,7 +2379,6 @@
     <w:lsdException w:name="HTML Sample" w:semiHidden="1" w:unhideWhenUsed="1"/>
     <w:lsdException w:name="HTML Typewriter" w:semiHidden="1" w:unhideWhenUsed="1"/>
     <w:lsdException w:name="HTML Variable" w:semiHidden="1" w:unhideWhenUsed="1"/>
-    <w:lsdException w:name="Normal Table" w:semiHidden="1" w:unhideWhenUsed="1"/>
     <w:lsdException w:name="annotation subject" w:semiHidden="1" w:unhideWhenUsed="1"/>
     <w:lsdException w:name="No List" w:semiHidden="1" w:unhideWhenUsed="1"/>
     <w:lsdException w:name="Outline List 1" w:semiHidden="1" w:unhideWhenUsed="1"/>
@@ -2900,11 +2424,9 @@
     <w:lsdException w:name="Table Subtle 1" w:semiHidden="1" w:unhideWhenUsed="1"/>
     <w:lsdException w:name="Table Subtle 2" w:semiHidden="1" w:unhideWhenUsed="1"/>
     <w:lsdException w:name="Table Web 1" w:semiHidden="1" w:unhideWhenUsed="1"/>
-    <w:lsdException w:name="Table Web 2" w:semiHidden="1" w:unhideWhenUsed="1"/>
     <w:lsdException w:name="Table Web 3" w:semiHidden="1" w:unhideWhenUsed="1"/>
     <w:lsdException w:name="Balloon Text" w:semiHidden="1" w:unhideWhenUsed="1"/>
     <w:lsdException w:name="Table Grid" w:uiPriority="39"/>
-    <w:lsdException w:name="Table Theme" w:semiHidden="1" w:unhideWhenUsed="1"/>
     <w:lsdException w:name="Placeholder Text" w:semiHidden="1"/>
     <w:lsdException w:name="No Spacing" w:uiPriority="1" w:qFormat="1"/>
     <w:lsdException w:name="Light Shading" w:uiPriority="60"/>
@@ -3124,6 +2646,8 @@
     <w:lsdException w:name="Smart Hyperlink" w:semiHidden="1" w:unhideWhenUsed="1"/>
     <w:lsdException w:name="Hashtag" w:semiHidden="1" w:unhideWhenUsed="1"/>
     <w:lsdException w:name="Unresolved Mention" w:semiHidden="1" w:unhideWhenUsed="1"/>
+    <w:lsdException w:name="Smart Link" w:semiHidden="1" w:unhideWhenUsed="1"/>
+    <w:lsdException w:name="Smart Link Error" w:semiHidden="1" w:unhideWhenUsed="1"/>
   </w:latentStyles>
   <w:style w:type="paragraph" w:default="1" w:styleId="Normal">
     <w:name w:val="Normal"/>
@@ -8355,7 +7879,7 @@
             </a:pPr>
             <a:r>
               <a:rPr lang="en-CA" baseline="0"/>
-              <a:t>Swept: Length</a:t>
+              <a:t>Swept: Length   Held: R=0.1, Rad = 4.5mm</a:t>
             </a:r>
             <a:endParaRPr lang="en-CA"/>
           </a:p>
@@ -10120,7 +9644,7 @@
         <c:manualLayout>
           <c:xMode val="edge"/>
           <c:yMode val="edge"/>
-          <c:x val="0.17206531853227544"/>
+          <c:x val="0.25458103266826859"/>
           <c:y val="3.6629763322896108E-2"/>
         </c:manualLayout>
       </c:layout>
@@ -10140,8 +9664,8 @@
           <c:layoutTarget val="inner"/>
           <c:xMode val="edge"/>
           <c:yMode val="edge"/>
-          <c:x val="8.3670878349508634E-2"/>
-          <c:y val="0.14374236874236876"/>
+          <c:x val="8.3670809989932357E-2"/>
+          <c:y val="0.1401117820550094"/>
           <c:w val="0.82192015791605066"/>
           <c:h val="0.65593513980363038"/>
         </c:manualLayout>
@@ -10154,11 +9678,11 @@
           <c:order val="0"/>
           <c:tx>
             <c:strRef>
-              <c:f>Sheet1!$B$58</c:f>
+              <c:f>'Force vs. Position'!$B$58</c:f>
               <c:strCache>
                 <c:ptCount val="1"/>
                 <c:pt idx="0">
-                  <c:v>Velocity [m/s]</c:v>
+                  <c:v>R0.1 Velocity [m/s]</c:v>
                 </c:pt>
               </c:strCache>
             </c:strRef>
@@ -10189,7 +9713,7 @@
           </c:marker>
           <c:xVal>
             <c:strRef>
-              <c:f>Sheet1!$A$59:$A$68</c:f>
+              <c:f>'Force vs. Position'!$A$59:$A$68</c:f>
               <c:strCache>
                 <c:ptCount val="10"/>
                 <c:pt idx="0">
@@ -10227,7 +9751,7 @@
           </c:xVal>
           <c:yVal>
             <c:numRef>
-              <c:f>Sheet1!$B$59:$B$68</c:f>
+              <c:f>'Force vs. Position'!$B$59:$B$68</c:f>
               <c:numCache>
                 <c:formatCode>General</c:formatCode>
                 <c:ptCount val="10"/>
@@ -10267,7 +9791,105 @@
           <c:smooth val="1"/>
           <c:extLst>
             <c:ext xmlns:c16="http://schemas.microsoft.com/office/drawing/2014/chart" uri="{C3380CC4-5D6E-409C-BE32-E72D297353CC}">
-              <c16:uniqueId val="{00000000-57C3-4B8C-BB57-E42AE7BB10D1}"/>
+              <c16:uniqueId val="{00000000-935A-48FC-95BB-F9FB61800D57}"/>
+            </c:ext>
+          </c:extLst>
+        </c:ser>
+        <c:ser>
+          <c:idx val="2"/>
+          <c:order val="2"/>
+          <c:tx>
+            <c:strRef>
+              <c:f>'Force vs. Position'!$D$58</c:f>
+              <c:strCache>
+                <c:ptCount val="1"/>
+                <c:pt idx="0">
+                  <c:v>L40 Velocity [m/s]</c:v>
+                </c:pt>
+              </c:strCache>
+            </c:strRef>
+          </c:tx>
+          <c:xVal>
+            <c:strRef>
+              <c:f>'Force vs. Position'!$A$59:$A$68</c:f>
+              <c:strCache>
+                <c:ptCount val="10"/>
+                <c:pt idx="0">
+                  <c:v>1 cm </c:v>
+                </c:pt>
+                <c:pt idx="1">
+                  <c:v>2 cm </c:v>
+                </c:pt>
+                <c:pt idx="2">
+                  <c:v>3 cm</c:v>
+                </c:pt>
+                <c:pt idx="3">
+                  <c:v>4 cm </c:v>
+                </c:pt>
+                <c:pt idx="4">
+                  <c:v>5 cm </c:v>
+                </c:pt>
+                <c:pt idx="5">
+                  <c:v>6 cm </c:v>
+                </c:pt>
+                <c:pt idx="6">
+                  <c:v>7 cm</c:v>
+                </c:pt>
+                <c:pt idx="7">
+                  <c:v>8 cm </c:v>
+                </c:pt>
+                <c:pt idx="8">
+                  <c:v>9 cm </c:v>
+                </c:pt>
+                <c:pt idx="9">
+                  <c:v>10 cm </c:v>
+                </c:pt>
+              </c:strCache>
+            </c:strRef>
+          </c:xVal>
+          <c:yVal>
+            <c:numRef>
+              <c:f>'Force vs. Position'!$D$59:$D$68</c:f>
+              <c:numCache>
+                <c:formatCode>General</c:formatCode>
+                <c:ptCount val="10"/>
+                <c:pt idx="0">
+                  <c:v>13.630141578818929</c:v>
+                </c:pt>
+                <c:pt idx="1">
+                  <c:v>15.41793226250881</c:v>
+                </c:pt>
+                <c:pt idx="2">
+                  <c:v>15.406716488533981</c:v>
+                </c:pt>
+                <c:pt idx="3">
+                  <c:v>14.829682422442303</c:v>
+                </c:pt>
+                <c:pt idx="4">
+                  <c:v>14.459804646745468</c:v>
+                </c:pt>
+                <c:pt idx="5">
+                  <c:v>13.725289492116069</c:v>
+                </c:pt>
+                <c:pt idx="6">
+                  <c:v>13.084701907070789</c:v>
+                </c:pt>
+                <c:pt idx="7">
+                  <c:v>12.553135665548929</c:v>
+                </c:pt>
+                <c:pt idx="8">
+                  <c:v>12.059121015447513</c:v>
+                </c:pt>
+                <c:pt idx="9">
+                  <c:v>11.510721826072064</c:v>
+                </c:pt>
+              </c:numCache>
+            </c:numRef>
+          </c:yVal>
+          <c:smooth val="1"/>
+          <c:extLst>
+            <c:ext xmlns:c16="http://schemas.microsoft.com/office/drawing/2014/chart" uri="{C3380CC4-5D6E-409C-BE32-E72D297353CC}">
+              <c16:uniqueId val="{00000001-935A-48FC-95BB-F9FB61800D57}"/>
             </c:ext>
           </c:extLst>
         </c:ser>
@@ -10290,11 +9912,11 @@
           <c:order val="1"/>
           <c:tx>
             <c:strRef>
-              <c:f>Sheet1!$C$58</c:f>
+              <c:f>'Force vs. Position'!$C$58</c:f>
               <c:strCache>
                 <c:ptCount val="1"/>
                 <c:pt idx="0">
-                  <c:v>Energy [J]</c:v>
+                  <c:v>R0.1 Energy [J]</c:v>
                 </c:pt>
               </c:strCache>
             </c:strRef>
@@ -10325,7 +9947,7 @@
           </c:marker>
           <c:xVal>
             <c:strRef>
-              <c:f>Sheet1!$A$59:$A$68</c:f>
+              <c:f>'Force vs. Position'!$A$59:$A$68</c:f>
               <c:strCache>
                 <c:ptCount val="10"/>
                 <c:pt idx="0">
@@ -10363,7 +9985,7 @@
           </c:xVal>
           <c:yVal>
             <c:numRef>
-              <c:f>Sheet1!$C$59:$C$68</c:f>
+              <c:f>'Force vs. Position'!$C$59:$C$68</c:f>
               <c:numCache>
                 <c:formatCode>General</c:formatCode>
                 <c:ptCount val="10"/>
@@ -10403,7 +10025,105 @@
           <c:smooth val="1"/>
           <c:extLst>
             <c:ext xmlns:c16="http://schemas.microsoft.com/office/drawing/2014/chart" uri="{C3380CC4-5D6E-409C-BE32-E72D297353CC}">
-              <c16:uniqueId val="{00000001-57C3-4B8C-BB57-E42AE7BB10D1}"/>
+              <c16:uniqueId val="{00000002-935A-48FC-95BB-F9FB61800D57}"/>
+            </c:ext>
+          </c:extLst>
+        </c:ser>
+        <c:ser>
+          <c:idx val="3"/>
+          <c:order val="3"/>
+          <c:tx>
+            <c:strRef>
+              <c:f>'Force vs. Position'!$E$58</c:f>
+              <c:strCache>
+                <c:ptCount val="1"/>
+                <c:pt idx="0">
+                  <c:v>L40 Energy [J]</c:v>
+                </c:pt>
+              </c:strCache>
+            </c:strRef>
+          </c:tx>
+          <c:xVal>
+            <c:strRef>
+              <c:f>'Force vs. Position'!$A$59:$A$68</c:f>
+              <c:strCache>
+                <c:ptCount val="10"/>
+                <c:pt idx="0">
+                  <c:v>1 cm </c:v>
+                </c:pt>
+                <c:pt idx="1">
+                  <c:v>2 cm </c:v>
+                </c:pt>
+                <c:pt idx="2">
+                  <c:v>3 cm</c:v>
+                </c:pt>
+                <c:pt idx="3">
+                  <c:v>4 cm </c:v>
+                </c:pt>
+                <c:pt idx="4">
+                  <c:v>5 cm </c:v>
+                </c:pt>
+                <c:pt idx="5">
+                  <c:v>6 cm </c:v>
+                </c:pt>
+                <c:pt idx="6">
+                  <c:v>7 cm</c:v>
+                </c:pt>
+                <c:pt idx="7">
+                  <c:v>8 cm </c:v>
+                </c:pt>
+                <c:pt idx="8">
+                  <c:v>9 cm </c:v>
+                </c:pt>
+                <c:pt idx="9">
+                  <c:v>10 cm </c:v>
+                </c:pt>
+              </c:strCache>
+            </c:strRef>
+          </c:xVal>
+          <c:yVal>
+            <c:numRef>
+              <c:f>'Force vs. Position'!$E$59:$E$68</c:f>
+              <c:numCache>
+                <c:formatCode>General</c:formatCode>
+                <c:ptCount val="10"/>
+                <c:pt idx="0">
+                  <c:v>0.47511821411102051</c:v>
+                </c:pt>
+                <c:pt idx="1">
+                  <c:v>1.2158589841201031</c:v>
+                </c:pt>
+                <c:pt idx="2">
+                  <c:v>1.82113601164577</c:v>
+                </c:pt>
+                <c:pt idx="3">
+                  <c:v>2.2497001572577777</c:v>
+                </c:pt>
+                <c:pt idx="4">
+                  <c:v>2.6735961153807559</c:v>
+                </c:pt>
+                <c:pt idx="5">
+                  <c:v>2.8906480860794654</c:v>
+                </c:pt>
+                <c:pt idx="6">
+                  <c:v>3.0649729931017586</c:v>
+                </c:pt>
+                <c:pt idx="7">
+                  <c:v>3.2240025580392877</c:v>
+                </c:pt>
+                <c:pt idx="8">
+                  <c:v>3.3471468154077755</c:v>
+                </c:pt>
+                <c:pt idx="9">
+                  <c:v>3.3884888682617169</c:v>
+                </c:pt>
+              </c:numCache>
+            </c:numRef>
+          </c:yVal>
+          <c:smooth val="1"/>
+          <c:extLst>
+            <c:ext xmlns:c16="http://schemas.microsoft.com/office/drawing/2014/chart" uri="{C3380CC4-5D6E-409C-BE32-E72D297353CC}">
+              <c16:uniqueId val="{00000003-935A-48FC-95BB-F9FB61800D57}"/>
             </c:ext>
           </c:extLst>
         </c:ser>
@@ -10735,10 +10455,10 @@
         <c:manualLayout>
           <c:xMode val="edge"/>
           <c:yMode val="edge"/>
-          <c:x val="0.30626869315754141"/>
-          <c:y val="0.92518315018315012"/>
-          <c:w val="0.39721967893548188"/>
-          <c:h val="6.0287656350648477E-2"/>
+          <c:x val="0.18148877876580766"/>
+          <c:y val="0.91066068963427416"/>
+          <c:w val="0.59646502479354035"/>
+          <c:h val="7.4816962673850088E-2"/>
         </c:manualLayout>
       </c:layout>
       <c:overlay val="0"/>
@@ -10852,7 +10572,7 @@
               <a:rPr lang="en-CA" sz="1800" b="0" i="0" baseline="0">
                 <a:effectLst/>
               </a:rPr>
-              <a:t>Swept: Radius</a:t>
+              <a:t>Swept: Radius  Held: R = 0.1, L = 40mm</a:t>
             </a:r>
             <a:endParaRPr lang="en-US">
               <a:effectLst/>
@@ -10864,8 +10584,8 @@
         <c:manualLayout>
           <c:xMode val="edge"/>
           <c:yMode val="edge"/>
-          <c:x val="0.32735578495530487"/>
-          <c:y val="2.4875621890547265E-2"/>
+          <c:x val="0.18739021478904283"/>
+          <c:y val="2.86983192467914E-2"/>
         </c:manualLayout>
       </c:layout>
       <c:overlay val="0"/>
@@ -12433,7 +12153,7 @@
               <c:strCache>
                 <c:ptCount val="1"/>
                 <c:pt idx="0">
-                  <c:v>Velocity [m/s]</c:v>
+                  <c:v>R0.1 Velocity [m/s]</c:v>
                 </c:pt>
               </c:strCache>
             </c:strRef>
@@ -12536,7 +12256,99 @@
           <c:smooth val="1"/>
           <c:extLst>
             <c:ext xmlns:c16="http://schemas.microsoft.com/office/drawing/2014/chart" uri="{C3380CC4-5D6E-409C-BE32-E72D297353CC}">
-              <c16:uniqueId val="{00000000-30CD-4F8E-8921-37DAD7D0AA41}"/>
+              <c16:uniqueId val="{00000000-7B7C-40E1-AD72-906319B3DD83}"/>
+            </c:ext>
+          </c:extLst>
+        </c:ser>
+        <c:ser>
+          <c:idx val="2"/>
+          <c:order val="2"/>
+          <c:tx>
+            <c:strRef>
+              <c:f>'Force vs. Position'!$D$58</c:f>
+              <c:strCache>
+                <c:ptCount val="1"/>
+                <c:pt idx="0">
+                  <c:v>L40 Velocity [m/s]</c:v>
+                </c:pt>
+              </c:strCache>
+            </c:strRef>
+          </c:tx>
+          <c:xVal>
+            <c:strRef>
+              <c:f>'Force vs. Position'!$A$59:$A$67</c:f>
+              <c:strCache>
+                <c:ptCount val="9"/>
+                <c:pt idx="0">
+                  <c:v>2 mm</c:v>
+                </c:pt>
+                <c:pt idx="1">
+                  <c:v>3 mm</c:v>
+                </c:pt>
+                <c:pt idx="2">
+                  <c:v>4 mm</c:v>
+                </c:pt>
+                <c:pt idx="3">
+                  <c:v>5 mm</c:v>
+                </c:pt>
+                <c:pt idx="4">
+                  <c:v>6 mm</c:v>
+                </c:pt>
+                <c:pt idx="5">
+                  <c:v>7 mm</c:v>
+                </c:pt>
+                <c:pt idx="6">
+                  <c:v>8 mm</c:v>
+                </c:pt>
+                <c:pt idx="7">
+                  <c:v>9 mm</c:v>
+                </c:pt>
+                <c:pt idx="8">
+                  <c:v>10 mm</c:v>
+                </c:pt>
+              </c:strCache>
+            </c:strRef>
+          </c:xVal>
+          <c:yVal>
+            <c:numRef>
+              <c:f>'Force vs. Position'!$D$59:$D$67</c:f>
+              <c:numCache>
+                <c:formatCode>General</c:formatCode>
+                <c:ptCount val="9"/>
+                <c:pt idx="0">
+                  <c:v>18.27649034911887</c:v>
+                </c:pt>
+                <c:pt idx="1">
+                  <c:v>17.299247030152319</c:v>
+                </c:pt>
+                <c:pt idx="2">
+                  <c:v>15.239520587721854</c:v>
+                </c:pt>
+                <c:pt idx="3">
+                  <c:v>14.411147481984226</c:v>
+                </c:pt>
+                <c:pt idx="4">
+                  <c:v>12.987120306753289</c:v>
+                </c:pt>
+                <c:pt idx="5">
+                  <c:v>11.732507285191129</c:v>
+                </c:pt>
+                <c:pt idx="6">
+                  <c:v>10.457294320270323</c:v>
+                </c:pt>
+                <c:pt idx="7">
+                  <c:v>9.8752617000098226</c:v>
+                </c:pt>
+                <c:pt idx="8">
+                  <c:v>8.8618031330527405</c:v>
+                </c:pt>
+              </c:numCache>
+            </c:numRef>
+          </c:yVal>
+          <c:smooth val="1"/>
+          <c:extLst>
+            <c:ext xmlns:c16="http://schemas.microsoft.com/office/drawing/2014/chart" uri="{C3380CC4-5D6E-409C-BE32-E72D297353CC}">
+              <c16:uniqueId val="{00000001-7B7C-40E1-AD72-906319B3DD83}"/>
             </c:ext>
           </c:extLst>
         </c:ser>
@@ -12563,7 +12375,7 @@
               <c:strCache>
                 <c:ptCount val="1"/>
                 <c:pt idx="0">
-                  <c:v>Energy [J]</c:v>
+                  <c:v>R0.1 Energy [J]</c:v>
                 </c:pt>
               </c:strCache>
             </c:strRef>
@@ -12666,7 +12478,99 @@
           <c:smooth val="1"/>
           <c:extLst>
             <c:ext xmlns:c16="http://schemas.microsoft.com/office/drawing/2014/chart" uri="{C3380CC4-5D6E-409C-BE32-E72D297353CC}">
-              <c16:uniqueId val="{00000001-30CD-4F8E-8921-37DAD7D0AA41}"/>
+              <c16:uniqueId val="{00000002-7B7C-40E1-AD72-906319B3DD83}"/>
+            </c:ext>
+          </c:extLst>
+        </c:ser>
+        <c:ser>
+          <c:idx val="3"/>
+          <c:order val="3"/>
+          <c:tx>
+            <c:strRef>
+              <c:f>'Force vs. Position'!$E$58</c:f>
+              <c:strCache>
+                <c:ptCount val="1"/>
+                <c:pt idx="0">
+                  <c:v>L40 Energy [J]</c:v>
+                </c:pt>
+              </c:strCache>
+            </c:strRef>
+          </c:tx>
+          <c:xVal>
+            <c:strRef>
+              <c:f>'Force vs. Position'!$A$59:$A$67</c:f>
+              <c:strCache>
+                <c:ptCount val="9"/>
+                <c:pt idx="0">
+                  <c:v>2 mm</c:v>
+                </c:pt>
+                <c:pt idx="1">
+                  <c:v>3 mm</c:v>
+                </c:pt>
+                <c:pt idx="2">
+                  <c:v>4 mm</c:v>
+                </c:pt>
+                <c:pt idx="3">
+                  <c:v>5 mm</c:v>
+                </c:pt>
+                <c:pt idx="4">
+                  <c:v>6 mm</c:v>
+                </c:pt>
+                <c:pt idx="5">
+                  <c:v>7 mm</c:v>
+                </c:pt>
+                <c:pt idx="6">
+                  <c:v>8 mm</c:v>
+                </c:pt>
+                <c:pt idx="7">
+                  <c:v>9 mm</c:v>
+                </c:pt>
+                <c:pt idx="8">
+                  <c:v>10 mm</c:v>
+                </c:pt>
+              </c:strCache>
+            </c:strRef>
+          </c:xVal>
+          <c:yVal>
+            <c:numRef>
+              <c:f>'Force vs. Position'!$E$59:$E$67</c:f>
+              <c:numCache>
+                <c:formatCode>General</c:formatCode>
+                <c:ptCount val="9"/>
+                <c:pt idx="0">
+                  <c:v>0.67496538953707597</c:v>
+                </c:pt>
+                <c:pt idx="1">
+                  <c:v>1.3606073725058698</c:v>
+                </c:pt>
+                <c:pt idx="2">
+                  <c:v>1.8771479448465018</c:v>
+                </c:pt>
+                <c:pt idx="3">
+                  <c:v>2.6228475219315301</c:v>
+                </c:pt>
+                <c:pt idx="4">
+                  <c:v>3.0673556770712671</c:v>
+                </c:pt>
+                <c:pt idx="5">
+                  <c:v>3.4073257460933211</c:v>
+                </c:pt>
+                <c:pt idx="6">
+                  <c:v>3.5355301609176126</c:v>
+                </c:pt>
+                <c:pt idx="7">
+                  <c:v>3.9904158385131905</c:v>
+                </c:pt>
+                <c:pt idx="8">
+                  <c:v>3.9671635533660248</c:v>
+                </c:pt>
+              </c:numCache>
+            </c:numRef>
+          </c:yVal>
+          <c:smooth val="1"/>
+          <c:extLst>
+            <c:ext xmlns:c16="http://schemas.microsoft.com/office/drawing/2014/chart" uri="{C3380CC4-5D6E-409C-BE32-E72D297353CC}">
+              <c16:uniqueId val="{00000003-7B7C-40E1-AD72-906319B3DD83}"/>
             </c:ext>
           </c:extLst>
         </c:ser>
@@ -12998,10 +12902,10 @@
         <c:manualLayout>
           <c:xMode val="edge"/>
           <c:yMode val="edge"/>
-          <c:x val="0.30626869315754141"/>
-          <c:y val="0.92518315018315012"/>
-          <c:w val="0.39721967893548188"/>
-          <c:h val="6.0287656350648477E-2"/>
+          <c:x val="0.23540781188619736"/>
+          <c:y val="0.91519806903817491"/>
+          <c:w val="0.45658418667215578"/>
+          <c:h val="7.4816908495524428E-2"/>
         </c:manualLayout>
       </c:layout>
       <c:overlay val="0"/>
@@ -15578,7 +15482,7 @@
 </file>
 
 <file path=customXml/itemProps1.xml><?xml version="1.0" encoding="utf-8"?>
-<ds:datastoreItem xmlns:ds="http://schemas.openxmlformats.org/officeDocument/2006/customXml" ds:itemID="{5B9288EB-3AB9-4822-B67E-DA2A5C53441A}">
+<ds:datastoreItem xmlns:ds="http://schemas.openxmlformats.org/officeDocument/2006/customXml" ds:itemID="{6CDAAC5F-E928-4503-8C3A-7FAA5E042FE4}">
   <ds:schemaRefs>
     <ds:schemaRef ds:uri="http://schemas.openxmlformats.org/officeDocument/2006/bibliography"/>
   </ds:schemaRefs>

</xml_diff>